<commit_message>
update visual studio code task runner to 2.0.0 and pandoc 2.0 command line options
</commit_message>
<xml_diff>
--- a/example/apa_test.docx
+++ b/example/apa_test.docx
@@ -125,6 +125,7 @@
     </w:p>
     <w:p>
       <w:pPr>
+        <w:pStyle w:val="Compact"/>
         <w:pStyle w:val="Abstract"/>
       </w:pPr>
       <w:r>
@@ -649,10 +650,10 @@
         <w:pStyle w:val="Heading1"/>
       </w:pPr>
       <w:bookmarkStart w:id="21" w:name="quick-pandoc-overview"/>
+      <w:r>
+        <w:t xml:space="preserve">Quick pandoc overview</w:t>
+      </w:r>
       <w:bookmarkEnd w:id="21"/>
-      <w:r>
-        <w:t xml:space="preserve">Quick pandoc overview</w:t>
-      </w:r>
     </w:p>
     <w:p>
       <w:pPr>
@@ -824,7 +825,7 @@
     </w:p>
     <w:p>
       <w:pPr>
-        <w:pStyle w:val="FigureWithCaption"/>
+        <w:pStyle w:val="CaptionedFigure"/>
       </w:pPr>
       <w:r>
         <w:drawing>
@@ -942,7 +943,7 @@
     </w:p>
     <w:tbl>
       <w:tblPr>
-        <w:tblStyle w:val="TableNormal"/>
+        <w:tblStyle w:val="Table"/>
         <w:tblW w:type="pct" w:w="0.0"/>
         <w:tblLook w:firstRow="1"/>
         <w:tblCaption w:val="Table 1: A table. "/>
@@ -1209,7 +1210,7 @@
     </w:p>
     <w:tbl>
       <w:tblPr>
-        <w:tblStyle w:val="TableNormal"/>
+        <w:tblStyle w:val="Table"/>
         <w:tblW w:type="pct" w:w="0.0"/>
         <w:tblLook w:firstRow="1"/>
         <w:tblCaption w:val="Table 2: Another one "/>
@@ -1465,7 +1466,7 @@
     </w:p>
     <w:tbl>
       <w:tblPr>
-        <w:tblStyle w:val="TableNormal"/>
+        <w:tblStyle w:val="Table"/>
         <w:tblW w:type="pct" w:w="3680.5555555555557"/>
         <w:tblLook w:firstRow="1"/>
         <w:tblCaption w:val="And another multi-line table which is more complicated to make. It may requires a pagebreak in two-column (jou) mode because pandoc uses longtable which doesn’t work in two-column mode.Some additional latex hacks are added to the template to allow it to work (at the risk of losing content or bleeding off the page. Blame pandoc for using longtable)."/>
@@ -1535,6 +1536,7 @@
         <w:tc>
           <w:p>
             <w:pPr>
+              <w:pStyle w:val="Compact"/>
               <w:jc w:val="left"/>
             </w:pPr>
             <w:r>
@@ -1545,6 +1547,7 @@
         <w:tc>
           <w:p>
             <w:pPr>
+              <w:pStyle w:val="Compact"/>
               <w:jc w:val="left"/>
             </w:pPr>
             <w:r>
@@ -1585,6 +1588,7 @@
         <w:tc>
           <w:p>
             <w:pPr>
+              <w:pStyle w:val="Compact"/>
               <w:jc w:val="left"/>
             </w:pPr>
             <w:r>
@@ -1595,6 +1599,7 @@
         <w:tc>
           <w:p>
             <w:pPr>
+              <w:pStyle w:val="Compact"/>
               <w:jc w:val="left"/>
             </w:pPr>
             <w:r>
@@ -1700,7 +1705,7 @@
         <m:oMath>
           <m:groupChr>
             <m:groupChrPr>
-              <m:chr m:val="^"/>
+              <m:chr m:val="̂"/>
               <m:pos m:val="top"/>
               <m:vertJc m:val="bot"/>
             </m:groupChrPr>
@@ -1759,10 +1764,10 @@
         <w:pStyle w:val="Heading2"/>
       </w:pPr>
       <w:bookmarkStart w:id="24" w:name="subsection-heading"/>
+      <w:r>
+        <w:t xml:space="preserve">Subsection heading</w:t>
+      </w:r>
       <w:bookmarkEnd w:id="24"/>
-      <w:r>
-        <w:t xml:space="preserve">Subsection heading</w:t>
-      </w:r>
     </w:p>
     <w:p>
       <w:pPr>
@@ -1785,10 +1790,10 @@
         <w:pStyle w:val="Heading3"/>
       </w:pPr>
       <w:bookmarkStart w:id="25" w:name="subsubsection-heading"/>
+      <w:r>
+        <w:t xml:space="preserve">Subsubsection heading</w:t>
+      </w:r>
       <w:bookmarkEnd w:id="25"/>
-      <w:r>
-        <w:t xml:space="preserve">Subsubsection heading</w:t>
-      </w:r>
     </w:p>
     <w:p>
       <w:pPr>
@@ -1811,10 +1816,10 @@
         <w:pStyle w:val="Heading4"/>
       </w:pPr>
       <w:bookmarkStart w:id="26" w:name="paragraph-heading"/>
+      <w:r>
+        <w:t xml:space="preserve">Paragraph heading</w:t>
+      </w:r>
       <w:bookmarkEnd w:id="26"/>
-      <w:r>
-        <w:t xml:space="preserve">Paragraph heading</w:t>
-      </w:r>
     </w:p>
     <w:p>
       <w:pPr>
@@ -1835,10 +1840,10 @@
         <w:pStyle w:val="Heading5"/>
       </w:pPr>
       <w:bookmarkStart w:id="27" w:name="subparagraph-heading"/>
+      <w:r>
+        <w:t xml:space="preserve">Subparagraph heading</w:t>
+      </w:r>
       <w:bookmarkEnd w:id="27"/>
-      <w:r>
-        <w:t xml:space="preserve">Subparagraph heading</w:t>
-      </w:r>
     </w:p>
     <w:p>
       <w:pPr>
@@ -1859,10 +1864,10 @@
         <w:pStyle w:val="Heading6"/>
       </w:pPr>
       <w:bookmarkStart w:id="28" w:name="getting-silly-with-the-amount-of-subheadings"/>
+      <w:r>
+        <w:t xml:space="preserve">Getting silly with the amount of subheadings</w:t>
+      </w:r>
       <w:bookmarkEnd w:id="28"/>
-      <w:r>
-        <w:t xml:space="preserve">Getting silly with the amount of subheadings</w:t>
-      </w:r>
     </w:p>
     <w:p>
       <w:pPr>
@@ -1885,11 +1890,13 @@
         <w:pStyle w:val="Heading1"/>
       </w:pPr>
       <w:bookmarkStart w:id="29" w:name="references"/>
+      <w:r>
+        <w:t xml:space="preserve">References</w:t>
+      </w:r>
       <w:bookmarkEnd w:id="29"/>
-      <w:r>
-        <w:t xml:space="preserve">References</w:t>
-      </w:r>
     </w:p>
+    <w:bookmarkStart w:id="33" w:name="refs"/>
+    <w:bookmarkStart w:id="31" w:name="ref-anotherArticle"/>
     <w:p>
       <w:pPr>
         <w:pStyle w:val="Bibliography"/>
@@ -1933,6 +1940,8 @@
         </w:r>
       </w:hyperlink>
     </w:p>
+    <w:bookmarkEnd w:id="31"/>
+    <w:bookmarkStart w:id="32" w:name="ref-someArticle"/>
     <w:p>
       <w:pPr>
         <w:pStyle w:val="Bibliography"/>
@@ -1965,13 +1974,23 @@
         <w:t xml:space="preserve">, 1–50.</w:t>
       </w:r>
     </w:p>
+    <w:bookmarkEnd w:id="32"/>
+    <w:bookmarkEnd w:id="33"/>
     <w:sectPr>
+      <w:headerReference w:type="default" r:id="rId10"/>
+      <w:headerReference w:type="first" r:id="rId9"/>
       <w:pgSz w:w="12240" w:h="15840"/>
       <w:pgMar w:top="1440" w:right="1440" w:bottom="1440" w:left="1440" w:header="720" w:footer="720" w:gutter="0"/>
       <w:cols w:space="720"/>
+      <w:titlePg/>
+      <w:docGrid w:linePitch="326"/>
     </w:sectPr>
   </w:body>
 </w:document>
+</file>
+
+<file path=word/comments.xml><?xml version="1.0" encoding="utf-8"?>
+<w:comments xmlns:w="http://schemas.openxmlformats.org/wordprocessingml/2006/main" xmlns:m="http://schemas.openxmlformats.org/officeDocument/2006/math" xmlns:r="http://schemas.openxmlformats.org/officeDocument/2006/relationships" xmlns:o="urn:schemas-microsoft-com:office:office" xmlns:v="urn:schemas-microsoft-com:vml" xmlns:w10="urn:schemas-microsoft-com:office:word" xmlns:a="http://schemas.openxmlformats.org/drawingml/2006/main" xmlns:pic="http://schemas.openxmlformats.org/drawingml/2006/picture" xmlns:wp="http://schemas.openxmlformats.org/drawingml/2006/wordprocessingDrawing"/>
 </file>
 
 <file path=word/footnotes.xml><?xml version="1.0" encoding="utf-8"?>
@@ -2012,8 +2031,56 @@
 </w:footnotes>
 </file>
 
+<file path=word/header1.xml><?xml version="1.0" encoding="utf-8"?>
+<w:hdr xmlns:wpc="http://schemas.microsoft.com/office/word/2010/wordprocessingCanvas" xmlns:mc="http://schemas.openxmlformats.org/markup-compatibility/2006" xmlns:o="urn:schemas-microsoft-com:office:office" xmlns:r="http://schemas.openxmlformats.org/officeDocument/2006/relationships" xmlns:m="http://schemas.openxmlformats.org/officeDocument/2006/math" xmlns:v="urn:schemas-microsoft-com:vml" xmlns:wp14="http://schemas.microsoft.com/office/word/2010/wordprocessingDrawing" xmlns:wp="http://schemas.openxmlformats.org/drawingml/2006/wordprocessingDrawing" xmlns:w10="urn:schemas-microsoft-com:office:word" xmlns:w="http://schemas.openxmlformats.org/wordprocessingml/2006/main" xmlns:w14="http://schemas.microsoft.com/office/word/2010/wordml" xmlns:w15="http://schemas.microsoft.com/office/word/2012/wordml" xmlns:wpg="http://schemas.microsoft.com/office/word/2010/wordprocessingGroup" xmlns:wpi="http://schemas.microsoft.com/office/word/2010/wordprocessingInk" xmlns:wne="http://schemas.microsoft.com/office/word/2006/wordml" xmlns:wps="http://schemas.microsoft.com/office/word/2010/wordprocessingShape" mc:Ignorable="w14 w15 wp14">
+  <w:p>
+    <w:pPr>
+      <w:pStyle w:val="Header"/>
+      <w:rPr>
+        <w:caps/>
+      </w:rPr>
+    </w:pPr>
+    <w:r>
+      <w:rPr>
+        <w:caps/>
+      </w:rPr>
+      <w:t>SHORT TITLE</w:t>
+    </w:r>
+  </w:p>
+</w:hdr>
+</file>
+
+<file path=word/header2.xml><?xml version="1.0" encoding="utf-8"?>
+<w:hdr xmlns:wpc="http://schemas.microsoft.com/office/word/2010/wordprocessingCanvas" xmlns:mc="http://schemas.openxmlformats.org/markup-compatibility/2006" xmlns:o="urn:schemas-microsoft-com:office:office" xmlns:r="http://schemas.openxmlformats.org/officeDocument/2006/relationships" xmlns:m="http://schemas.openxmlformats.org/officeDocument/2006/math" xmlns:v="urn:schemas-microsoft-com:vml" xmlns:wp14="http://schemas.microsoft.com/office/word/2010/wordprocessingDrawing" xmlns:wp="http://schemas.openxmlformats.org/drawingml/2006/wordprocessingDrawing" xmlns:w10="urn:schemas-microsoft-com:office:word" xmlns:w="http://schemas.openxmlformats.org/wordprocessingml/2006/main" xmlns:w14="http://schemas.microsoft.com/office/word/2010/wordml" xmlns:w15="http://schemas.microsoft.com/office/word/2012/wordml" xmlns:wpg="http://schemas.microsoft.com/office/word/2010/wordprocessingGroup" xmlns:wpi="http://schemas.microsoft.com/office/word/2010/wordprocessingInk" xmlns:wne="http://schemas.microsoft.com/office/word/2006/wordml" xmlns:wps="http://schemas.microsoft.com/office/word/2010/wordprocessingShape" mc:Ignorable="w14 w15 wp14">
+  <w:p>
+    <w:pPr>
+      <w:pStyle w:val="Header"/>
+      <w:ind w:left="4680" w:hanging="4680"/>
+      <w:rPr>
+        <w:caps/>
+      </w:rPr>
+    </w:pPr>
+    <w:r>
+      <w:t>R</w:t>
+    </w:r>
+    <w:r>
+      <w:t>unning Head</w:t>
+    </w:r>
+    <w:r>
+      <w:t xml:space="preserve">: </w:t>
+    </w:r>
+    <w:r>
+      <w:rPr>
+        <w:caps/>
+      </w:rPr>
+      <w:t>SHORT TITLE</w:t>
+    </w:r>
+  </w:p>
+</w:hdr>
+</file>
+
 <file path=word/numbering.xml><?xml version="1.0" encoding="utf-8"?>
-<w:numbering xmlns:wpc="http://schemas.microsoft.com/office/word/2010/wordprocessingCanvas" xmlns:cx="http://schemas.microsoft.com/office/drawing/2014/chartex" xmlns:cx1="http://schemas.microsoft.com/office/drawing/2015/9/8/chartex" xmlns:cx2="http://schemas.microsoft.com/office/drawing/2015/10/21/chartex" xmlns:mc="http://schemas.openxmlformats.org/markup-compatibility/2006" xmlns:o="urn:schemas-microsoft-com:office:office" xmlns:r="http://schemas.openxmlformats.org/officeDocument/2006/relationships" xmlns:m="http://schemas.openxmlformats.org/officeDocument/2006/math" xmlns:v="urn:schemas-microsoft-com:vml" xmlns:wp14="http://schemas.microsoft.com/office/word/2010/wordprocessingDrawing" xmlns:wp="http://schemas.openxmlformats.org/drawingml/2006/wordprocessingDrawing" xmlns:w10="urn:schemas-microsoft-com:office:word" xmlns:w="http://schemas.openxmlformats.org/wordprocessingml/2006/main" xmlns:w14="http://schemas.microsoft.com/office/word/2010/wordml" xmlns:w15="http://schemas.microsoft.com/office/word/2012/wordml" xmlns:w16se="http://schemas.microsoft.com/office/word/2015/wordml/symex" xmlns:wpg="http://schemas.microsoft.com/office/word/2010/wordprocessingGroup" xmlns:wpi="http://schemas.microsoft.com/office/word/2010/wordprocessingInk" xmlns:wne="http://schemas.microsoft.com/office/word/2006/wordml" xmlns:wps="http://schemas.microsoft.com/office/word/2010/wordprocessingShape" mc:Ignorable="w14 w15 w16se wp14">
+<w:numbering xmlns:wpc="http://schemas.microsoft.com/office/word/2010/wordprocessingCanvas" xmlns:mc="http://schemas.openxmlformats.org/markup-compatibility/2006" xmlns:o="urn:schemas-microsoft-com:office:office" xmlns:r="http://schemas.openxmlformats.org/officeDocument/2006/relationships" xmlns:m="http://schemas.openxmlformats.org/officeDocument/2006/math" xmlns:v="urn:schemas-microsoft-com:vml" xmlns:wp14="http://schemas.microsoft.com/office/word/2010/wordprocessingDrawing" xmlns:wp="http://schemas.openxmlformats.org/drawingml/2006/wordprocessingDrawing" xmlns:w10="urn:schemas-microsoft-com:office:word" xmlns:w="http://schemas.openxmlformats.org/wordprocessingml/2006/main" xmlns:w14="http://schemas.microsoft.com/office/word/2010/wordml" xmlns:w15="http://schemas.microsoft.com/office/word/2012/wordml" xmlns:wpg="http://schemas.microsoft.com/office/word/2010/wordprocessingGroup" xmlns:wpi="http://schemas.microsoft.com/office/word/2010/wordprocessingInk" xmlns:wne="http://schemas.microsoft.com/office/word/2006/wordml" xmlns:wps="http://schemas.microsoft.com/office/word/2010/wordprocessingShape" mc:Ignorable="w14 w15 wp14">
   <w:abstractNum w:abstractNumId="0" w15:restartNumberingAfterBreak="0">
     <w:nsid w:val="970CD263"/>
     <w:multiLevelType w:val="multilevel"/>
@@ -2201,7 +2268,7 @@
   <w:abstractNum w:abstractNumId="2" w15:restartNumberingAfterBreak="0">
     <w:nsid w:val="FFFFFF7C"/>
     <w:multiLevelType w:val="singleLevel"/>
-    <w:tmpl w:val="91387B40"/>
+    <w:tmpl w:val="A440AAA8"/>
     <w:lvl w:ilvl="0">
       <w:start w:val="1"/>
       <w:numFmt w:val="decimal"/>
@@ -2218,7 +2285,7 @@
   <w:abstractNum w:abstractNumId="3" w15:restartNumberingAfterBreak="0">
     <w:nsid w:val="FFFFFF7D"/>
     <w:multiLevelType w:val="singleLevel"/>
-    <w:tmpl w:val="8478768E"/>
+    <w:tmpl w:val="DA00D974"/>
     <w:lvl w:ilvl="0">
       <w:start w:val="1"/>
       <w:numFmt w:val="decimal"/>
@@ -2235,7 +2302,7 @@
   <w:abstractNum w:abstractNumId="4" w15:restartNumberingAfterBreak="0">
     <w:nsid w:val="FFFFFF7E"/>
     <w:multiLevelType w:val="singleLevel"/>
-    <w:tmpl w:val="078CF5F6"/>
+    <w:tmpl w:val="C0041194"/>
     <w:lvl w:ilvl="0">
       <w:start w:val="1"/>
       <w:numFmt w:val="decimal"/>
@@ -2252,7 +2319,7 @@
   <w:abstractNum w:abstractNumId="5" w15:restartNumberingAfterBreak="0">
     <w:nsid w:val="FFFFFF7F"/>
     <w:multiLevelType w:val="singleLevel"/>
-    <w:tmpl w:val="4C46899A"/>
+    <w:tmpl w:val="C52A832C"/>
     <w:lvl w:ilvl="0">
       <w:start w:val="1"/>
       <w:numFmt w:val="decimal"/>
@@ -2269,7 +2336,7 @@
   <w:abstractNum w:abstractNumId="6" w15:restartNumberingAfterBreak="0">
     <w:nsid w:val="FFFFFF80"/>
     <w:multiLevelType w:val="singleLevel"/>
-    <w:tmpl w:val="9C423B64"/>
+    <w:tmpl w:val="8764952A"/>
     <w:lvl w:ilvl="0">
       <w:start w:val="1"/>
       <w:numFmt w:val="bullet"/>
@@ -2289,7 +2356,7 @@
   <w:abstractNum w:abstractNumId="7" w15:restartNumberingAfterBreak="0">
     <w:nsid w:val="FFFFFF81"/>
     <w:multiLevelType w:val="singleLevel"/>
-    <w:tmpl w:val="982C69DC"/>
+    <w:tmpl w:val="B6A69C2A"/>
     <w:lvl w:ilvl="0">
       <w:start w:val="1"/>
       <w:numFmt w:val="bullet"/>
@@ -2309,7 +2376,7 @@
   <w:abstractNum w:abstractNumId="8" w15:restartNumberingAfterBreak="0">
     <w:nsid w:val="FFFFFF82"/>
     <w:multiLevelType w:val="singleLevel"/>
-    <w:tmpl w:val="A650DFA0"/>
+    <w:tmpl w:val="45543942"/>
     <w:lvl w:ilvl="0">
       <w:start w:val="1"/>
       <w:numFmt w:val="bullet"/>
@@ -2329,7 +2396,7 @@
   <w:abstractNum w:abstractNumId="9" w15:restartNumberingAfterBreak="0">
     <w:nsid w:val="FFFFFF83"/>
     <w:multiLevelType w:val="singleLevel"/>
-    <w:tmpl w:val="62F6F504"/>
+    <w:tmpl w:val="1E284B4E"/>
     <w:lvl w:ilvl="0">
       <w:start w:val="1"/>
       <w:numFmt w:val="bullet"/>
@@ -2349,7 +2416,7 @@
   <w:abstractNum w:abstractNumId="10" w15:restartNumberingAfterBreak="0">
     <w:nsid w:val="FFFFFF88"/>
     <w:multiLevelType w:val="singleLevel"/>
-    <w:tmpl w:val="836A0FD8"/>
+    <w:tmpl w:val="0D5014C8"/>
     <w:lvl w:ilvl="0">
       <w:start w:val="1"/>
       <w:numFmt w:val="decimal"/>
@@ -2366,7 +2433,7 @@
   <w:abstractNum w:abstractNumId="11" w15:restartNumberingAfterBreak="0">
     <w:nsid w:val="FFFFFF89"/>
     <w:multiLevelType w:val="singleLevel"/>
-    <w:tmpl w:val="CC7679EC"/>
+    <w:tmpl w:val="131C614C"/>
     <w:lvl w:ilvl="0">
       <w:start w:val="1"/>
       <w:numFmt w:val="bullet"/>
@@ -2383,8 +2450,192 @@
       </w:rPr>
     </w:lvl>
   </w:abstractNum>
+  <w:abstractNum w:abstractNumId="12" w15:restartNumberingAfterBreak="0">
+    <w:nsid w:val="2C786C56"/>
+    <w:multiLevelType w:val="multilevel"/>
+    <w:tmpl w:val="52FE6C6A"/>
+    <w:lvl w:ilvl="0">
+      <w:numFmt w:val="bullet"/>
+      <w:lvlText w:val=" "/>
+      <w:lvlJc w:val="left"/>
+      <w:pPr>
+        <w:tabs>
+          <w:tab w:val="num" w:pos="0"/>
+        </w:tabs>
+        <w:ind w:left="480" w:hanging="480"/>
+      </w:pPr>
+    </w:lvl>
+    <w:lvl w:ilvl="1">
+      <w:numFmt w:val="bullet"/>
+      <w:lvlText w:val=" "/>
+      <w:lvlJc w:val="left"/>
+      <w:pPr>
+        <w:tabs>
+          <w:tab w:val="num" w:pos="720"/>
+        </w:tabs>
+        <w:ind w:left="1200" w:hanging="480"/>
+      </w:pPr>
+    </w:lvl>
+    <w:lvl w:ilvl="2">
+      <w:numFmt w:val="bullet"/>
+      <w:lvlText w:val=" "/>
+      <w:lvlJc w:val="left"/>
+      <w:pPr>
+        <w:tabs>
+          <w:tab w:val="num" w:pos="1440"/>
+        </w:tabs>
+        <w:ind w:left="1920" w:hanging="480"/>
+      </w:pPr>
+    </w:lvl>
+    <w:lvl w:ilvl="3">
+      <w:numFmt w:val="bullet"/>
+      <w:lvlText w:val=" "/>
+      <w:lvlJc w:val="left"/>
+      <w:pPr>
+        <w:tabs>
+          <w:tab w:val="num" w:pos="2160"/>
+        </w:tabs>
+        <w:ind w:left="2640" w:hanging="480"/>
+      </w:pPr>
+    </w:lvl>
+    <w:lvl w:ilvl="4">
+      <w:numFmt w:val="bullet"/>
+      <w:lvlText w:val=" "/>
+      <w:lvlJc w:val="left"/>
+      <w:pPr>
+        <w:tabs>
+          <w:tab w:val="num" w:pos="2880"/>
+        </w:tabs>
+        <w:ind w:left="3360" w:hanging="480"/>
+      </w:pPr>
+    </w:lvl>
+    <w:lvl w:ilvl="5">
+      <w:numFmt w:val="bullet"/>
+      <w:lvlText w:val=" "/>
+      <w:lvlJc w:val="left"/>
+      <w:pPr>
+        <w:tabs>
+          <w:tab w:val="num" w:pos="3600"/>
+        </w:tabs>
+        <w:ind w:left="4080" w:hanging="480"/>
+      </w:pPr>
+    </w:lvl>
+    <w:lvl w:ilvl="6">
+      <w:numFmt w:val="bullet"/>
+      <w:lvlText w:val=" "/>
+      <w:lvlJc w:val="left"/>
+      <w:pPr>
+        <w:tabs>
+          <w:tab w:val="num" w:pos="4320"/>
+        </w:tabs>
+        <w:ind w:left="4800" w:hanging="480"/>
+      </w:pPr>
+    </w:lvl>
+    <w:lvl w:ilvl="7">
+      <w:numFmt w:val="decimal"/>
+      <w:lvlText w:val=""/>
+      <w:lvlJc w:val="left"/>
+    </w:lvl>
+    <w:lvl w:ilvl="8">
+      <w:numFmt w:val="decimal"/>
+      <w:lvlText w:val=""/>
+      <w:lvlJc w:val="left"/>
+    </w:lvl>
+  </w:abstractNum>
+  <w:abstractNum w:abstractNumId="13" w15:restartNumberingAfterBreak="0">
+    <w:nsid w:val="3A2D9421"/>
+    <w:multiLevelType w:val="multilevel"/>
+    <w:tmpl w:val="B412CD78"/>
+    <w:lvl w:ilvl="0">
+      <w:numFmt w:val="bullet"/>
+      <w:lvlText w:val=" "/>
+      <w:lvlJc w:val="left"/>
+      <w:pPr>
+        <w:tabs>
+          <w:tab w:val="num" w:pos="0"/>
+        </w:tabs>
+        <w:ind w:left="480" w:hanging="480"/>
+      </w:pPr>
+    </w:lvl>
+    <w:lvl w:ilvl="1">
+      <w:numFmt w:val="bullet"/>
+      <w:lvlText w:val=" "/>
+      <w:lvlJc w:val="left"/>
+      <w:pPr>
+        <w:tabs>
+          <w:tab w:val="num" w:pos="720"/>
+        </w:tabs>
+        <w:ind w:left="1200" w:hanging="480"/>
+      </w:pPr>
+    </w:lvl>
+    <w:lvl w:ilvl="2">
+      <w:numFmt w:val="bullet"/>
+      <w:lvlText w:val=" "/>
+      <w:lvlJc w:val="left"/>
+      <w:pPr>
+        <w:tabs>
+          <w:tab w:val="num" w:pos="1440"/>
+        </w:tabs>
+        <w:ind w:left="1920" w:hanging="480"/>
+      </w:pPr>
+    </w:lvl>
+    <w:lvl w:ilvl="3">
+      <w:numFmt w:val="bullet"/>
+      <w:lvlText w:val=" "/>
+      <w:lvlJc w:val="left"/>
+      <w:pPr>
+        <w:tabs>
+          <w:tab w:val="num" w:pos="2160"/>
+        </w:tabs>
+        <w:ind w:left="2640" w:hanging="480"/>
+      </w:pPr>
+    </w:lvl>
+    <w:lvl w:ilvl="4">
+      <w:numFmt w:val="bullet"/>
+      <w:lvlText w:val=" "/>
+      <w:lvlJc w:val="left"/>
+      <w:pPr>
+        <w:tabs>
+          <w:tab w:val="num" w:pos="2880"/>
+        </w:tabs>
+        <w:ind w:left="3360" w:hanging="480"/>
+      </w:pPr>
+    </w:lvl>
+    <w:lvl w:ilvl="5">
+      <w:numFmt w:val="bullet"/>
+      <w:lvlText w:val=" "/>
+      <w:lvlJc w:val="left"/>
+      <w:pPr>
+        <w:tabs>
+          <w:tab w:val="num" w:pos="3600"/>
+        </w:tabs>
+        <w:ind w:left="4080" w:hanging="480"/>
+      </w:pPr>
+    </w:lvl>
+    <w:lvl w:ilvl="6">
+      <w:numFmt w:val="bullet"/>
+      <w:lvlText w:val=" "/>
+      <w:lvlJc w:val="left"/>
+      <w:pPr>
+        <w:tabs>
+          <w:tab w:val="num" w:pos="4320"/>
+        </w:tabs>
+        <w:ind w:left="4800" w:hanging="480"/>
+      </w:pPr>
+    </w:lvl>
+    <w:lvl w:ilvl="7">
+      <w:numFmt w:val="decimal"/>
+      <w:lvlText w:val=""/>
+      <w:lvlJc w:val="left"/>
+    </w:lvl>
+    <w:lvl w:ilvl="8">
+      <w:numFmt w:val="decimal"/>
+      <w:lvlText w:val=""/>
+      <w:lvlJc w:val="left"/>
+    </w:lvl>
+  </w:abstractNum>
   <w:abstractNum w:abstractNumId="990">
-    <w:nsid w:val="9cb0655d"/>
+    <w:nsid w:val="61fe974e"/>
     <w:multiLevelType w:val="multilevel"/>
     <w:lvl w:ilvl="0">
       <w:numFmt w:val="bullet"/>
@@ -2463,9 +2714,31 @@
         <w:ind w:left="4800" w:hanging="480"/>
       </w:pPr>
     </w:lvl>
+    <w:lvl w:ilvl="7">
+      <w:numFmt w:val="bullet"/>
+      <w:lvlText w:val=" "/>
+      <w:lvlJc w:val="left"/>
+      <w:pPr>
+        <w:tabs>
+          <w:tab w:val="num" w:pos="5040"/>
+        </w:tabs>
+        <w:ind w:left="5520" w:hanging="480"/>
+      </w:pPr>
+    </w:lvl>
+    <w:lvl w:ilvl="8">
+      <w:numFmt w:val="bullet"/>
+      <w:lvlText w:val=" "/>
+      <w:lvlJc w:val="left"/>
+      <w:pPr>
+        <w:tabs>
+          <w:tab w:val="num" w:pos="5760"/>
+        </w:tabs>
+        <w:ind w:left="6240" w:hanging="480"/>
+      </w:pPr>
+    </w:lvl>
   </w:abstractNum>
   <w:abstractNum w:abstractNumId="991">
-    <w:nsid w:val="23196510"/>
+    <w:nsid w:val="4d5c7329"/>
     <w:multiLevelType w:val="multilevel"/>
     <w:lvl w:ilvl="0">
       <w:numFmt w:val="bullet"/>
@@ -2542,6 +2815,28 @@
           <w:tab w:val="num" w:pos="4320"/>
         </w:tabs>
         <w:ind w:left="4800" w:hanging="480"/>
+      </w:pPr>
+    </w:lvl>
+    <w:lvl w:ilvl="7">
+      <w:numFmt w:val="bullet"/>
+      <w:lvlText w:val="–"/>
+      <w:lvlJc w:val="left"/>
+      <w:pPr>
+        <w:tabs>
+          <w:tab w:val="num" w:pos="5040"/>
+        </w:tabs>
+        <w:ind w:left="5520" w:hanging="480"/>
+      </w:pPr>
+    </w:lvl>
+    <w:lvl w:ilvl="8">
+      <w:numFmt w:val="bullet"/>
+      <w:lvlText w:val="•"/>
+      <w:lvlJc w:val="left"/>
+      <w:pPr>
+        <w:tabs>
+          <w:tab w:val="num" w:pos="5760"/>
+        </w:tabs>
+        <w:ind w:left="6240" w:hanging="480"/>
       </w:pPr>
     </w:lvl>
   </w:abstractNum>
@@ -2581,6 +2876,12 @@
   <w:num w:numId="12">
     <w:abstractNumId w:val="2"/>
   </w:num>
+  <w:num w:numId="13">
+    <w:abstractNumId w:val="12"/>
+  </w:num>
+  <w:num w:numId="14">
+    <w:abstractNumId w:val="13"/>
+  </w:num>
   <w:num w:numId="1000">
     <w:abstractNumId w:val="990"/>
   </w:num>
@@ -2603,7 +2904,7 @@
 </file>
 
 <file path=word/styles.xml><?xml version="1.0" encoding="utf-8"?>
-<w:styles xmlns:mc="http://schemas.openxmlformats.org/markup-compatibility/2006" xmlns:r="http://schemas.openxmlformats.org/officeDocument/2006/relationships" xmlns:w="http://schemas.openxmlformats.org/wordprocessingml/2006/main" xmlns:w14="http://schemas.microsoft.com/office/word/2010/wordml" xmlns:w15="http://schemas.microsoft.com/office/word/2012/wordml" xmlns:w16se="http://schemas.microsoft.com/office/word/2015/wordml/symex" mc:Ignorable="w14 w15 w16se">
+<w:styles xmlns:mc="http://schemas.openxmlformats.org/markup-compatibility/2006" xmlns:r="http://schemas.openxmlformats.org/officeDocument/2006/relationships" xmlns:w="http://schemas.openxmlformats.org/wordprocessingml/2006/main" xmlns:w14="http://schemas.microsoft.com/office/word/2010/wordml" xmlns:w15="http://schemas.microsoft.com/office/word/2012/wordml" mc:Ignorable="w14 w15">
   <w:docDefaults>
     <w:rPrDefault>
       <w:rPr>
@@ -2619,7 +2920,7 @@
       </w:pPr>
     </w:pPrDefault>
   </w:docDefaults>
-  <w:latentStyles w:defLockedState="0" w:defUIPriority="0" w:defSemiHidden="0" w:defUnhideWhenUsed="0" w:defQFormat="0" w:count="372">
+  <w:latentStyles w:defLockedState="0" w:defUIPriority="0" w:defSemiHidden="0" w:defUnhideWhenUsed="0" w:defQFormat="0" w:count="371">
     <w:lsdException w:name="Normal" w:qFormat="1"/>
     <w:lsdException w:name="heading 1" w:uiPriority="9" w:qFormat="1"/>
     <w:lsdException w:name="heading 2" w:uiPriority="9" w:qFormat="1"/>
@@ -2957,7 +3258,6 @@
     <w:lsdException w:name="List Table 5 Dark Accent 6" w:uiPriority="50"/>
     <w:lsdException w:name="List Table 6 Colorful Accent 6" w:uiPriority="51"/>
     <w:lsdException w:name="List Table 7 Colorful Accent 6" w:uiPriority="52"/>
-    <w:lsdException w:name="Mention" w:semiHidden="1" w:uiPriority="99" w:unhideWhenUsed="1"/>
   </w:latentStyles>
   <w:style w:type="paragraph" w:default="1" w:styleId="Normal">
     <w:name w:val="Normal"/>
@@ -2976,11 +3276,10 @@
     <w:link w:val="Heading1Char"/>
     <w:uiPriority w:val="9"/>
     <w:qFormat/>
-    <w:rsid w:val="00EF29A7"/>
+    <w:rsid w:val="00A16C61"/>
     <w:pPr>
-      <w:keepNext/>
-      <w:keepLines/>
-      <w:spacing w:before="480" w:after="360"/>
+      <w:spacing w:before="360" w:after="480" w:line="360" w:lineRule="auto"/>
+      <w:contextualSpacing/>
       <w:jc w:val="center"/>
       <w:outlineLvl w:val="0"/>
     </w:pPr>
@@ -2988,7 +3287,6 @@
       <w:rFonts w:ascii="Times New Roman" w:eastAsiaTheme="majorEastAsia" w:hAnsi="Times New Roman" w:cstheme="majorBidi"/>
       <w:b/>
       <w:bCs/>
-      <w:sz w:val="26"/>
       <w:szCs w:val="36"/>
     </w:rPr>
   </w:style>
@@ -2999,18 +3297,17 @@
     <w:uiPriority w:val="9"/>
     <w:unhideWhenUsed/>
     <w:qFormat/>
-    <w:rsid w:val="00EF29A7"/>
+    <w:rsid w:val="00A16C61"/>
     <w:pPr>
       <w:keepNext/>
       <w:keepLines/>
-      <w:spacing w:before="360" w:after="240"/>
+      <w:spacing w:before="360" w:after="360"/>
       <w:outlineLvl w:val="1"/>
     </w:pPr>
     <w:rPr>
       <w:rFonts w:ascii="Times New Roman" w:eastAsiaTheme="majorEastAsia" w:hAnsi="Times New Roman" w:cstheme="majorBidi"/>
       <w:b/>
       <w:bCs/>
-      <w:sz w:val="25"/>
       <w:szCs w:val="32"/>
     </w:rPr>
   </w:style>
@@ -3021,10 +3318,8 @@
     <w:uiPriority w:val="9"/>
     <w:unhideWhenUsed/>
     <w:qFormat/>
-    <w:rsid w:val="00EF29A7"/>
+    <w:rsid w:val="0056794C"/>
     <w:pPr>
-      <w:keepNext/>
-      <w:keepLines/>
       <w:spacing w:before="240"/>
       <w:ind w:firstLine="576"/>
       <w:outlineLvl w:val="2"/>
@@ -3033,7 +3328,6 @@
       <w:rFonts w:ascii="Times New Roman" w:eastAsiaTheme="majorEastAsia" w:hAnsi="Times New Roman" w:cstheme="majorBidi"/>
       <w:b/>
       <w:bCs/>
-      <w:sz w:val="25"/>
       <w:szCs w:val="28"/>
     </w:rPr>
   </w:style>
@@ -3044,7 +3338,7 @@
     <w:uiPriority w:val="9"/>
     <w:unhideWhenUsed/>
     <w:qFormat/>
-    <w:rsid w:val="00EF29A7"/>
+    <w:rsid w:val="0056794C"/>
     <w:pPr>
       <w:spacing w:before="120"/>
       <w:ind w:firstLine="576"/>
@@ -3054,7 +3348,6 @@
       <w:rFonts w:ascii="Times New Roman" w:eastAsiaTheme="majorEastAsia" w:hAnsi="Times New Roman" w:cstheme="majorBidi"/>
       <w:b/>
       <w:i/>
-      <w:sz w:val="25"/>
       <w:szCs w:val="28"/>
     </w:rPr>
   </w:style>
@@ -3065,7 +3358,7 @@
     <w:uiPriority w:val="9"/>
     <w:unhideWhenUsed/>
     <w:qFormat/>
-    <w:rsid w:val="00EF29A7"/>
+    <w:rsid w:val="0056794C"/>
     <w:pPr>
       <w:spacing w:before="120"/>
       <w:ind w:firstLine="576"/>
@@ -3075,7 +3368,6 @@
       <w:rFonts w:ascii="Times New Roman" w:eastAsiaTheme="majorEastAsia" w:hAnsi="Times New Roman" w:cstheme="majorBidi"/>
       <w:i/>
       <w:iCs/>
-      <w:sz w:val="25"/>
       <w:szCs w:val="28"/>
     </w:rPr>
   </w:style>
@@ -3160,18 +3452,15 @@
     <w:basedOn w:val="Normal"/>
     <w:next w:val="Normal"/>
     <w:qFormat/>
-    <w:rsid w:val="00EF29A7"/>
+    <w:rsid w:val="0056794C"/>
     <w:pPr>
-      <w:keepNext/>
-      <w:keepLines/>
-      <w:spacing w:before="0" w:after="2880" w:line="240" w:lineRule="auto"/>
+      <w:spacing w:before="0" w:after="480" w:line="360" w:lineRule="auto"/>
       <w:ind w:left="-144" w:right="-144"/>
       <w:jc w:val="center"/>
     </w:pPr>
     <w:rPr>
       <w:rFonts w:eastAsiaTheme="majorEastAsia" w:cstheme="majorBidi"/>
       <w:bCs/>
-      <w:sz w:val="28"/>
       <w:szCs w:val="36"/>
     </w:rPr>
   </w:style>
@@ -3198,16 +3487,16 @@
     <w:name w:val="Author"/>
     <w:next w:val="BodyText"/>
     <w:qFormat/>
-    <w:rsid w:val="00EF29A7"/>
+    <w:rsid w:val="00B750EE"/>
     <w:pPr>
       <w:keepNext/>
       <w:keepLines/>
-      <w:spacing w:before="240" w:after="360" w:line="360" w:lineRule="auto"/>
+      <w:spacing w:before="360" w:after="360" w:line="360" w:lineRule="auto"/>
+      <w:contextualSpacing/>
       <w:jc w:val="center"/>
     </w:pPr>
     <w:rPr>
       <w:rFonts w:ascii="Times New Roman" w:hAnsi="Times New Roman"/>
-      <w:sz w:val="28"/>
     </w:rPr>
   </w:style>
   <w:style w:type="paragraph" w:styleId="Date">
@@ -3228,11 +3517,12 @@
     <w:basedOn w:val="Normal"/>
     <w:next w:val="BodyText"/>
     <w:qFormat/>
-    <w:rsid w:val="00EF29A7"/>
+    <w:rsid w:val="00604263"/>
     <w:pPr>
       <w:keepLines/>
-      <w:spacing w:before="240" w:after="240"/>
+      <w:pageBreakBefore/>
       <w:ind w:left="144" w:right="144"/>
+      <w:contextualSpacing/>
       <w:mirrorIndents/>
       <w:jc w:val="both"/>
     </w:pPr>
@@ -3408,7 +3698,6 @@
     <w:rPr>
       <w:b w:val="0"/>
       <w:bCs w:val="0"/>
-      <w:sz w:val="24"/>
       <w:szCs w:val="32"/>
     </w:rPr>
   </w:style>
@@ -3805,12 +4094,11 @@
     <w:basedOn w:val="DefaultParagraphFont"/>
     <w:link w:val="Heading1"/>
     <w:uiPriority w:val="9"/>
-    <w:rsid w:val="00EF29A7"/>
+    <w:rsid w:val="00A16C61"/>
     <w:rPr>
       <w:rFonts w:ascii="Times New Roman" w:eastAsiaTheme="majorEastAsia" w:hAnsi="Times New Roman" w:cstheme="majorBidi"/>
       <w:b/>
       <w:bCs/>
-      <w:sz w:val="26"/>
       <w:szCs w:val="36"/>
     </w:rPr>
   </w:style>
@@ -3819,12 +4107,11 @@
     <w:basedOn w:val="DefaultParagraphFont"/>
     <w:link w:val="Heading2"/>
     <w:uiPriority w:val="9"/>
-    <w:rsid w:val="00EF29A7"/>
+    <w:rsid w:val="00A16C61"/>
     <w:rPr>
       <w:rFonts w:ascii="Times New Roman" w:eastAsiaTheme="majorEastAsia" w:hAnsi="Times New Roman" w:cstheme="majorBidi"/>
       <w:b/>
       <w:bCs/>
-      <w:sz w:val="25"/>
       <w:szCs w:val="32"/>
     </w:rPr>
   </w:style>
@@ -3833,12 +4120,11 @@
     <w:basedOn w:val="DefaultParagraphFont"/>
     <w:link w:val="Heading3"/>
     <w:uiPriority w:val="9"/>
-    <w:rsid w:val="00EF29A7"/>
+    <w:rsid w:val="0056794C"/>
     <w:rPr>
       <w:rFonts w:ascii="Times New Roman" w:eastAsiaTheme="majorEastAsia" w:hAnsi="Times New Roman" w:cstheme="majorBidi"/>
       <w:b/>
       <w:bCs/>
-      <w:sz w:val="25"/>
       <w:szCs w:val="28"/>
     </w:rPr>
   </w:style>
@@ -3847,13 +4133,12 @@
     <w:basedOn w:val="Heading3Char"/>
     <w:link w:val="Heading4"/>
     <w:uiPriority w:val="9"/>
-    <w:rsid w:val="00EF29A7"/>
+    <w:rsid w:val="0056794C"/>
     <w:rPr>
       <w:rFonts w:ascii="Times New Roman" w:eastAsiaTheme="majorEastAsia" w:hAnsi="Times New Roman" w:cstheme="majorBidi"/>
       <w:b/>
       <w:bCs w:val="0"/>
       <w:i/>
-      <w:sz w:val="25"/>
       <w:szCs w:val="28"/>
     </w:rPr>
   </w:style>
@@ -3862,14 +4147,13 @@
     <w:basedOn w:val="Heading4Char"/>
     <w:link w:val="Heading5"/>
     <w:uiPriority w:val="9"/>
-    <w:rsid w:val="00EF29A7"/>
+    <w:rsid w:val="0056794C"/>
     <w:rPr>
       <w:rFonts w:ascii="Times New Roman" w:eastAsiaTheme="majorEastAsia" w:hAnsi="Times New Roman" w:cstheme="majorBidi"/>
       <w:b w:val="0"/>
       <w:bCs w:val="0"/>
       <w:i/>
       <w:iCs/>
-      <w:sz w:val="25"/>
       <w:szCs w:val="28"/>
     </w:rPr>
   </w:style>
@@ -3899,8 +4183,8 @@
       <w:szCs w:val="30"/>
     </w:rPr>
   </w:style>
-  <w:style w:type="table" w:customStyle="1" w:styleId="NormalTable">
-    <w:name w:val="Normal Table"/>
+  <w:style w:type="table" w:customStyle="1" w:styleId="TableNormal1">
+    <w:name w:val="Table Normal1"/>
     <w:basedOn w:val="TableNormal"/>
     <w:uiPriority w:val="99"/>
     <w:rsid w:val="00ED0582"/>
@@ -3908,6 +4192,52 @@
       <w:spacing w:after="0"/>
     </w:pPr>
     <w:tblPr/>
+  </w:style>
+  <w:style w:type="paragraph" w:styleId="Header">
+    <w:name w:val="header"/>
+    <w:basedOn w:val="Normal"/>
+    <w:link w:val="HeaderChar"/>
+    <w:unhideWhenUsed/>
+    <w:rsid w:val="00541AAB"/>
+    <w:pPr>
+      <w:tabs>
+        <w:tab w:val="center" w:pos="4680"/>
+        <w:tab w:val="right" w:pos="9360"/>
+      </w:tabs>
+      <w:spacing w:before="0" w:line="240" w:lineRule="auto"/>
+    </w:pPr>
+  </w:style>
+  <w:style w:type="character" w:customStyle="1" w:styleId="HeaderChar">
+    <w:name w:val="Header Char"/>
+    <w:basedOn w:val="DefaultParagraphFont"/>
+    <w:link w:val="Header"/>
+    <w:rsid w:val="00541AAB"/>
+    <w:rPr>
+      <w:rFonts w:ascii="Times New Roman" w:hAnsi="Times New Roman"/>
+    </w:rPr>
+  </w:style>
+  <w:style w:type="paragraph" w:styleId="Footer">
+    <w:name w:val="footer"/>
+    <w:basedOn w:val="Normal"/>
+    <w:link w:val="FooterChar"/>
+    <w:unhideWhenUsed/>
+    <w:rsid w:val="00541AAB"/>
+    <w:pPr>
+      <w:tabs>
+        <w:tab w:val="center" w:pos="4680"/>
+        <w:tab w:val="right" w:pos="9360"/>
+      </w:tabs>
+      <w:spacing w:before="0" w:line="240" w:lineRule="auto"/>
+    </w:pPr>
+  </w:style>
+  <w:style w:type="character" w:customStyle="1" w:styleId="FooterChar">
+    <w:name w:val="Footer Char"/>
+    <w:basedOn w:val="DefaultParagraphFont"/>
+    <w:link w:val="Footer"/>
+    <w:rsid w:val="00541AAB"/>
+    <w:rPr>
+      <w:rFonts w:ascii="Times New Roman" w:hAnsi="Times New Roman"/>
+    </w:rPr>
   </w:style>
 </w:styles>
 </file>

</xml_diff>

<commit_message>
update docx to latest version
</commit_message>
<xml_diff>
--- a/example/apa_test.docx
+++ b/example/apa_test.docx
@@ -1887,16 +1887,52 @@
     </w:p>
     <w:p>
       <w:pPr>
+        <w:pStyle w:val="Heading7"/>
+      </w:pPr>
+      <w:bookmarkStart w:id="29" w:name="heading-7"/>
+      <w:r>
+        <w:t xml:space="preserve">Heading 7</w:t>
+      </w:r>
+      <w:bookmarkEnd w:id="29"/>
+    </w:p>
+    <w:p>
+      <w:pPr>
+        <w:pStyle w:val="FirstParagraph"/>
+      </w:pPr>
+      <w:r>
+        <w:t xml:space="preserve">Lorem ipsum dolor sit amet, consectetur adipiscing elit.</w:t>
+      </w:r>
+    </w:p>
+    <w:p>
+      <w:pPr>
+        <w:pStyle w:val="Heading8"/>
+      </w:pPr>
+      <w:bookmarkStart w:id="30" w:name="heading-8"/>
+      <w:r>
+        <w:t xml:space="preserve">Heading 8</w:t>
+      </w:r>
+      <w:bookmarkEnd w:id="30"/>
+    </w:p>
+    <w:p>
+      <w:pPr>
+        <w:pStyle w:val="FirstParagraph"/>
+      </w:pPr>
+      <w:r>
+        <w:t xml:space="preserve">Lorem ipsum dolor sit amet, consectetur adipiscing elit.</w:t>
+      </w:r>
+    </w:p>
+    <w:p>
+      <w:pPr>
         <w:pStyle w:val="Heading1"/>
       </w:pPr>
-      <w:bookmarkStart w:id="29" w:name="references"/>
+      <w:bookmarkStart w:id="31" w:name="references"/>
       <w:r>
         <w:t xml:space="preserve">References</w:t>
       </w:r>
-      <w:bookmarkEnd w:id="29"/>
-    </w:p>
-    <w:bookmarkStart w:id="33" w:name="refs"/>
-    <w:bookmarkStart w:id="31" w:name="ref-anotherArticle"/>
+      <w:bookmarkEnd w:id="31"/>
+    </w:p>
+    <w:bookmarkStart w:id="35" w:name="refs"/>
+    <w:bookmarkStart w:id="33" w:name="ref-anotherArticle"/>
     <w:p>
       <w:pPr>
         <w:pStyle w:val="Bibliography"/>
@@ -1931,17 +1967,17 @@
       <w:r>
         <w:t xml:space="preserve"> </w:t>
       </w:r>
-      <w:hyperlink r:id="rId30">
+      <w:hyperlink r:id="rId32">
         <w:r>
           <w:rPr>
             <w:rStyle w:val="Hyperlink"/>
           </w:rPr>
-          <w:t xml:space="preserve">http://doi.org/10.1016/j.cogdev.2013.10.001</w:t>
+          <w:t xml:space="preserve">https://doi.org/10.1016/j.cogdev.2013.10.001</w:t>
         </w:r>
       </w:hyperlink>
     </w:p>
-    <w:bookmarkEnd w:id="31"/>
-    <w:bookmarkStart w:id="32" w:name="ref-someArticle"/>
+    <w:bookmarkEnd w:id="33"/>
+    <w:bookmarkStart w:id="34" w:name="ref-someArticle"/>
     <w:p>
       <w:pPr>
         <w:pStyle w:val="Bibliography"/>
@@ -1974,16 +2010,17 @@
         <w:t xml:space="preserve">, 1–50.</w:t>
       </w:r>
     </w:p>
-    <w:bookmarkEnd w:id="32"/>
-    <w:bookmarkEnd w:id="33"/>
+    <w:bookmarkEnd w:id="34"/>
+    <w:bookmarkEnd w:id="35"/>
     <w:sectPr>
       <w:headerReference w:type="default" r:id="rId10"/>
       <w:headerReference w:type="first" r:id="rId9"/>
-      <w:pgSz w:w="12240" w:h="15840"/>
+      <w:pgSz w:w="12240" w:h="15840" w:code="1"/>
       <w:pgMar w:top="1440" w:right="1440" w:bottom="1440" w:left="1440" w:header="720" w:footer="720" w:gutter="0"/>
+      <w:pgNumType w:start="0"/>
       <w:cols w:space="720"/>
       <w:titlePg/>
-      <w:docGrid w:linePitch="326"/>
+      <w:docGrid w:linePitch="360"/>
     </w:sectPr>
   </w:body>
 </w:document>
@@ -2032,243 +2069,70 @@
 </file>
 
 <file path=word/header1.xml><?xml version="1.0" encoding="utf-8"?>
-<w:hdr xmlns:wpc="http://schemas.microsoft.com/office/word/2010/wordprocessingCanvas" xmlns:mc="http://schemas.openxmlformats.org/markup-compatibility/2006" xmlns:o="urn:schemas-microsoft-com:office:office" xmlns:r="http://schemas.openxmlformats.org/officeDocument/2006/relationships" xmlns:m="http://schemas.openxmlformats.org/officeDocument/2006/math" xmlns:v="urn:schemas-microsoft-com:vml" xmlns:wp14="http://schemas.microsoft.com/office/word/2010/wordprocessingDrawing" xmlns:wp="http://schemas.openxmlformats.org/drawingml/2006/wordprocessingDrawing" xmlns:w10="urn:schemas-microsoft-com:office:word" xmlns:w="http://schemas.openxmlformats.org/wordprocessingml/2006/main" xmlns:w14="http://schemas.microsoft.com/office/word/2010/wordml" xmlns:w15="http://schemas.microsoft.com/office/word/2012/wordml" xmlns:wpg="http://schemas.microsoft.com/office/word/2010/wordprocessingGroup" xmlns:wpi="http://schemas.microsoft.com/office/word/2010/wordprocessingInk" xmlns:wne="http://schemas.microsoft.com/office/word/2006/wordml" xmlns:wps="http://schemas.microsoft.com/office/word/2010/wordprocessingShape" mc:Ignorable="w14 w15 wp14">
+<w:hdr xmlns:wpc="http://schemas.microsoft.com/office/word/2010/wordprocessingCanvas" xmlns:cx="http://schemas.microsoft.com/office/drawing/2014/chartex" xmlns:cx1="http://schemas.microsoft.com/office/drawing/2015/9/8/chartex" xmlns:cx2="http://schemas.microsoft.com/office/drawing/2015/10/21/chartex" xmlns:cx3="http://schemas.microsoft.com/office/drawing/2016/5/9/chartex" xmlns:cx4="http://schemas.microsoft.com/office/drawing/2016/5/10/chartex" xmlns:cx5="http://schemas.microsoft.com/office/drawing/2016/5/11/chartex" xmlns:cx6="http://schemas.microsoft.com/office/drawing/2016/5/12/chartex" xmlns:cx7="http://schemas.microsoft.com/office/drawing/2016/5/13/chartex" xmlns:cx8="http://schemas.microsoft.com/office/drawing/2016/5/14/chartex" xmlns:mc="http://schemas.openxmlformats.org/markup-compatibility/2006" xmlns:aink="http://schemas.microsoft.com/office/drawing/2016/ink" xmlns:am3d="http://schemas.microsoft.com/office/drawing/2017/model3d" xmlns:o="urn:schemas-microsoft-com:office:office" xmlns:r="http://schemas.openxmlformats.org/officeDocument/2006/relationships" xmlns:m="http://schemas.openxmlformats.org/officeDocument/2006/math" xmlns:v="urn:schemas-microsoft-com:vml" xmlns:wp14="http://schemas.microsoft.com/office/word/2010/wordprocessingDrawing" xmlns:wp="http://schemas.openxmlformats.org/drawingml/2006/wordprocessingDrawing" xmlns:w10="urn:schemas-microsoft-com:office:word" xmlns:w="http://schemas.openxmlformats.org/wordprocessingml/2006/main" xmlns:w14="http://schemas.microsoft.com/office/word/2010/wordml" xmlns:w15="http://schemas.microsoft.com/office/word/2012/wordml" xmlns:w16cid="http://schemas.microsoft.com/office/word/2016/wordml/cid" xmlns:w16se="http://schemas.microsoft.com/office/word/2015/wordml/symex" xmlns:wpg="http://schemas.microsoft.com/office/word/2010/wordprocessingGroup" xmlns:wpi="http://schemas.microsoft.com/office/word/2010/wordprocessingInk" xmlns:wne="http://schemas.microsoft.com/office/word/2006/wordml" xmlns:wps="http://schemas.microsoft.com/office/word/2010/wordprocessingShape" mc:Ignorable="w14 w15 w16se w16cid wp14">
   <w:p>
     <w:pPr>
       <w:pStyle w:val="Header"/>
-      <w:rPr>
-        <w:caps/>
-      </w:rPr>
     </w:pPr>
     <w:r>
+      <w:t>SUBTITLE ALL CAPS</w:t>
+    </w:r>
+    <w:r>
+      <w:tab/>
+    </w:r>
+    <w:r>
+      <w:tab/>
+    </w:r>
+    <w:r>
+      <w:fldChar w:fldCharType="begin"/>
+    </w:r>
+    <w:r>
+      <w:instrText xml:space="preserve"> PAGE   \* MERGEFORMAT </w:instrText>
+    </w:r>
+    <w:r>
+      <w:fldChar w:fldCharType="separate"/>
+    </w:r>
+    <w:r>
       <w:rPr>
-        <w:caps/>
+        <w:noProof/>
       </w:rPr>
-      <w:t>SHORT TITLE</w:t>
+      <w:t>1</w:t>
+    </w:r>
+    <w:r>
+      <w:rPr>
+        <w:noProof/>
+      </w:rPr>
+      <w:fldChar w:fldCharType="end"/>
     </w:r>
   </w:p>
 </w:hdr>
 </file>
 
 <file path=word/header2.xml><?xml version="1.0" encoding="utf-8"?>
-<w:hdr xmlns:wpc="http://schemas.microsoft.com/office/word/2010/wordprocessingCanvas" xmlns:mc="http://schemas.openxmlformats.org/markup-compatibility/2006" xmlns:o="urn:schemas-microsoft-com:office:office" xmlns:r="http://schemas.openxmlformats.org/officeDocument/2006/relationships" xmlns:m="http://schemas.openxmlformats.org/officeDocument/2006/math" xmlns:v="urn:schemas-microsoft-com:vml" xmlns:wp14="http://schemas.microsoft.com/office/word/2010/wordprocessingDrawing" xmlns:wp="http://schemas.openxmlformats.org/drawingml/2006/wordprocessingDrawing" xmlns:w10="urn:schemas-microsoft-com:office:word" xmlns:w="http://schemas.openxmlformats.org/wordprocessingml/2006/main" xmlns:w14="http://schemas.microsoft.com/office/word/2010/wordml" xmlns:w15="http://schemas.microsoft.com/office/word/2012/wordml" xmlns:wpg="http://schemas.microsoft.com/office/word/2010/wordprocessingGroup" xmlns:wpi="http://schemas.microsoft.com/office/word/2010/wordprocessingInk" xmlns:wne="http://schemas.microsoft.com/office/word/2006/wordml" xmlns:wps="http://schemas.microsoft.com/office/word/2010/wordprocessingShape" mc:Ignorable="w14 w15 wp14">
+<w:hdr xmlns:wpc="http://schemas.microsoft.com/office/word/2010/wordprocessingCanvas" xmlns:cx="http://schemas.microsoft.com/office/drawing/2014/chartex" xmlns:cx1="http://schemas.microsoft.com/office/drawing/2015/9/8/chartex" xmlns:cx2="http://schemas.microsoft.com/office/drawing/2015/10/21/chartex" xmlns:cx3="http://schemas.microsoft.com/office/drawing/2016/5/9/chartex" xmlns:cx4="http://schemas.microsoft.com/office/drawing/2016/5/10/chartex" xmlns:cx5="http://schemas.microsoft.com/office/drawing/2016/5/11/chartex" xmlns:cx6="http://schemas.microsoft.com/office/drawing/2016/5/12/chartex" xmlns:cx7="http://schemas.microsoft.com/office/drawing/2016/5/13/chartex" xmlns:cx8="http://schemas.microsoft.com/office/drawing/2016/5/14/chartex" xmlns:mc="http://schemas.openxmlformats.org/markup-compatibility/2006" xmlns:aink="http://schemas.microsoft.com/office/drawing/2016/ink" xmlns:am3d="http://schemas.microsoft.com/office/drawing/2017/model3d" xmlns:o="urn:schemas-microsoft-com:office:office" xmlns:r="http://schemas.openxmlformats.org/officeDocument/2006/relationships" xmlns:m="http://schemas.openxmlformats.org/officeDocument/2006/math" xmlns:v="urn:schemas-microsoft-com:vml" xmlns:wp14="http://schemas.microsoft.com/office/word/2010/wordprocessingDrawing" xmlns:wp="http://schemas.openxmlformats.org/drawingml/2006/wordprocessingDrawing" xmlns:w10="urn:schemas-microsoft-com:office:word" xmlns:w="http://schemas.openxmlformats.org/wordprocessingml/2006/main" xmlns:w14="http://schemas.microsoft.com/office/word/2010/wordml" xmlns:w15="http://schemas.microsoft.com/office/word/2012/wordml" xmlns:w16cid="http://schemas.microsoft.com/office/word/2016/wordml/cid" xmlns:w16se="http://schemas.microsoft.com/office/word/2015/wordml/symex" xmlns:wpg="http://schemas.microsoft.com/office/word/2010/wordprocessingGroup" xmlns:wpi="http://schemas.microsoft.com/office/word/2010/wordprocessingInk" xmlns:wne="http://schemas.microsoft.com/office/word/2006/wordml" xmlns:wps="http://schemas.microsoft.com/office/word/2010/wordprocessingShape" mc:Ignorable="w14 w15 w16se w16cid wp14">
   <w:p>
     <w:pPr>
       <w:pStyle w:val="Header"/>
-      <w:ind w:left="4680" w:hanging="4680"/>
-      <w:rPr>
-        <w:caps/>
-      </w:rPr>
     </w:pPr>
     <w:r>
-      <w:t>R</w:t>
+      <w:t xml:space="preserve">Running Head: SUBTITLE ALL CAPS </w:t>
     </w:r>
     <w:r>
-      <w:t>unning Head</w:t>
+      <w:tab/>
     </w:r>
     <w:r>
-      <w:t xml:space="preserve">: </w:t>
-    </w:r>
-    <w:r>
-      <w:rPr>
-        <w:caps/>
-      </w:rPr>
-      <w:t>SHORT TITLE</w:t>
+      <w:tab/>
     </w:r>
   </w:p>
 </w:hdr>
 </file>
 
 <file path=word/numbering.xml><?xml version="1.0" encoding="utf-8"?>
-<w:numbering xmlns:wpc="http://schemas.microsoft.com/office/word/2010/wordprocessingCanvas" xmlns:mc="http://schemas.openxmlformats.org/markup-compatibility/2006" xmlns:o="urn:schemas-microsoft-com:office:office" xmlns:r="http://schemas.openxmlformats.org/officeDocument/2006/relationships" xmlns:m="http://schemas.openxmlformats.org/officeDocument/2006/math" xmlns:v="urn:schemas-microsoft-com:vml" xmlns:wp14="http://schemas.microsoft.com/office/word/2010/wordprocessingDrawing" xmlns:wp="http://schemas.openxmlformats.org/drawingml/2006/wordprocessingDrawing" xmlns:w10="urn:schemas-microsoft-com:office:word" xmlns:w="http://schemas.openxmlformats.org/wordprocessingml/2006/main" xmlns:w14="http://schemas.microsoft.com/office/word/2010/wordml" xmlns:w15="http://schemas.microsoft.com/office/word/2012/wordml" xmlns:wpg="http://schemas.microsoft.com/office/word/2010/wordprocessingGroup" xmlns:wpi="http://schemas.microsoft.com/office/word/2010/wordprocessingInk" xmlns:wne="http://schemas.microsoft.com/office/word/2006/wordml" xmlns:wps="http://schemas.microsoft.com/office/word/2010/wordprocessingShape" mc:Ignorable="w14 w15 wp14">
+<w:numbering xmlns:wpc="http://schemas.microsoft.com/office/word/2010/wordprocessingCanvas" xmlns:cx="http://schemas.microsoft.com/office/drawing/2014/chartex" xmlns:cx1="http://schemas.microsoft.com/office/drawing/2015/9/8/chartex" xmlns:cx2="http://schemas.microsoft.com/office/drawing/2015/10/21/chartex" xmlns:cx3="http://schemas.microsoft.com/office/drawing/2016/5/9/chartex" xmlns:cx4="http://schemas.microsoft.com/office/drawing/2016/5/10/chartex" xmlns:cx5="http://schemas.microsoft.com/office/drawing/2016/5/11/chartex" xmlns:cx6="http://schemas.microsoft.com/office/drawing/2016/5/12/chartex" xmlns:cx7="http://schemas.microsoft.com/office/drawing/2016/5/13/chartex" xmlns:cx8="http://schemas.microsoft.com/office/drawing/2016/5/14/chartex" xmlns:mc="http://schemas.openxmlformats.org/markup-compatibility/2006" xmlns:aink="http://schemas.microsoft.com/office/drawing/2016/ink" xmlns:am3d="http://schemas.microsoft.com/office/drawing/2017/model3d" xmlns:o="urn:schemas-microsoft-com:office:office" xmlns:r="http://schemas.openxmlformats.org/officeDocument/2006/relationships" xmlns:m="http://schemas.openxmlformats.org/officeDocument/2006/math" xmlns:v="urn:schemas-microsoft-com:vml" xmlns:wp14="http://schemas.microsoft.com/office/word/2010/wordprocessingDrawing" xmlns:wp="http://schemas.openxmlformats.org/drawingml/2006/wordprocessingDrawing" xmlns:w10="urn:schemas-microsoft-com:office:word" xmlns:w="http://schemas.openxmlformats.org/wordprocessingml/2006/main" xmlns:w14="http://schemas.microsoft.com/office/word/2010/wordml" xmlns:w15="http://schemas.microsoft.com/office/word/2012/wordml" xmlns:w16cid="http://schemas.microsoft.com/office/word/2016/wordml/cid" xmlns:w16se="http://schemas.microsoft.com/office/word/2015/wordml/symex" xmlns:wpg="http://schemas.microsoft.com/office/word/2010/wordprocessingGroup" xmlns:wpi="http://schemas.microsoft.com/office/word/2010/wordprocessingInk" xmlns:wne="http://schemas.microsoft.com/office/word/2006/wordml" xmlns:wps="http://schemas.microsoft.com/office/word/2010/wordprocessingShape" mc:Ignorable="w14 w15 w16se w16cid wp14">
   <w:abstractNum w:abstractNumId="0" w15:restartNumberingAfterBreak="0">
-    <w:nsid w:val="970CD263"/>
-    <w:multiLevelType w:val="multilevel"/>
-    <w:tmpl w:val="029A0516"/>
-    <w:lvl w:ilvl="0">
-      <w:numFmt w:val="bullet"/>
-      <w:lvlText w:val=" "/>
-      <w:lvlJc w:val="left"/>
-      <w:pPr>
-        <w:tabs>
-          <w:tab w:val="num" w:pos="0"/>
-        </w:tabs>
-        <w:ind w:left="480" w:hanging="480"/>
-      </w:pPr>
-    </w:lvl>
-    <w:lvl w:ilvl="1">
-      <w:numFmt w:val="bullet"/>
-      <w:lvlText w:val=" "/>
-      <w:lvlJc w:val="left"/>
-      <w:pPr>
-        <w:tabs>
-          <w:tab w:val="num" w:pos="720"/>
-        </w:tabs>
-        <w:ind w:left="1200" w:hanging="480"/>
-      </w:pPr>
-    </w:lvl>
-    <w:lvl w:ilvl="2">
-      <w:numFmt w:val="bullet"/>
-      <w:lvlText w:val=" "/>
-      <w:lvlJc w:val="left"/>
-      <w:pPr>
-        <w:tabs>
-          <w:tab w:val="num" w:pos="1440"/>
-        </w:tabs>
-        <w:ind w:left="1920" w:hanging="480"/>
-      </w:pPr>
-    </w:lvl>
-    <w:lvl w:ilvl="3">
-      <w:numFmt w:val="bullet"/>
-      <w:lvlText w:val=" "/>
-      <w:lvlJc w:val="left"/>
-      <w:pPr>
-        <w:tabs>
-          <w:tab w:val="num" w:pos="2160"/>
-        </w:tabs>
-        <w:ind w:left="2640" w:hanging="480"/>
-      </w:pPr>
-    </w:lvl>
-    <w:lvl w:ilvl="4">
-      <w:numFmt w:val="bullet"/>
-      <w:lvlText w:val=" "/>
-      <w:lvlJc w:val="left"/>
-      <w:pPr>
-        <w:tabs>
-          <w:tab w:val="num" w:pos="2880"/>
-        </w:tabs>
-        <w:ind w:left="3360" w:hanging="480"/>
-      </w:pPr>
-    </w:lvl>
-    <w:lvl w:ilvl="5">
-      <w:numFmt w:val="bullet"/>
-      <w:lvlText w:val=" "/>
-      <w:lvlJc w:val="left"/>
-      <w:pPr>
-        <w:tabs>
-          <w:tab w:val="num" w:pos="3600"/>
-        </w:tabs>
-        <w:ind w:left="4080" w:hanging="480"/>
-      </w:pPr>
-    </w:lvl>
-    <w:lvl w:ilvl="6">
-      <w:numFmt w:val="bullet"/>
-      <w:lvlText w:val=" "/>
-      <w:lvlJc w:val="left"/>
-      <w:pPr>
-        <w:tabs>
-          <w:tab w:val="num" w:pos="4320"/>
-        </w:tabs>
-        <w:ind w:left="4800" w:hanging="480"/>
-      </w:pPr>
-    </w:lvl>
-    <w:lvl w:ilvl="7">
-      <w:numFmt w:val="decimal"/>
-      <w:lvlText w:val=""/>
-      <w:lvlJc w:val="left"/>
-    </w:lvl>
-    <w:lvl w:ilvl="8">
-      <w:numFmt w:val="decimal"/>
-      <w:lvlText w:val=""/>
-      <w:lvlJc w:val="left"/>
-    </w:lvl>
-  </w:abstractNum>
-  <w:abstractNum w:abstractNumId="1" w15:restartNumberingAfterBreak="0">
-    <w:nsid w:val="E17F69BA"/>
-    <w:multiLevelType w:val="multilevel"/>
-    <w:tmpl w:val="E2186750"/>
-    <w:lvl w:ilvl="0">
-      <w:numFmt w:val="bullet"/>
-      <w:lvlText w:val=" "/>
-      <w:lvlJc w:val="left"/>
-      <w:pPr>
-        <w:tabs>
-          <w:tab w:val="num" w:pos="0"/>
-        </w:tabs>
-        <w:ind w:left="480" w:hanging="480"/>
-      </w:pPr>
-    </w:lvl>
-    <w:lvl w:ilvl="1">
-      <w:numFmt w:val="bullet"/>
-      <w:lvlText w:val=" "/>
-      <w:lvlJc w:val="left"/>
-      <w:pPr>
-        <w:tabs>
-          <w:tab w:val="num" w:pos="720"/>
-        </w:tabs>
-        <w:ind w:left="1200" w:hanging="480"/>
-      </w:pPr>
-    </w:lvl>
-    <w:lvl w:ilvl="2">
-      <w:numFmt w:val="bullet"/>
-      <w:lvlText w:val=" "/>
-      <w:lvlJc w:val="left"/>
-      <w:pPr>
-        <w:tabs>
-          <w:tab w:val="num" w:pos="1440"/>
-        </w:tabs>
-        <w:ind w:left="1920" w:hanging="480"/>
-      </w:pPr>
-    </w:lvl>
-    <w:lvl w:ilvl="3">
-      <w:numFmt w:val="bullet"/>
-      <w:lvlText w:val=" "/>
-      <w:lvlJc w:val="left"/>
-      <w:pPr>
-        <w:tabs>
-          <w:tab w:val="num" w:pos="2160"/>
-        </w:tabs>
-        <w:ind w:left="2640" w:hanging="480"/>
-      </w:pPr>
-    </w:lvl>
-    <w:lvl w:ilvl="4">
-      <w:numFmt w:val="bullet"/>
-      <w:lvlText w:val=" "/>
-      <w:lvlJc w:val="left"/>
-      <w:pPr>
-        <w:tabs>
-          <w:tab w:val="num" w:pos="2880"/>
-        </w:tabs>
-        <w:ind w:left="3360" w:hanging="480"/>
-      </w:pPr>
-    </w:lvl>
-    <w:lvl w:ilvl="5">
-      <w:numFmt w:val="bullet"/>
-      <w:lvlText w:val=" "/>
-      <w:lvlJc w:val="left"/>
-      <w:pPr>
-        <w:tabs>
-          <w:tab w:val="num" w:pos="3600"/>
-        </w:tabs>
-        <w:ind w:left="4080" w:hanging="480"/>
-      </w:pPr>
-    </w:lvl>
-    <w:lvl w:ilvl="6">
-      <w:numFmt w:val="bullet"/>
-      <w:lvlText w:val=" "/>
-      <w:lvlJc w:val="left"/>
-      <w:pPr>
-        <w:tabs>
-          <w:tab w:val="num" w:pos="4320"/>
-        </w:tabs>
-        <w:ind w:left="4800" w:hanging="480"/>
-      </w:pPr>
-    </w:lvl>
-    <w:lvl w:ilvl="7">
-      <w:numFmt w:val="decimal"/>
-      <w:lvlText w:val=""/>
-      <w:lvlJc w:val="left"/>
-    </w:lvl>
-    <w:lvl w:ilvl="8">
-      <w:numFmt w:val="decimal"/>
-      <w:lvlText w:val=""/>
-      <w:lvlJc w:val="left"/>
-    </w:lvl>
-  </w:abstractNum>
-  <w:abstractNum w:abstractNumId="2" w15:restartNumberingAfterBreak="0">
     <w:nsid w:val="FFFFFF7C"/>
     <w:multiLevelType w:val="singleLevel"/>
-    <w:tmpl w:val="A440AAA8"/>
+    <w:tmpl w:val="317E1004"/>
     <w:lvl w:ilvl="0">
       <w:start w:val="1"/>
       <w:numFmt w:val="decimal"/>
@@ -2282,10 +2146,10 @@
       </w:pPr>
     </w:lvl>
   </w:abstractNum>
-  <w:abstractNum w:abstractNumId="3" w15:restartNumberingAfterBreak="0">
+  <w:abstractNum w:abstractNumId="1" w15:restartNumberingAfterBreak="0">
     <w:nsid w:val="FFFFFF7D"/>
     <w:multiLevelType w:val="singleLevel"/>
-    <w:tmpl w:val="DA00D974"/>
+    <w:tmpl w:val="22382186"/>
     <w:lvl w:ilvl="0">
       <w:start w:val="1"/>
       <w:numFmt w:val="decimal"/>
@@ -2299,10 +2163,10 @@
       </w:pPr>
     </w:lvl>
   </w:abstractNum>
-  <w:abstractNum w:abstractNumId="4" w15:restartNumberingAfterBreak="0">
+  <w:abstractNum w:abstractNumId="2" w15:restartNumberingAfterBreak="0">
     <w:nsid w:val="FFFFFF7E"/>
     <w:multiLevelType w:val="singleLevel"/>
-    <w:tmpl w:val="C0041194"/>
+    <w:tmpl w:val="3196A4E2"/>
     <w:lvl w:ilvl="0">
       <w:start w:val="1"/>
       <w:numFmt w:val="decimal"/>
@@ -2316,10 +2180,10 @@
       </w:pPr>
     </w:lvl>
   </w:abstractNum>
-  <w:abstractNum w:abstractNumId="5" w15:restartNumberingAfterBreak="0">
+  <w:abstractNum w:abstractNumId="3" w15:restartNumberingAfterBreak="0">
     <w:nsid w:val="FFFFFF7F"/>
     <w:multiLevelType w:val="singleLevel"/>
-    <w:tmpl w:val="C52A832C"/>
+    <w:tmpl w:val="0D56DB64"/>
     <w:lvl w:ilvl="0">
       <w:start w:val="1"/>
       <w:numFmt w:val="decimal"/>
@@ -2333,10 +2197,10 @@
       </w:pPr>
     </w:lvl>
   </w:abstractNum>
-  <w:abstractNum w:abstractNumId="6" w15:restartNumberingAfterBreak="0">
+  <w:abstractNum w:abstractNumId="4" w15:restartNumberingAfterBreak="0">
     <w:nsid w:val="FFFFFF80"/>
     <w:multiLevelType w:val="singleLevel"/>
-    <w:tmpl w:val="8764952A"/>
+    <w:tmpl w:val="08BC51B6"/>
     <w:lvl w:ilvl="0">
       <w:start w:val="1"/>
       <w:numFmt w:val="bullet"/>
@@ -2347,6 +2211,46 @@
           <w:tab w:val="num" w:pos="1800"/>
         </w:tabs>
         <w:ind w:left="1800" w:hanging="360"/>
+      </w:pPr>
+      <w:rPr>
+        <w:rFonts w:ascii="Symbol" w:hAnsi="Symbol" w:hint="default"/>
+      </w:rPr>
+    </w:lvl>
+  </w:abstractNum>
+  <w:abstractNum w:abstractNumId="5" w15:restartNumberingAfterBreak="0">
+    <w:nsid w:val="FFFFFF81"/>
+    <w:multiLevelType w:val="singleLevel"/>
+    <w:tmpl w:val="CD40C6A4"/>
+    <w:lvl w:ilvl="0">
+      <w:start w:val="1"/>
+      <w:numFmt w:val="bullet"/>
+      <w:lvlText w:val=""/>
+      <w:lvlJc w:val="left"/>
+      <w:pPr>
+        <w:tabs>
+          <w:tab w:val="num" w:pos="1440"/>
+        </w:tabs>
+        <w:ind w:left="1440" w:hanging="360"/>
+      </w:pPr>
+      <w:rPr>
+        <w:rFonts w:ascii="Symbol" w:hAnsi="Symbol" w:hint="default"/>
+      </w:rPr>
+    </w:lvl>
+  </w:abstractNum>
+  <w:abstractNum w:abstractNumId="6" w15:restartNumberingAfterBreak="0">
+    <w:nsid w:val="FFFFFF82"/>
+    <w:multiLevelType w:val="singleLevel"/>
+    <w:tmpl w:val="D6CA9DCA"/>
+    <w:lvl w:ilvl="0">
+      <w:start w:val="1"/>
+      <w:numFmt w:val="bullet"/>
+      <w:lvlText w:val=""/>
+      <w:lvlJc w:val="left"/>
+      <w:pPr>
+        <w:tabs>
+          <w:tab w:val="num" w:pos="1080"/>
+        </w:tabs>
+        <w:ind w:left="1080" w:hanging="360"/>
       </w:pPr>
       <w:rPr>
         <w:rFonts w:ascii="Symbol" w:hAnsi="Symbol" w:hint="default"/>
@@ -2354,9 +2258,9 @@
     </w:lvl>
   </w:abstractNum>
   <w:abstractNum w:abstractNumId="7" w15:restartNumberingAfterBreak="0">
-    <w:nsid w:val="FFFFFF81"/>
+    <w:nsid w:val="FFFFFF83"/>
     <w:multiLevelType w:val="singleLevel"/>
-    <w:tmpl w:val="B6A69C2A"/>
+    <w:tmpl w:val="4C1E794C"/>
     <w:lvl w:ilvl="0">
       <w:start w:val="1"/>
       <w:numFmt w:val="bullet"/>
@@ -2364,9 +2268,9 @@
       <w:lvlJc w:val="left"/>
       <w:pPr>
         <w:tabs>
-          <w:tab w:val="num" w:pos="1440"/>
+          <w:tab w:val="num" w:pos="720"/>
         </w:tabs>
-        <w:ind w:left="1440" w:hanging="360"/>
+        <w:ind w:left="720" w:hanging="360"/>
       </w:pPr>
       <w:rPr>
         <w:rFonts w:ascii="Symbol" w:hAnsi="Symbol" w:hint="default"/>
@@ -2374,9 +2278,26 @@
     </w:lvl>
   </w:abstractNum>
   <w:abstractNum w:abstractNumId="8" w15:restartNumberingAfterBreak="0">
-    <w:nsid w:val="FFFFFF82"/>
+    <w:nsid w:val="FFFFFF88"/>
     <w:multiLevelType w:val="singleLevel"/>
-    <w:tmpl w:val="45543942"/>
+    <w:tmpl w:val="48E01A02"/>
+    <w:lvl w:ilvl="0">
+      <w:start w:val="1"/>
+      <w:numFmt w:val="decimal"/>
+      <w:lvlText w:val="%1."/>
+      <w:lvlJc w:val="left"/>
+      <w:pPr>
+        <w:tabs>
+          <w:tab w:val="num" w:pos="360"/>
+        </w:tabs>
+        <w:ind w:left="360" w:hanging="360"/>
+      </w:pPr>
+    </w:lvl>
+  </w:abstractNum>
+  <w:abstractNum w:abstractNumId="9" w15:restartNumberingAfterBreak="0">
+    <w:nsid w:val="FFFFFF89"/>
+    <w:multiLevelType w:val="singleLevel"/>
+    <w:tmpl w:val="8BC478F8"/>
     <w:lvl w:ilvl="0">
       <w:start w:val="1"/>
       <w:numFmt w:val="bullet"/>
@@ -2384,76 +2305,18 @@
       <w:lvlJc w:val="left"/>
       <w:pPr>
         <w:tabs>
-          <w:tab w:val="num" w:pos="1080"/>
+          <w:tab w:val="num" w:pos="360"/>
         </w:tabs>
-        <w:ind w:left="1080" w:hanging="360"/>
+        <w:ind w:left="360" w:hanging="360"/>
       </w:pPr>
       <w:rPr>
         <w:rFonts w:ascii="Symbol" w:hAnsi="Symbol" w:hint="default"/>
       </w:rPr>
     </w:lvl>
   </w:abstractNum>
-  <w:abstractNum w:abstractNumId="9" w15:restartNumberingAfterBreak="0">
-    <w:nsid w:val="FFFFFF83"/>
-    <w:multiLevelType w:val="singleLevel"/>
-    <w:tmpl w:val="1E284B4E"/>
-    <w:lvl w:ilvl="0">
-      <w:start w:val="1"/>
-      <w:numFmt w:val="bullet"/>
-      <w:lvlText w:val=""/>
-      <w:lvlJc w:val="left"/>
-      <w:pPr>
-        <w:tabs>
-          <w:tab w:val="num" w:pos="720"/>
-        </w:tabs>
-        <w:ind w:left="720" w:hanging="360"/>
-      </w:pPr>
-      <w:rPr>
-        <w:rFonts w:ascii="Symbol" w:hAnsi="Symbol" w:hint="default"/>
-      </w:rPr>
-    </w:lvl>
-  </w:abstractNum>
-  <w:abstractNum w:abstractNumId="10" w15:restartNumberingAfterBreak="0">
-    <w:nsid w:val="FFFFFF88"/>
-    <w:multiLevelType w:val="singleLevel"/>
-    <w:tmpl w:val="0D5014C8"/>
-    <w:lvl w:ilvl="0">
-      <w:start w:val="1"/>
-      <w:numFmt w:val="decimal"/>
-      <w:lvlText w:val="%1."/>
-      <w:lvlJc w:val="left"/>
-      <w:pPr>
-        <w:tabs>
-          <w:tab w:val="num" w:pos="360"/>
-        </w:tabs>
-        <w:ind w:left="360" w:hanging="360"/>
-      </w:pPr>
-    </w:lvl>
-  </w:abstractNum>
-  <w:abstractNum w:abstractNumId="11" w15:restartNumberingAfterBreak="0">
-    <w:nsid w:val="FFFFFF89"/>
-    <w:multiLevelType w:val="singleLevel"/>
-    <w:tmpl w:val="131C614C"/>
-    <w:lvl w:ilvl="0">
-      <w:start w:val="1"/>
-      <w:numFmt w:val="bullet"/>
-      <w:lvlText w:val=""/>
-      <w:lvlJc w:val="left"/>
-      <w:pPr>
-        <w:tabs>
-          <w:tab w:val="num" w:pos="360"/>
-        </w:tabs>
-        <w:ind w:left="360" w:hanging="360"/>
-      </w:pPr>
-      <w:rPr>
-        <w:rFonts w:ascii="Symbol" w:hAnsi="Symbol" w:hint="default"/>
-      </w:rPr>
-    </w:lvl>
-  </w:abstractNum>
-  <w:abstractNum w:abstractNumId="12" w15:restartNumberingAfterBreak="0">
-    <w:nsid w:val="2C786C56"/>
+  <w:abstractNum w:abstractNumId="990">
+    <w:nsid w:val="426519da"/>
     <w:multiLevelType w:val="multilevel"/>
-    <w:tmpl w:val="52FE6C6A"/>
     <w:lvl w:ilvl="0">
       <w:numFmt w:val="bullet"/>
       <w:lvlText w:val=" "/>
@@ -2532,189 +2395,6 @@
       </w:pPr>
     </w:lvl>
     <w:lvl w:ilvl="7">
-      <w:numFmt w:val="decimal"/>
-      <w:lvlText w:val=""/>
-      <w:lvlJc w:val="left"/>
-    </w:lvl>
-    <w:lvl w:ilvl="8">
-      <w:numFmt w:val="decimal"/>
-      <w:lvlText w:val=""/>
-      <w:lvlJc w:val="left"/>
-    </w:lvl>
-  </w:abstractNum>
-  <w:abstractNum w:abstractNumId="13" w15:restartNumberingAfterBreak="0">
-    <w:nsid w:val="3A2D9421"/>
-    <w:multiLevelType w:val="multilevel"/>
-    <w:tmpl w:val="B412CD78"/>
-    <w:lvl w:ilvl="0">
-      <w:numFmt w:val="bullet"/>
-      <w:lvlText w:val=" "/>
-      <w:lvlJc w:val="left"/>
-      <w:pPr>
-        <w:tabs>
-          <w:tab w:val="num" w:pos="0"/>
-        </w:tabs>
-        <w:ind w:left="480" w:hanging="480"/>
-      </w:pPr>
-    </w:lvl>
-    <w:lvl w:ilvl="1">
-      <w:numFmt w:val="bullet"/>
-      <w:lvlText w:val=" "/>
-      <w:lvlJc w:val="left"/>
-      <w:pPr>
-        <w:tabs>
-          <w:tab w:val="num" w:pos="720"/>
-        </w:tabs>
-        <w:ind w:left="1200" w:hanging="480"/>
-      </w:pPr>
-    </w:lvl>
-    <w:lvl w:ilvl="2">
-      <w:numFmt w:val="bullet"/>
-      <w:lvlText w:val=" "/>
-      <w:lvlJc w:val="left"/>
-      <w:pPr>
-        <w:tabs>
-          <w:tab w:val="num" w:pos="1440"/>
-        </w:tabs>
-        <w:ind w:left="1920" w:hanging="480"/>
-      </w:pPr>
-    </w:lvl>
-    <w:lvl w:ilvl="3">
-      <w:numFmt w:val="bullet"/>
-      <w:lvlText w:val=" "/>
-      <w:lvlJc w:val="left"/>
-      <w:pPr>
-        <w:tabs>
-          <w:tab w:val="num" w:pos="2160"/>
-        </w:tabs>
-        <w:ind w:left="2640" w:hanging="480"/>
-      </w:pPr>
-    </w:lvl>
-    <w:lvl w:ilvl="4">
-      <w:numFmt w:val="bullet"/>
-      <w:lvlText w:val=" "/>
-      <w:lvlJc w:val="left"/>
-      <w:pPr>
-        <w:tabs>
-          <w:tab w:val="num" w:pos="2880"/>
-        </w:tabs>
-        <w:ind w:left="3360" w:hanging="480"/>
-      </w:pPr>
-    </w:lvl>
-    <w:lvl w:ilvl="5">
-      <w:numFmt w:val="bullet"/>
-      <w:lvlText w:val=" "/>
-      <w:lvlJc w:val="left"/>
-      <w:pPr>
-        <w:tabs>
-          <w:tab w:val="num" w:pos="3600"/>
-        </w:tabs>
-        <w:ind w:left="4080" w:hanging="480"/>
-      </w:pPr>
-    </w:lvl>
-    <w:lvl w:ilvl="6">
-      <w:numFmt w:val="bullet"/>
-      <w:lvlText w:val=" "/>
-      <w:lvlJc w:val="left"/>
-      <w:pPr>
-        <w:tabs>
-          <w:tab w:val="num" w:pos="4320"/>
-        </w:tabs>
-        <w:ind w:left="4800" w:hanging="480"/>
-      </w:pPr>
-    </w:lvl>
-    <w:lvl w:ilvl="7">
-      <w:numFmt w:val="decimal"/>
-      <w:lvlText w:val=""/>
-      <w:lvlJc w:val="left"/>
-    </w:lvl>
-    <w:lvl w:ilvl="8">
-      <w:numFmt w:val="decimal"/>
-      <w:lvlText w:val=""/>
-      <w:lvlJc w:val="left"/>
-    </w:lvl>
-  </w:abstractNum>
-  <w:abstractNum w:abstractNumId="990">
-    <w:nsid w:val="7a41415c"/>
-    <w:multiLevelType w:val="multilevel"/>
-    <w:lvl w:ilvl="0">
-      <w:numFmt w:val="bullet"/>
-      <w:lvlText w:val=" "/>
-      <w:lvlJc w:val="left"/>
-      <w:pPr>
-        <w:tabs>
-          <w:tab w:val="num" w:pos="0"/>
-        </w:tabs>
-        <w:ind w:left="480" w:hanging="480"/>
-      </w:pPr>
-    </w:lvl>
-    <w:lvl w:ilvl="1">
-      <w:numFmt w:val="bullet"/>
-      <w:lvlText w:val=" "/>
-      <w:lvlJc w:val="left"/>
-      <w:pPr>
-        <w:tabs>
-          <w:tab w:val="num" w:pos="720"/>
-        </w:tabs>
-        <w:ind w:left="1200" w:hanging="480"/>
-      </w:pPr>
-    </w:lvl>
-    <w:lvl w:ilvl="2">
-      <w:numFmt w:val="bullet"/>
-      <w:lvlText w:val=" "/>
-      <w:lvlJc w:val="left"/>
-      <w:pPr>
-        <w:tabs>
-          <w:tab w:val="num" w:pos="1440"/>
-        </w:tabs>
-        <w:ind w:left="1920" w:hanging="480"/>
-      </w:pPr>
-    </w:lvl>
-    <w:lvl w:ilvl="3">
-      <w:numFmt w:val="bullet"/>
-      <w:lvlText w:val=" "/>
-      <w:lvlJc w:val="left"/>
-      <w:pPr>
-        <w:tabs>
-          <w:tab w:val="num" w:pos="2160"/>
-        </w:tabs>
-        <w:ind w:left="2640" w:hanging="480"/>
-      </w:pPr>
-    </w:lvl>
-    <w:lvl w:ilvl="4">
-      <w:numFmt w:val="bullet"/>
-      <w:lvlText w:val=" "/>
-      <w:lvlJc w:val="left"/>
-      <w:pPr>
-        <w:tabs>
-          <w:tab w:val="num" w:pos="2880"/>
-        </w:tabs>
-        <w:ind w:left="3360" w:hanging="480"/>
-      </w:pPr>
-    </w:lvl>
-    <w:lvl w:ilvl="5">
-      <w:numFmt w:val="bullet"/>
-      <w:lvlText w:val=" "/>
-      <w:lvlJc w:val="left"/>
-      <w:pPr>
-        <w:tabs>
-          <w:tab w:val="num" w:pos="3600"/>
-        </w:tabs>
-        <w:ind w:left="4080" w:hanging="480"/>
-      </w:pPr>
-    </w:lvl>
-    <w:lvl w:ilvl="6">
-      <w:numFmt w:val="bullet"/>
-      <w:lvlText w:val=" "/>
-      <w:lvlJc w:val="left"/>
-      <w:pPr>
-        <w:tabs>
-          <w:tab w:val="num" w:pos="4320"/>
-        </w:tabs>
-        <w:ind w:left="4800" w:hanging="480"/>
-      </w:pPr>
-    </w:lvl>
-    <w:lvl w:ilvl="7">
       <w:numFmt w:val="bullet"/>
       <w:lvlText w:val=" "/>
       <w:lvlJc w:val="left"/>
@@ -2738,7 +2418,7 @@
     </w:lvl>
   </w:abstractNum>
   <w:abstractNum w:abstractNumId="991">
-    <w:nsid w:val="659f1d36"/>
+    <w:nsid w:val="2dc2f5b5"/>
     <w:multiLevelType w:val="multilevel"/>
     <w:lvl w:ilvl="0">
       <w:numFmt w:val="bullet"/>
@@ -2841,46 +2521,34 @@
     </w:lvl>
   </w:abstractNum>
   <w:num w:numId="1">
+    <w:abstractNumId w:val="9"/>
+  </w:num>
+  <w:num w:numId="2">
+    <w:abstractNumId w:val="7"/>
+  </w:num>
+  <w:num w:numId="3">
+    <w:abstractNumId w:val="6"/>
+  </w:num>
+  <w:num w:numId="4">
+    <w:abstractNumId w:val="5"/>
+  </w:num>
+  <w:num w:numId="5">
+    <w:abstractNumId w:val="4"/>
+  </w:num>
+  <w:num w:numId="6">
+    <w:abstractNumId w:val="8"/>
+  </w:num>
+  <w:num w:numId="7">
+    <w:abstractNumId w:val="3"/>
+  </w:num>
+  <w:num w:numId="8">
+    <w:abstractNumId w:val="2"/>
+  </w:num>
+  <w:num w:numId="9">
     <w:abstractNumId w:val="1"/>
   </w:num>
-  <w:num w:numId="2">
+  <w:num w:numId="10">
     <w:abstractNumId w:val="0"/>
-  </w:num>
-  <w:num w:numId="3">
-    <w:abstractNumId w:val="11"/>
-  </w:num>
-  <w:num w:numId="4">
-    <w:abstractNumId w:val="9"/>
-  </w:num>
-  <w:num w:numId="5">
-    <w:abstractNumId w:val="8"/>
-  </w:num>
-  <w:num w:numId="6">
-    <w:abstractNumId w:val="7"/>
-  </w:num>
-  <w:num w:numId="7">
-    <w:abstractNumId w:val="6"/>
-  </w:num>
-  <w:num w:numId="8">
-    <w:abstractNumId w:val="10"/>
-  </w:num>
-  <w:num w:numId="9">
-    <w:abstractNumId w:val="5"/>
-  </w:num>
-  <w:num w:numId="10">
-    <w:abstractNumId w:val="4"/>
-  </w:num>
-  <w:num w:numId="11">
-    <w:abstractNumId w:val="3"/>
-  </w:num>
-  <w:num w:numId="12">
-    <w:abstractNumId w:val="2"/>
-  </w:num>
-  <w:num w:numId="13">
-    <w:abstractNumId w:val="12"/>
-  </w:num>
-  <w:num w:numId="14">
-    <w:abstractNumId w:val="13"/>
   </w:num>
   <w:num w:numId="1000">
     <w:abstractNumId w:val="990"/>
@@ -2904,7 +2572,7 @@
 </file>
 
 <file path=word/styles.xml><?xml version="1.0" encoding="utf-8"?>
-<w:styles xmlns:mc="http://schemas.openxmlformats.org/markup-compatibility/2006" xmlns:r="http://schemas.openxmlformats.org/officeDocument/2006/relationships" xmlns:w="http://schemas.openxmlformats.org/wordprocessingml/2006/main" xmlns:w14="http://schemas.microsoft.com/office/word/2010/wordml" xmlns:w15="http://schemas.microsoft.com/office/word/2012/wordml" mc:Ignorable="w14 w15">
+<w:styles xmlns:mc="http://schemas.openxmlformats.org/markup-compatibility/2006" xmlns:r="http://schemas.openxmlformats.org/officeDocument/2006/relationships" xmlns:w="http://schemas.openxmlformats.org/wordprocessingml/2006/main" xmlns:w14="http://schemas.microsoft.com/office/word/2010/wordml" xmlns:w15="http://schemas.microsoft.com/office/word/2012/wordml" xmlns:w16cid="http://schemas.microsoft.com/office/word/2016/wordml/cid" xmlns:w16se="http://schemas.microsoft.com/office/word/2015/wordml/symex" mc:Ignorable="w14 w15 w16se w16cid">
   <w:docDefaults>
     <w:rPrDefault>
       <w:rPr>
@@ -2920,15 +2588,17 @@
       </w:pPr>
     </w:pPrDefault>
   </w:docDefaults>
-  <w:latentStyles w:defLockedState="0" w:defUIPriority="0" w:defSemiHidden="0" w:defUnhideWhenUsed="0" w:defQFormat="0" w:count="371">
+  <w:latentStyles w:defLockedState="0" w:defUIPriority="0" w:defSemiHidden="0" w:defUnhideWhenUsed="0" w:defQFormat="0" w:count="375">
     <w:lsdException w:name="Normal" w:qFormat="1"/>
     <w:lsdException w:name="heading 1" w:uiPriority="9" w:qFormat="1"/>
     <w:lsdException w:name="heading 2" w:uiPriority="9" w:qFormat="1"/>
     <w:lsdException w:name="heading 3" w:uiPriority="9" w:qFormat="1"/>
     <w:lsdException w:name="heading 4" w:uiPriority="9" w:qFormat="1"/>
     <w:lsdException w:name="heading 5" w:uiPriority="9" w:qFormat="1"/>
-    <w:lsdException w:name="heading 6" w:uiPriority="9" w:qFormat="1"/>
-    <w:lsdException w:name="heading 9" w:semiHidden="1" w:unhideWhenUsed="1"/>
+    <w:lsdException w:name="heading 6" w:semiHidden="1" w:uiPriority="9" w:unhideWhenUsed="1" w:qFormat="1"/>
+    <w:lsdException w:name="index 3" w:semiHidden="1" w:unhideWhenUsed="1"/>
+    <w:lsdException w:name="index 4" w:semiHidden="1" w:unhideWhenUsed="1"/>
+    <w:lsdException w:name="index 5" w:semiHidden="1" w:unhideWhenUsed="1"/>
     <w:lsdException w:name="index 6" w:semiHidden="1" w:unhideWhenUsed="1"/>
     <w:lsdException w:name="index 7" w:semiHidden="1" w:unhideWhenUsed="1"/>
     <w:lsdException w:name="index 8" w:semiHidden="1" w:unhideWhenUsed="1"/>
@@ -2945,7 +2615,7 @@
     <w:lsdException w:name="Normal Indent" w:semiHidden="1" w:unhideWhenUsed="1"/>
     <w:lsdException w:name="footnote text" w:semiHidden="1" w:uiPriority="9" w:unhideWhenUsed="1" w:qFormat="1"/>
     <w:lsdException w:name="annotation text" w:semiHidden="1" w:unhideWhenUsed="1"/>
-    <w:lsdException w:name="header" w:semiHidden="1" w:unhideWhenUsed="1"/>
+    <w:lsdException w:name="header" w:semiHidden="1" w:uiPriority="99" w:unhideWhenUsed="1"/>
     <w:lsdException w:name="footer" w:semiHidden="1" w:unhideWhenUsed="1"/>
     <w:lsdException w:name="index heading" w:semiHidden="1" w:unhideWhenUsed="1"/>
     <w:lsdException w:name="caption" w:semiHidden="1" w:unhideWhenUsed="1"/>
@@ -2968,11 +2638,11 @@
     <w:lsdException w:name="List 3" w:semiHidden="1" w:unhideWhenUsed="1"/>
     <w:lsdException w:name="List 4" w:semiHidden="1" w:unhideWhenUsed="1"/>
     <w:lsdException w:name="List 5" w:semiHidden="1" w:unhideWhenUsed="1"/>
-    <w:lsdException w:name="List Bullet 2" w:semiHidden="1" w:unhideWhenUsed="1"/>
     <w:lsdException w:name="List Bullet 3" w:semiHidden="1" w:unhideWhenUsed="1"/>
     <w:lsdException w:name="List Bullet 4" w:semiHidden="1" w:unhideWhenUsed="1"/>
-    <w:lsdException w:name="List Number 2" w:semiHidden="1" w:unhideWhenUsed="1"/>
     <w:lsdException w:name="List Number 3" w:semiHidden="1" w:unhideWhenUsed="1"/>
+    <w:lsdException w:name="List Number 4" w:semiHidden="1" w:unhideWhenUsed="1"/>
+    <w:lsdException w:name="List Number 5" w:semiHidden="1" w:unhideWhenUsed="1"/>
     <w:lsdException w:name="Title" w:qFormat="1"/>
     <w:lsdException w:name="Closing" w:semiHidden="1" w:unhideWhenUsed="1"/>
     <w:lsdException w:name="Signature" w:semiHidden="1" w:unhideWhenUsed="1"/>
@@ -2990,10 +2660,9 @@
     <w:lsdException w:name="Date" w:semiHidden="1" w:unhideWhenUsed="1" w:qFormat="1"/>
     <w:lsdException w:name="Body Text First Indent" w:semiHidden="1" w:unhideWhenUsed="1"/>
     <w:lsdException w:name="Body Text First Indent 2" w:semiHidden="1" w:unhideWhenUsed="1"/>
-    <w:lsdException w:name="Note Heading" w:semiHidden="1" w:unhideWhenUsed="1"/>
-    <w:lsdException w:name="Body Text 2" w:semiHidden="1" w:unhideWhenUsed="1"/>
-    <w:lsdException w:name="Body Text 3" w:semiHidden="1" w:unhideWhenUsed="1"/>
-    <w:lsdException w:name="Block Text" w:uiPriority="9" w:qFormat="1"/>
+    <w:lsdException w:name="Body Text Indent 3" w:semiHidden="1" w:unhideWhenUsed="1"/>
+    <w:lsdException w:name="Block Text" w:semiHidden="1" w:uiPriority="9" w:unhideWhenUsed="1" w:qFormat="1"/>
+    <w:lsdException w:name="Hyperlink" w:semiHidden="1" w:unhideWhenUsed="1"/>
     <w:lsdException w:name="FollowedHyperlink" w:semiHidden="1" w:unhideWhenUsed="1"/>
     <w:lsdException w:name="Document Map" w:semiHidden="1" w:unhideWhenUsed="1"/>
     <w:lsdException w:name="Plain Text" w:semiHidden="1" w:unhideWhenUsed="1"/>
@@ -3013,7 +2682,7 @@
     <w:lsdException w:name="HTML Variable" w:semiHidden="1" w:unhideWhenUsed="1"/>
     <w:lsdException w:name="Normal Table" w:semiHidden="1" w:unhideWhenUsed="1"/>
     <w:lsdException w:name="annotation subject" w:semiHidden="1" w:unhideWhenUsed="1"/>
-    <w:lsdException w:name="No List" w:semiHidden="1" w:uiPriority="99" w:unhideWhenUsed="1"/>
+    <w:lsdException w:name="No List" w:semiHidden="1" w:unhideWhenUsed="1"/>
     <w:lsdException w:name="Outline List 1" w:semiHidden="1" w:unhideWhenUsed="1"/>
     <w:lsdException w:name="Outline List 2" w:semiHidden="1" w:unhideWhenUsed="1"/>
     <w:lsdException w:name="Outline List 3" w:semiHidden="1" w:unhideWhenUsed="1"/>
@@ -3258,11 +2927,15 @@
     <w:lsdException w:name="List Table 5 Dark Accent 6" w:uiPriority="50"/>
     <w:lsdException w:name="List Table 6 Colorful Accent 6" w:uiPriority="51"/>
     <w:lsdException w:name="List Table 7 Colorful Accent 6" w:uiPriority="52"/>
+    <w:lsdException w:name="Mention" w:semiHidden="1" w:uiPriority="99" w:unhideWhenUsed="1"/>
+    <w:lsdException w:name="Smart Hyperlink" w:semiHidden="1" w:uiPriority="99" w:unhideWhenUsed="1"/>
+    <w:lsdException w:name="Hashtag" w:semiHidden="1" w:uiPriority="99" w:unhideWhenUsed="1"/>
+    <w:lsdException w:name="Unresolved Mention" w:semiHidden="1" w:uiPriority="99" w:unhideWhenUsed="1"/>
   </w:latentStyles>
   <w:style w:type="paragraph" w:default="1" w:styleId="Normal">
     <w:name w:val="Normal"/>
     <w:qFormat/>
-    <w:rsid w:val="00ED0582"/>
+    <w:rsid w:val="004A1C96"/>
     <w:pPr>
       <w:spacing w:before="120" w:after="0" w:line="480" w:lineRule="auto"/>
     </w:pPr>
@@ -3276,7 +2949,7 @@
     <w:link w:val="Heading1Char"/>
     <w:uiPriority w:val="9"/>
     <w:qFormat/>
-    <w:rsid w:val="00A16C61"/>
+    <w:rsid w:val="004A1C96"/>
     <w:pPr>
       <w:spacing w:before="360" w:after="480" w:line="360" w:lineRule="auto"/>
       <w:contextualSpacing/>
@@ -3297,7 +2970,7 @@
     <w:uiPriority w:val="9"/>
     <w:unhideWhenUsed/>
     <w:qFormat/>
-    <w:rsid w:val="00A16C61"/>
+    <w:rsid w:val="004A1C96"/>
     <w:pPr>
       <w:keepNext/>
       <w:keepLines/>
@@ -3318,7 +2991,7 @@
     <w:uiPriority w:val="9"/>
     <w:unhideWhenUsed/>
     <w:qFormat/>
-    <w:rsid w:val="0056794C"/>
+    <w:rsid w:val="004A1C96"/>
     <w:pPr>
       <w:spacing w:before="240"/>
       <w:ind w:firstLine="576"/>
@@ -3338,7 +3011,7 @@
     <w:uiPriority w:val="9"/>
     <w:unhideWhenUsed/>
     <w:qFormat/>
-    <w:rsid w:val="0056794C"/>
+    <w:rsid w:val="004A1C96"/>
     <w:pPr>
       <w:spacing w:before="120"/>
       <w:ind w:firstLine="576"/>
@@ -3358,7 +3031,7 @@
     <w:uiPriority w:val="9"/>
     <w:unhideWhenUsed/>
     <w:qFormat/>
-    <w:rsid w:val="0056794C"/>
+    <w:rsid w:val="004A1C96"/>
     <w:pPr>
       <w:spacing w:before="120"/>
       <w:ind w:firstLine="576"/>
@@ -3378,7 +3051,7 @@
     <w:uiPriority w:val="9"/>
     <w:unhideWhenUsed/>
     <w:qFormat/>
-    <w:rsid w:val="00EF29A7"/>
+    <w:rsid w:val="004A1C96"/>
     <w:pPr>
       <w:spacing w:before="120"/>
       <w:ind w:firstLine="576"/>
@@ -3388,6 +3061,60 @@
       <w:rFonts w:ascii="Times New Roman" w:eastAsiaTheme="majorEastAsia" w:hAnsi="Times New Roman" w:cstheme="majorBidi"/>
       <w:iCs/>
       <w:szCs w:val="28"/>
+    </w:rPr>
+  </w:style>
+  <w:style w:type="paragraph" w:styleId="Heading7">
+    <w:name w:val="heading 7"/>
+    <w:basedOn w:val="Normal"/>
+    <w:next w:val="BodyText"/>
+    <w:uiPriority w:val="9"/>
+    <w:unhideWhenUsed/>
+    <w:qFormat/>
+    <w:pPr>
+      <w:keepNext/>
+      <w:keepLines/>
+      <w:spacing w:before="200"/>
+      <w:outlineLvl w:val="6"/>
+    </w:pPr>
+    <w:rPr>
+      <w:rFonts w:asciiTheme="majorHAnsi" w:eastAsiaTheme="majorEastAsia" w:hAnsiTheme="majorHAnsi" w:cstheme="majorBidi"/>
+      <w:color w:val="4F81BD" w:themeColor="accent1"/>
+    </w:rPr>
+  </w:style>
+  <w:style w:type="paragraph" w:styleId="Heading8">
+    <w:name w:val="heading 8"/>
+    <w:basedOn w:val="Normal"/>
+    <w:next w:val="BodyText"/>
+    <w:uiPriority w:val="9"/>
+    <w:unhideWhenUsed/>
+    <w:qFormat/>
+    <w:pPr>
+      <w:keepNext/>
+      <w:keepLines/>
+      <w:spacing w:before="200"/>
+      <w:outlineLvl w:val="7"/>
+    </w:pPr>
+    <w:rPr>
+      <w:rFonts w:asciiTheme="majorHAnsi" w:eastAsiaTheme="majorEastAsia" w:hAnsiTheme="majorHAnsi" w:cstheme="majorBidi"/>
+      <w:color w:val="4F81BD" w:themeColor="accent1"/>
+    </w:rPr>
+  </w:style>
+  <w:style w:type="paragraph" w:styleId="Heading9">
+    <w:name w:val="heading 9"/>
+    <w:basedOn w:val="Normal"/>
+    <w:next w:val="BodyText"/>
+    <w:uiPriority w:val="9"/>
+    <w:unhideWhenUsed/>
+    <w:qFormat/>
+    <w:pPr>
+      <w:keepNext/>
+      <w:keepLines/>
+      <w:spacing w:before="200"/>
+      <w:outlineLvl w:val="8"/>
+    </w:pPr>
+    <w:rPr>
+      <w:rFonts w:asciiTheme="majorHAnsi" w:eastAsiaTheme="majorEastAsia" w:hAnsiTheme="majorHAnsi" w:cstheme="majorBidi"/>
+      <w:color w:val="4F81BD" w:themeColor="accent1"/>
     </w:rPr>
   </w:style>
   <w:style w:type="character" w:default="1" w:styleId="DefaultParagraphFont">
@@ -3421,7 +3148,7 @@
     <w:name w:val="Body Text"/>
     <w:basedOn w:val="Normal"/>
     <w:link w:val="BodyTextChar1"/>
-    <w:rsid w:val="00CC7605"/>
+    <w:rsid w:val="004A1C96"/>
     <w:pPr>
       <w:ind w:firstLine="576"/>
       <w:contextualSpacing/>
@@ -3432,12 +3159,12 @@
     <w:basedOn w:val="BodyText"/>
     <w:next w:val="BodyText"/>
     <w:qFormat/>
-    <w:rsid w:val="00EF29A7"/>
+    <w:rsid w:val="004A1C96"/>
   </w:style>
   <w:style w:type="paragraph" w:customStyle="1" w:styleId="Compact">
     <w:name w:val="Compact"/>
     <w:qFormat/>
-    <w:rsid w:val="009B375A"/>
+    <w:rsid w:val="004A1C96"/>
     <w:pPr>
       <w:keepNext/>
       <w:keepLines/>
@@ -3452,10 +3179,9 @@
     <w:basedOn w:val="Normal"/>
     <w:next w:val="Normal"/>
     <w:qFormat/>
-    <w:rsid w:val="0056794C"/>
+    <w:rsid w:val="006A6BDD"/>
     <w:pPr>
       <w:spacing w:before="0" w:after="480" w:line="360" w:lineRule="auto"/>
-      <w:ind w:left="-144" w:right="-144"/>
       <w:jc w:val="center"/>
     </w:pPr>
     <w:rPr>
@@ -3470,16 +3196,16 @@
     <w:next w:val="BodyText"/>
     <w:link w:val="SubtitleChar"/>
     <w:qFormat/>
-    <w:rsid w:val="00EF29A7"/>
+    <w:rsid w:val="006A6BDD"/>
     <w:pPr>
-      <w:spacing w:before="40" w:after="40"/>
+      <w:spacing w:before="40" w:after="40" w:line="240" w:lineRule="auto"/>
+      <w:contextualSpacing/>
       <w:jc w:val="left"/>
       <w:textboxTightWrap w:val="allLines"/>
     </w:pPr>
     <w:rPr>
       <w:caps/>
-      <w:spacing w:val="20"/>
-      <w:sz w:val="22"/>
+      <w:spacing w:val="4"/>
       <w:szCs w:val="30"/>
     </w:rPr>
   </w:style>
@@ -3487,7 +3213,7 @@
     <w:name w:val="Author"/>
     <w:next w:val="BodyText"/>
     <w:qFormat/>
-    <w:rsid w:val="00B750EE"/>
+    <w:rsid w:val="004A1C96"/>
     <w:pPr>
       <w:keepNext/>
       <w:keepLines/>
@@ -3503,7 +3229,7 @@
     <w:name w:val="Date"/>
     <w:next w:val="Normal"/>
     <w:qFormat/>
-    <w:rsid w:val="00EF29A7"/>
+    <w:rsid w:val="004A1C96"/>
     <w:pPr>
       <w:jc w:val="center"/>
     </w:pPr>
@@ -3517,7 +3243,7 @@
     <w:basedOn w:val="Normal"/>
     <w:next w:val="BodyText"/>
     <w:qFormat/>
-    <w:rsid w:val="00604263"/>
+    <w:rsid w:val="004A1C96"/>
     <w:pPr>
       <w:keepLines/>
       <w:pageBreakBefore/>
@@ -3533,7 +3259,7 @@
   <w:style w:type="paragraph" w:styleId="Bibliography">
     <w:name w:val="Bibliography"/>
     <w:qFormat/>
-    <w:rsid w:val="00EF29A7"/>
+    <w:rsid w:val="004A1C96"/>
     <w:pPr>
       <w:spacing w:before="240" w:line="360" w:lineRule="auto"/>
       <w:ind w:left="432" w:hanging="432"/>
@@ -3547,7 +3273,7 @@
     <w:uiPriority w:val="9"/>
     <w:unhideWhenUsed/>
     <w:qFormat/>
-    <w:rsid w:val="00EF29A7"/>
+    <w:rsid w:val="004A1C96"/>
     <w:pPr>
       <w:spacing w:before="100" w:after="100" w:line="240" w:lineRule="auto"/>
     </w:pPr>
@@ -3565,19 +3291,34 @@
     <w:uiPriority w:val="9"/>
     <w:unhideWhenUsed/>
     <w:qFormat/>
-    <w:rsid w:val="00EF29A7"/>
+    <w:rsid w:val="004A1C96"/>
     <w:pPr>
       <w:contextualSpacing/>
     </w:pPr>
     <w:rPr>
       <w:sz w:val="20"/>
     </w:rPr>
+  </w:style>
+  <w:style w:type="table" w:customStyle="1" w:styleId="Table">
+    <w:name w:val="Table"/>
+    <w:semiHidden/>
+    <w:unhideWhenUsed/>
+    <w:qFormat/>
+    <w:tblPr>
+      <w:tblInd w:w="0" w:type="dxa"/>
+      <w:tblCellMar>
+        <w:top w:w="0" w:type="dxa"/>
+        <w:left w:w="108" w:type="dxa"/>
+        <w:bottom w:w="0" w:type="dxa"/>
+        <w:right w:w="108" w:type="dxa"/>
+      </w:tblCellMar>
+    </w:tblPr>
   </w:style>
   <w:style w:type="paragraph" w:customStyle="1" w:styleId="DefinitionTerm">
     <w:name w:val="Definition Term"/>
     <w:basedOn w:val="Normal"/>
     <w:next w:val="Definition"/>
-    <w:rsid w:val="00EF29A7"/>
+    <w:rsid w:val="004A1C96"/>
     <w:pPr>
       <w:keepNext/>
       <w:keepLines/>
@@ -3589,13 +3330,13 @@
   <w:style w:type="paragraph" w:customStyle="1" w:styleId="Definition">
     <w:name w:val="Definition"/>
     <w:basedOn w:val="Normal"/>
-    <w:rsid w:val="00EF29A7"/>
+    <w:rsid w:val="004A1C96"/>
   </w:style>
   <w:style w:type="paragraph" w:styleId="Caption">
     <w:name w:val="caption"/>
     <w:basedOn w:val="Normal"/>
     <w:link w:val="CaptionChar"/>
-    <w:rsid w:val="00EF29A7"/>
+    <w:rsid w:val="004A1C96"/>
     <w:pPr>
       <w:spacing w:after="120"/>
     </w:pPr>
@@ -3605,7 +3346,7 @@
   </w:style>
   <w:style w:type="paragraph" w:customStyle="1" w:styleId="TableCaption">
     <w:name w:val="Table Caption"/>
-    <w:rsid w:val="00EF29A7"/>
+    <w:rsid w:val="004A1C96"/>
     <w:pPr>
       <w:keepNext/>
       <w:keepLines/>
@@ -3622,7 +3363,7 @@
   <w:style w:type="paragraph" w:customStyle="1" w:styleId="ImageCaption">
     <w:name w:val="Image Caption"/>
     <w:link w:val="BodyTextChar"/>
-    <w:rsid w:val="009B375A"/>
+    <w:rsid w:val="004A1C96"/>
     <w:pPr>
       <w:spacing w:after="280" w:line="360" w:lineRule="auto"/>
       <w:ind w:left="360" w:right="360"/>
@@ -3636,12 +3377,11 @@
   <w:style w:type="paragraph" w:customStyle="1" w:styleId="Figure">
     <w:name w:val="Figure"/>
     <w:basedOn w:val="Normal"/>
-    <w:rsid w:val="00EF29A7"/>
-  </w:style>
-  <w:style w:type="paragraph" w:customStyle="1" w:styleId="FigurewithCaption">
-    <w:name w:val="Figure with Caption"/>
+    <w:rsid w:val="004A1C96"/>
+  </w:style>
+  <w:style w:type="paragraph" w:customStyle="1" w:styleId="CaptionedFigure">
+    <w:name w:val="Captioned Figure"/>
     <w:basedOn w:val="Figure"/>
-    <w:rsid w:val="00EF29A7"/>
     <w:pPr>
       <w:keepNext/>
     </w:pPr>
@@ -3650,25 +3390,25 @@
     <w:name w:val="Caption Char"/>
     <w:basedOn w:val="DefaultParagraphFont"/>
     <w:link w:val="Caption"/>
-    <w:rsid w:val="00EF29A7"/>
-    <w:rPr>
+    <w:rsid w:val="004A1C96"/>
+    <w:rPr>
+      <w:rFonts w:ascii="Times New Roman" w:hAnsi="Times New Roman"/>
       <w:i/>
     </w:rPr>
   </w:style>
   <w:style w:type="character" w:customStyle="1" w:styleId="VerbatimChar">
     <w:name w:val="Verbatim Char"/>
     <w:basedOn w:val="CaptionChar"/>
-    <w:link w:val="SourceCode"/>
-    <w:rPr>
-      <w:rFonts w:ascii="Lucida Console" w:hAnsi="Lucida Console"/>
-      <w:i w:val="0"/>
-      <w:sz w:val="20"/>
+    <w:rPr>
+      <w:rFonts w:ascii="Consolas" w:hAnsi="Consolas"/>
+      <w:i/>
+      <w:sz w:val="22"/>
     </w:rPr>
   </w:style>
   <w:style w:type="character" w:styleId="FootnoteReference">
     <w:name w:val="footnote reference"/>
     <w:basedOn w:val="DefaultParagraphFont"/>
-    <w:rsid w:val="00EF29A7"/>
+    <w:rsid w:val="004A1C96"/>
     <w:rPr>
       <w:vertAlign w:val="superscript"/>
     </w:rPr>
@@ -3676,8 +3416,9 @@
   <w:style w:type="character" w:styleId="Hyperlink">
     <w:name w:val="Hyperlink"/>
     <w:basedOn w:val="CaptionChar"/>
-    <w:rsid w:val="00EF29A7"/>
-    <w:rPr>
+    <w:rsid w:val="004A1C96"/>
+    <w:rPr>
+      <w:rFonts w:ascii="Times New Roman" w:hAnsi="Times New Roman"/>
       <w:i w:val="0"/>
       <w:color w:val="0000FF"/>
     </w:rPr>
@@ -3689,7 +3430,7 @@
     <w:uiPriority w:val="39"/>
     <w:unhideWhenUsed/>
     <w:qFormat/>
-    <w:rsid w:val="00EF29A7"/>
+    <w:rsid w:val="004A1C96"/>
     <w:pPr>
       <w:spacing w:after="0" w:line="259" w:lineRule="auto"/>
       <w:jc w:val="left"/>
@@ -3701,369 +3442,11 @@
       <w:szCs w:val="32"/>
     </w:rPr>
   </w:style>
-  <w:style w:type="paragraph" w:customStyle="1" w:styleId="SourceCode">
-    <w:name w:val="Source Code"/>
-    <w:basedOn w:val="Normal"/>
-    <w:link w:val="VerbatimChar"/>
-    <w:qFormat/>
-    <w:rsid w:val="00EF29A7"/>
-    <w:pPr>
-      <w:spacing w:after="120"/>
-    </w:pPr>
-    <w:rPr>
-      <w:rFonts w:ascii="Lucida Console" w:hAnsi="Lucida Console"/>
-      <w:sz w:val="20"/>
-    </w:rPr>
-  </w:style>
-  <w:style w:type="character" w:customStyle="1" w:styleId="KeywordTok">
-    <w:name w:val="KeywordTok"/>
-    <w:basedOn w:val="VerbatimChar"/>
-    <w:rsid w:val="00EF29A7"/>
-    <w:rPr>
-      <w:rFonts w:ascii="Lucida Console" w:hAnsi="Lucida Console"/>
-      <w:b/>
-      <w:i w:val="0"/>
-      <w:color w:val="007020"/>
-      <w:sz w:val="20"/>
-    </w:rPr>
-  </w:style>
-  <w:style w:type="character" w:customStyle="1" w:styleId="DataTypeTok">
-    <w:name w:val="DataTypeTok"/>
-    <w:basedOn w:val="VerbatimChar"/>
-    <w:rsid w:val="00EF29A7"/>
-    <w:rPr>
-      <w:rFonts w:ascii="Lucida Console" w:hAnsi="Lucida Console"/>
-      <w:i w:val="0"/>
-      <w:color w:val="902000"/>
-      <w:sz w:val="20"/>
-    </w:rPr>
-  </w:style>
-  <w:style w:type="character" w:customStyle="1" w:styleId="DecValTok">
-    <w:name w:val="DecValTok"/>
-    <w:basedOn w:val="VerbatimChar"/>
-    <w:rsid w:val="00EF29A7"/>
-    <w:rPr>
-      <w:rFonts w:ascii="Lucida Console" w:hAnsi="Lucida Console"/>
-      <w:i w:val="0"/>
-      <w:color w:val="40A070"/>
-      <w:sz w:val="20"/>
-    </w:rPr>
-  </w:style>
-  <w:style w:type="character" w:customStyle="1" w:styleId="BaseNTok">
-    <w:name w:val="BaseNTok"/>
-    <w:basedOn w:val="VerbatimChar"/>
-    <w:rsid w:val="00EF29A7"/>
-    <w:rPr>
-      <w:rFonts w:ascii="Lucida Console" w:hAnsi="Lucida Console"/>
-      <w:i/>
-      <w:color w:val="40A070"/>
-      <w:sz w:val="20"/>
-    </w:rPr>
-  </w:style>
-  <w:style w:type="character" w:customStyle="1" w:styleId="FloatTok">
-    <w:name w:val="FloatTok"/>
-    <w:basedOn w:val="VerbatimChar"/>
-    <w:rsid w:val="00EF29A7"/>
-    <w:rPr>
-      <w:rFonts w:ascii="Lucida Console" w:hAnsi="Lucida Console"/>
-      <w:i w:val="0"/>
-      <w:color w:val="40A070"/>
-      <w:sz w:val="20"/>
-    </w:rPr>
-  </w:style>
-  <w:style w:type="character" w:customStyle="1" w:styleId="ConstantTok">
-    <w:name w:val="ConstantTok"/>
-    <w:basedOn w:val="VerbatimChar"/>
-    <w:rsid w:val="00EF29A7"/>
-    <w:rPr>
-      <w:rFonts w:ascii="Lucida Console" w:hAnsi="Lucida Console"/>
-      <w:i w:val="0"/>
-      <w:color w:val="880000"/>
-      <w:sz w:val="20"/>
-    </w:rPr>
-  </w:style>
-  <w:style w:type="character" w:customStyle="1" w:styleId="CharTok">
-    <w:name w:val="CharTok"/>
-    <w:basedOn w:val="VerbatimChar"/>
-    <w:rsid w:val="00EF29A7"/>
-    <w:rPr>
-      <w:rFonts w:ascii="Lucida Console" w:hAnsi="Lucida Console"/>
-      <w:i w:val="0"/>
-      <w:color w:val="4070A0"/>
-      <w:sz w:val="20"/>
-    </w:rPr>
-  </w:style>
-  <w:style w:type="character" w:customStyle="1" w:styleId="SpecialCharTok">
-    <w:name w:val="SpecialCharTok"/>
-    <w:basedOn w:val="VerbatimChar"/>
-    <w:rsid w:val="00EF29A7"/>
-    <w:rPr>
-      <w:rFonts w:ascii="Consolas" w:hAnsi="Consolas"/>
-      <w:i/>
-      <w:color w:val="4070A0"/>
-      <w:sz w:val="22"/>
-    </w:rPr>
-  </w:style>
-  <w:style w:type="character" w:customStyle="1" w:styleId="StringTok">
-    <w:name w:val="StringTok"/>
-    <w:basedOn w:val="VerbatimChar"/>
-    <w:rsid w:val="00EF29A7"/>
-    <w:rPr>
-      <w:rFonts w:ascii="Consolas" w:hAnsi="Consolas"/>
-      <w:i/>
-      <w:color w:val="4070A0"/>
-      <w:sz w:val="22"/>
-    </w:rPr>
-  </w:style>
-  <w:style w:type="character" w:customStyle="1" w:styleId="VerbatimStringTok">
-    <w:name w:val="VerbatimStringTok"/>
-    <w:basedOn w:val="VerbatimChar"/>
-    <w:rsid w:val="00EF29A7"/>
-    <w:rPr>
-      <w:rFonts w:ascii="Consolas" w:hAnsi="Consolas"/>
-      <w:i/>
-      <w:color w:val="4070A0"/>
-      <w:sz w:val="22"/>
-    </w:rPr>
-  </w:style>
-  <w:style w:type="character" w:customStyle="1" w:styleId="SpecialStringTok">
-    <w:name w:val="SpecialStringTok"/>
-    <w:basedOn w:val="VerbatimChar"/>
-    <w:rsid w:val="00EF29A7"/>
-    <w:rPr>
-      <w:rFonts w:ascii="Consolas" w:hAnsi="Consolas"/>
-      <w:i/>
-      <w:color w:val="BB6688"/>
-      <w:sz w:val="22"/>
-    </w:rPr>
-  </w:style>
-  <w:style w:type="character" w:customStyle="1" w:styleId="ImportTok">
-    <w:name w:val="ImportTok"/>
-    <w:basedOn w:val="VerbatimChar"/>
-    <w:rsid w:val="00EF29A7"/>
-    <w:rPr>
-      <w:rFonts w:ascii="Lucida Console" w:hAnsi="Lucida Console"/>
-      <w:i w:val="0"/>
-      <w:sz w:val="20"/>
-    </w:rPr>
-  </w:style>
-  <w:style w:type="character" w:customStyle="1" w:styleId="CommentTok">
-    <w:name w:val="CommentTok"/>
-    <w:basedOn w:val="VerbatimChar"/>
-    <w:rsid w:val="00EF29A7"/>
-    <w:rPr>
-      <w:rFonts w:ascii="Lucida Console" w:hAnsi="Lucida Console"/>
-      <w:i/>
-      <w:color w:val="60A0B0"/>
-      <w:sz w:val="20"/>
-    </w:rPr>
-  </w:style>
-  <w:style w:type="character" w:customStyle="1" w:styleId="DocumentationTok">
-    <w:name w:val="DocumentationTok"/>
-    <w:basedOn w:val="VerbatimChar"/>
-    <w:rsid w:val="00EF29A7"/>
-    <w:rPr>
-      <w:rFonts w:ascii="Lucida Console" w:hAnsi="Lucida Console"/>
-      <w:i/>
-      <w:color w:val="BA2121"/>
-      <w:sz w:val="20"/>
-    </w:rPr>
-  </w:style>
-  <w:style w:type="character" w:customStyle="1" w:styleId="AnnotationTok">
-    <w:name w:val="AnnotationTok"/>
-    <w:basedOn w:val="VerbatimChar"/>
-    <w:rsid w:val="00EF29A7"/>
-    <w:rPr>
-      <w:rFonts w:ascii="Lucida Console" w:hAnsi="Lucida Console"/>
-      <w:b/>
-      <w:i w:val="0"/>
-      <w:color w:val="60A0B0"/>
-      <w:sz w:val="20"/>
-    </w:rPr>
-  </w:style>
-  <w:style w:type="character" w:customStyle="1" w:styleId="CommentVarTok">
-    <w:name w:val="CommentVarTok"/>
-    <w:basedOn w:val="VerbatimChar"/>
-    <w:rsid w:val="00EF29A7"/>
-    <w:rPr>
-      <w:rFonts w:ascii="Lucida Console" w:hAnsi="Lucida Console"/>
-      <w:b/>
-      <w:i/>
-      <w:color w:val="60A0B0"/>
-      <w:sz w:val="20"/>
-    </w:rPr>
-  </w:style>
-  <w:style w:type="character" w:customStyle="1" w:styleId="OtherTok">
-    <w:name w:val="OtherTok"/>
-    <w:basedOn w:val="VerbatimChar"/>
-    <w:rsid w:val="00EF29A7"/>
-    <w:rPr>
-      <w:rFonts w:ascii="Lucida Console" w:hAnsi="Lucida Console"/>
-      <w:i w:val="0"/>
-      <w:color w:val="007020"/>
-      <w:sz w:val="20"/>
-    </w:rPr>
-  </w:style>
-  <w:style w:type="character" w:customStyle="1" w:styleId="FunctionTok">
-    <w:name w:val="FunctionTok"/>
-    <w:basedOn w:val="VerbatimChar"/>
-    <w:rsid w:val="00EF29A7"/>
-    <w:rPr>
-      <w:rFonts w:ascii="Lucida Console" w:hAnsi="Lucida Console"/>
-      <w:i w:val="0"/>
-      <w:color w:val="06287E"/>
-      <w:sz w:val="20"/>
-    </w:rPr>
-  </w:style>
-  <w:style w:type="character" w:customStyle="1" w:styleId="VariableTok">
-    <w:name w:val="VariableTok"/>
-    <w:basedOn w:val="VerbatimChar"/>
-    <w:rsid w:val="00EF29A7"/>
-    <w:rPr>
-      <w:rFonts w:ascii="Consolas" w:hAnsi="Consolas"/>
-      <w:i/>
-      <w:color w:val="19177C"/>
-      <w:sz w:val="22"/>
-    </w:rPr>
-  </w:style>
-  <w:style w:type="character" w:customStyle="1" w:styleId="ControlFlowTok">
-    <w:name w:val="ControlFlowTok"/>
-    <w:basedOn w:val="VerbatimChar"/>
-    <w:rsid w:val="00EF29A7"/>
-    <w:rPr>
-      <w:rFonts w:ascii="Lucida Console" w:hAnsi="Lucida Console"/>
-      <w:b/>
-      <w:i w:val="0"/>
-      <w:color w:val="007020"/>
-      <w:sz w:val="20"/>
-    </w:rPr>
-  </w:style>
-  <w:style w:type="character" w:customStyle="1" w:styleId="OperatorTok">
-    <w:name w:val="OperatorTok"/>
-    <w:basedOn w:val="VerbatimChar"/>
-    <w:rsid w:val="00EF29A7"/>
-    <w:rPr>
-      <w:rFonts w:ascii="Lucida Console" w:hAnsi="Lucida Console"/>
-      <w:i w:val="0"/>
-      <w:color w:val="666666"/>
-      <w:sz w:val="20"/>
-    </w:rPr>
-  </w:style>
-  <w:style w:type="character" w:customStyle="1" w:styleId="BuiltInTok">
-    <w:name w:val="BuiltInTok"/>
-    <w:basedOn w:val="VerbatimChar"/>
-    <w:rsid w:val="00EF29A7"/>
-    <w:rPr>
-      <w:rFonts w:ascii="Lucida Console" w:hAnsi="Lucida Console"/>
-      <w:i/>
-      <w:sz w:val="20"/>
-    </w:rPr>
-  </w:style>
-  <w:style w:type="character" w:customStyle="1" w:styleId="ExtensionTok">
-    <w:name w:val="ExtensionTok"/>
-    <w:basedOn w:val="VerbatimChar"/>
-    <w:rsid w:val="00EF29A7"/>
-    <w:rPr>
-      <w:rFonts w:ascii="Lucida Console" w:hAnsi="Lucida Console"/>
-      <w:i w:val="0"/>
-      <w:sz w:val="20"/>
-    </w:rPr>
-  </w:style>
-  <w:style w:type="character" w:customStyle="1" w:styleId="PreprocessorTok">
-    <w:name w:val="PreprocessorTok"/>
-    <w:basedOn w:val="VerbatimChar"/>
-    <w:rsid w:val="00EF29A7"/>
-    <w:rPr>
-      <w:rFonts w:ascii="Lucida Console" w:hAnsi="Lucida Console"/>
-      <w:i w:val="0"/>
-      <w:color w:val="BC7A00"/>
-      <w:sz w:val="20"/>
-    </w:rPr>
-  </w:style>
-  <w:style w:type="character" w:customStyle="1" w:styleId="AttributeTok">
-    <w:name w:val="AttributeTok"/>
-    <w:basedOn w:val="VerbatimChar"/>
-    <w:rsid w:val="00EF29A7"/>
-    <w:rPr>
-      <w:rFonts w:ascii="Lucida Console" w:hAnsi="Lucida Console"/>
-      <w:i/>
-      <w:color w:val="7D9029"/>
-      <w:sz w:val="20"/>
-    </w:rPr>
-  </w:style>
-  <w:style w:type="character" w:customStyle="1" w:styleId="RegionMarkerTok">
-    <w:name w:val="RegionMarkerTok"/>
-    <w:basedOn w:val="VerbatimChar"/>
-    <w:rsid w:val="00EF29A7"/>
-    <w:rPr>
-      <w:rFonts w:ascii="Lucida Console" w:hAnsi="Lucida Console"/>
-      <w:i w:val="0"/>
-      <w:sz w:val="20"/>
-    </w:rPr>
-  </w:style>
-  <w:style w:type="character" w:customStyle="1" w:styleId="InformationTok">
-    <w:name w:val="InformationTok"/>
-    <w:basedOn w:val="VerbatimChar"/>
-    <w:rsid w:val="00EF29A7"/>
-    <w:rPr>
-      <w:rFonts w:ascii="Lucida Console" w:hAnsi="Lucida Console"/>
-      <w:b/>
-      <w:i/>
-      <w:color w:val="60A0B0"/>
-      <w:sz w:val="20"/>
-    </w:rPr>
-  </w:style>
-  <w:style w:type="character" w:customStyle="1" w:styleId="WarningTok">
-    <w:name w:val="WarningTok"/>
-    <w:basedOn w:val="VerbatimChar"/>
-    <w:rsid w:val="00EF29A7"/>
-    <w:rPr>
-      <w:rFonts w:ascii="Consolas" w:hAnsi="Consolas"/>
-      <w:b/>
-      <w:i w:val="0"/>
-      <w:color w:val="60A0B0"/>
-      <w:sz w:val="22"/>
-    </w:rPr>
-  </w:style>
-  <w:style w:type="character" w:customStyle="1" w:styleId="AlertTok">
-    <w:name w:val="AlertTok"/>
-    <w:basedOn w:val="VerbatimChar"/>
-    <w:rsid w:val="00EF29A7"/>
-    <w:rPr>
-      <w:rFonts w:ascii="Lucida Console" w:hAnsi="Lucida Console"/>
-      <w:b/>
-      <w:i/>
-      <w:color w:val="FF0000"/>
-      <w:sz w:val="20"/>
-    </w:rPr>
-  </w:style>
-  <w:style w:type="character" w:customStyle="1" w:styleId="ErrorTok">
-    <w:name w:val="ErrorTok"/>
-    <w:basedOn w:val="VerbatimChar"/>
-    <w:rsid w:val="00EF29A7"/>
-    <w:rPr>
-      <w:rFonts w:ascii="Lucida Console" w:hAnsi="Lucida Console"/>
-      <w:b/>
-      <w:i w:val="0"/>
-      <w:color w:val="FF0000"/>
-      <w:sz w:val="20"/>
-    </w:rPr>
-  </w:style>
-  <w:style w:type="character" w:customStyle="1" w:styleId="NormalTok">
-    <w:name w:val="NormalTok"/>
-    <w:basedOn w:val="VerbatimChar"/>
-    <w:rsid w:val="00EF29A7"/>
-    <w:rPr>
-      <w:rFonts w:ascii="Lucida Console" w:hAnsi="Lucida Console"/>
-      <w:i w:val="0"/>
-      <w:sz w:val="20"/>
-    </w:rPr>
-  </w:style>
   <w:style w:type="character" w:customStyle="1" w:styleId="BodyTextChar1">
     <w:name w:val="Body Text Char1"/>
     <w:basedOn w:val="DefaultParagraphFont"/>
     <w:link w:val="BodyText"/>
-    <w:rsid w:val="00CC7605"/>
+    <w:rsid w:val="004A1C96"/>
     <w:rPr>
       <w:rFonts w:ascii="Times New Roman" w:hAnsi="Times New Roman"/>
     </w:rPr>
@@ -4072,21 +3455,23 @@
     <w:name w:val="Body Text Char"/>
     <w:basedOn w:val="DefaultParagraphFont"/>
     <w:link w:val="ImageCaption"/>
-    <w:rsid w:val="009B375A"/>
+    <w:rsid w:val="004A1C96"/>
     <w:rPr>
       <w:rFonts w:ascii="Times New Roman" w:hAnsi="Times New Roman"/>
       <w:sz w:val="22"/>
     </w:rPr>
   </w:style>
-  <w:style w:type="character" w:customStyle="1" w:styleId="FootnoteTextChar">
-    <w:name w:val="Footnote Text Char"/>
+  <w:style w:type="character" w:customStyle="1" w:styleId="SubtitleChar">
+    <w:name w:val="Subtitle Char"/>
     <w:basedOn w:val="DefaultParagraphFont"/>
-    <w:link w:val="FootnoteText"/>
-    <w:uiPriority w:val="9"/>
-    <w:rsid w:val="00EF29A7"/>
-    <w:rPr>
-      <w:rFonts w:ascii="Times New Roman" w:hAnsi="Times New Roman"/>
-      <w:sz w:val="20"/>
+    <w:link w:val="Subtitle"/>
+    <w:rsid w:val="006A6BDD"/>
+    <w:rPr>
+      <w:rFonts w:ascii="Times New Roman" w:eastAsiaTheme="majorEastAsia" w:hAnsi="Times New Roman" w:cstheme="majorBidi"/>
+      <w:bCs/>
+      <w:caps/>
+      <w:spacing w:val="4"/>
+      <w:szCs w:val="30"/>
     </w:rPr>
   </w:style>
   <w:style w:type="character" w:customStyle="1" w:styleId="Heading1Char">
@@ -4094,7 +3479,7 @@
     <w:basedOn w:val="DefaultParagraphFont"/>
     <w:link w:val="Heading1"/>
     <w:uiPriority w:val="9"/>
-    <w:rsid w:val="00A16C61"/>
+    <w:rsid w:val="004A1C96"/>
     <w:rPr>
       <w:rFonts w:ascii="Times New Roman" w:eastAsiaTheme="majorEastAsia" w:hAnsi="Times New Roman" w:cstheme="majorBidi"/>
       <w:b/>
@@ -4107,7 +3492,7 @@
     <w:basedOn w:val="DefaultParagraphFont"/>
     <w:link w:val="Heading2"/>
     <w:uiPriority w:val="9"/>
-    <w:rsid w:val="00A16C61"/>
+    <w:rsid w:val="004A1C96"/>
     <w:rPr>
       <w:rFonts w:ascii="Times New Roman" w:eastAsiaTheme="majorEastAsia" w:hAnsi="Times New Roman" w:cstheme="majorBidi"/>
       <w:b/>
@@ -4120,7 +3505,7 @@
     <w:basedOn w:val="DefaultParagraphFont"/>
     <w:link w:val="Heading3"/>
     <w:uiPriority w:val="9"/>
-    <w:rsid w:val="0056794C"/>
+    <w:rsid w:val="004A1C96"/>
     <w:rPr>
       <w:rFonts w:ascii="Times New Roman" w:eastAsiaTheme="majorEastAsia" w:hAnsi="Times New Roman" w:cstheme="majorBidi"/>
       <w:b/>
@@ -4133,7 +3518,7 @@
     <w:basedOn w:val="Heading3Char"/>
     <w:link w:val="Heading4"/>
     <w:uiPriority w:val="9"/>
-    <w:rsid w:val="0056794C"/>
+    <w:rsid w:val="004A1C96"/>
     <w:rPr>
       <w:rFonts w:ascii="Times New Roman" w:eastAsiaTheme="majorEastAsia" w:hAnsi="Times New Roman" w:cstheme="majorBidi"/>
       <w:b/>
@@ -4147,7 +3532,7 @@
     <w:basedOn w:val="Heading4Char"/>
     <w:link w:val="Heading5"/>
     <w:uiPriority w:val="9"/>
-    <w:rsid w:val="0056794C"/>
+    <w:rsid w:val="004A1C96"/>
     <w:rPr>
       <w:rFonts w:ascii="Times New Roman" w:eastAsiaTheme="majorEastAsia" w:hAnsi="Times New Roman" w:cstheme="majorBidi"/>
       <w:b w:val="0"/>
@@ -4162,43 +3547,31 @@
     <w:basedOn w:val="DefaultParagraphFont"/>
     <w:link w:val="Heading6"/>
     <w:uiPriority w:val="9"/>
-    <w:rsid w:val="00EF29A7"/>
+    <w:rsid w:val="004A1C96"/>
     <w:rPr>
       <w:rFonts w:ascii="Times New Roman" w:eastAsiaTheme="majorEastAsia" w:hAnsi="Times New Roman" w:cstheme="majorBidi"/>
       <w:iCs/>
       <w:szCs w:val="28"/>
     </w:rPr>
   </w:style>
-  <w:style w:type="character" w:customStyle="1" w:styleId="SubtitleChar">
-    <w:name w:val="Subtitle Char"/>
+  <w:style w:type="character" w:customStyle="1" w:styleId="FootnoteTextChar">
+    <w:name w:val="Footnote Text Char"/>
     <w:basedOn w:val="DefaultParagraphFont"/>
-    <w:link w:val="Subtitle"/>
-    <w:rsid w:val="00EF29A7"/>
-    <w:rPr>
-      <w:rFonts w:ascii="Times New Roman" w:eastAsiaTheme="majorEastAsia" w:hAnsi="Times New Roman" w:cstheme="majorBidi"/>
-      <w:bCs/>
-      <w:caps/>
-      <w:spacing w:val="20"/>
-      <w:sz w:val="22"/>
-      <w:szCs w:val="30"/>
-    </w:rPr>
-  </w:style>
-  <w:style w:type="table" w:customStyle="1" w:styleId="TableNormal1">
-    <w:name w:val="Table Normal1"/>
-    <w:basedOn w:val="TableNormal"/>
-    <w:uiPriority w:val="99"/>
-    <w:rsid w:val="00ED0582"/>
-    <w:pPr>
-      <w:spacing w:after="0"/>
-    </w:pPr>
-    <w:tblPr/>
+    <w:link w:val="FootnoteText"/>
+    <w:uiPriority w:val="9"/>
+    <w:rsid w:val="004A1C96"/>
+    <w:rPr>
+      <w:rFonts w:ascii="Times New Roman" w:hAnsi="Times New Roman"/>
+      <w:sz w:val="20"/>
+    </w:rPr>
   </w:style>
   <w:style w:type="paragraph" w:styleId="Header">
     <w:name w:val="header"/>
     <w:basedOn w:val="Normal"/>
     <w:link w:val="HeaderChar"/>
+    <w:uiPriority w:val="99"/>
     <w:unhideWhenUsed/>
-    <w:rsid w:val="00541AAB"/>
+    <w:rsid w:val="002A61DA"/>
     <w:pPr>
       <w:tabs>
         <w:tab w:val="center" w:pos="4680"/>
@@ -4211,7 +3584,8 @@
     <w:name w:val="Header Char"/>
     <w:basedOn w:val="DefaultParagraphFont"/>
     <w:link w:val="Header"/>
-    <w:rsid w:val="00541AAB"/>
+    <w:uiPriority w:val="99"/>
+    <w:rsid w:val="002A61DA"/>
     <w:rPr>
       <w:rFonts w:ascii="Times New Roman" w:hAnsi="Times New Roman"/>
     </w:rPr>
@@ -4221,7 +3595,7 @@
     <w:basedOn w:val="Normal"/>
     <w:link w:val="FooterChar"/>
     <w:unhideWhenUsed/>
-    <w:rsid w:val="00541AAB"/>
+    <w:rsid w:val="002A61DA"/>
     <w:pPr>
       <w:tabs>
         <w:tab w:val="center" w:pos="4680"/>
@@ -4234,10 +3608,239 @@
     <w:name w:val="Footer Char"/>
     <w:basedOn w:val="DefaultParagraphFont"/>
     <w:link w:val="Footer"/>
-    <w:rsid w:val="00541AAB"/>
+    <w:rsid w:val="002A61DA"/>
     <w:rPr>
       <w:rFonts w:ascii="Times New Roman" w:hAnsi="Times New Roman"/>
     </w:rPr>
+  </w:style>
+  <w:style w:type="paragraph" w:customStyle="1" w:styleId="SourceCode">
+    <w:name w:val="Source Code"/>
+    <w:basedOn w:val="Normal"/>
+    <w:link w:val="VerbatimChar"/>
+    <w:pPr>
+      <w:wordWrap w:val="off"/>
+    </w:pPr>
+  </w:style>
+  <w:style w:type="character" w:customStyle="1" w:styleId="KeywordTok">
+    <w:name w:val="KeywordTok"/>
+    <w:basedOn w:val="VerbatimChar"/>
+    <w:rPr>
+      <w:color w:val="007020"/>
+      <w:b/>
+    </w:rPr>
+  </w:style>
+  <w:style w:type="character" w:customStyle="1" w:styleId="DataTypeTok">
+    <w:name w:val="DataTypeTok"/>
+    <w:basedOn w:val="VerbatimChar"/>
+    <w:rPr>
+      <w:color w:val="902000"/>
+    </w:rPr>
+  </w:style>
+  <w:style w:type="character" w:customStyle="1" w:styleId="DecValTok">
+    <w:name w:val="DecValTok"/>
+    <w:basedOn w:val="VerbatimChar"/>
+    <w:rPr>
+      <w:color w:val="40a070"/>
+    </w:rPr>
+  </w:style>
+  <w:style w:type="character" w:customStyle="1" w:styleId="BaseNTok">
+    <w:name w:val="BaseNTok"/>
+    <w:basedOn w:val="VerbatimChar"/>
+    <w:rPr>
+      <w:color w:val="40a070"/>
+    </w:rPr>
+  </w:style>
+  <w:style w:type="character" w:customStyle="1" w:styleId="FloatTok">
+    <w:name w:val="FloatTok"/>
+    <w:basedOn w:val="VerbatimChar"/>
+    <w:rPr>
+      <w:color w:val="40a070"/>
+    </w:rPr>
+  </w:style>
+  <w:style w:type="character" w:customStyle="1" w:styleId="ConstantTok">
+    <w:name w:val="ConstantTok"/>
+    <w:basedOn w:val="VerbatimChar"/>
+    <w:rPr>
+      <w:color w:val="880000"/>
+    </w:rPr>
+  </w:style>
+  <w:style w:type="character" w:customStyle="1" w:styleId="CharTok">
+    <w:name w:val="CharTok"/>
+    <w:basedOn w:val="VerbatimChar"/>
+    <w:rPr>
+      <w:color w:val="4070a0"/>
+    </w:rPr>
+  </w:style>
+  <w:style w:type="character" w:customStyle="1" w:styleId="SpecialCharTok">
+    <w:name w:val="SpecialCharTok"/>
+    <w:basedOn w:val="VerbatimChar"/>
+    <w:rPr>
+      <w:color w:val="4070a0"/>
+    </w:rPr>
+  </w:style>
+  <w:style w:type="character" w:customStyle="1" w:styleId="StringTok">
+    <w:name w:val="StringTok"/>
+    <w:basedOn w:val="VerbatimChar"/>
+    <w:rPr>
+      <w:color w:val="4070a0"/>
+    </w:rPr>
+  </w:style>
+  <w:style w:type="character" w:customStyle="1" w:styleId="VerbatimStringTok">
+    <w:name w:val="VerbatimStringTok"/>
+    <w:basedOn w:val="VerbatimChar"/>
+    <w:rPr>
+      <w:color w:val="4070a0"/>
+    </w:rPr>
+  </w:style>
+  <w:style w:type="character" w:customStyle="1" w:styleId="SpecialStringTok">
+    <w:name w:val="SpecialStringTok"/>
+    <w:basedOn w:val="VerbatimChar"/>
+    <w:rPr>
+      <w:color w:val="bb6688"/>
+    </w:rPr>
+  </w:style>
+  <w:style w:type="character" w:customStyle="1" w:styleId="ImportTok">
+    <w:name w:val="ImportTok"/>
+    <w:basedOn w:val="VerbatimChar"/>
+    <w:rPr/>
+  </w:style>
+  <w:style w:type="character" w:customStyle="1" w:styleId="CommentTok">
+    <w:name w:val="CommentTok"/>
+    <w:basedOn w:val="VerbatimChar"/>
+    <w:rPr>
+      <w:color w:val="60a0b0"/>
+      <w:i/>
+    </w:rPr>
+  </w:style>
+  <w:style w:type="character" w:customStyle="1" w:styleId="DocumentationTok">
+    <w:name w:val="DocumentationTok"/>
+    <w:basedOn w:val="VerbatimChar"/>
+    <w:rPr>
+      <w:color w:val="ba2121"/>
+      <w:i/>
+    </w:rPr>
+  </w:style>
+  <w:style w:type="character" w:customStyle="1" w:styleId="AnnotationTok">
+    <w:name w:val="AnnotationTok"/>
+    <w:basedOn w:val="VerbatimChar"/>
+    <w:rPr>
+      <w:color w:val="60a0b0"/>
+      <w:b/>
+      <w:i/>
+    </w:rPr>
+  </w:style>
+  <w:style w:type="character" w:customStyle="1" w:styleId="CommentVarTok">
+    <w:name w:val="CommentVarTok"/>
+    <w:basedOn w:val="VerbatimChar"/>
+    <w:rPr>
+      <w:color w:val="60a0b0"/>
+      <w:b/>
+      <w:i/>
+    </w:rPr>
+  </w:style>
+  <w:style w:type="character" w:customStyle="1" w:styleId="OtherTok">
+    <w:name w:val="OtherTok"/>
+    <w:basedOn w:val="VerbatimChar"/>
+    <w:rPr>
+      <w:color w:val="007020"/>
+    </w:rPr>
+  </w:style>
+  <w:style w:type="character" w:customStyle="1" w:styleId="FunctionTok">
+    <w:name w:val="FunctionTok"/>
+    <w:basedOn w:val="VerbatimChar"/>
+    <w:rPr>
+      <w:color w:val="06287e"/>
+    </w:rPr>
+  </w:style>
+  <w:style w:type="character" w:customStyle="1" w:styleId="VariableTok">
+    <w:name w:val="VariableTok"/>
+    <w:basedOn w:val="VerbatimChar"/>
+    <w:rPr>
+      <w:color w:val="19177c"/>
+    </w:rPr>
+  </w:style>
+  <w:style w:type="character" w:customStyle="1" w:styleId="ControlFlowTok">
+    <w:name w:val="ControlFlowTok"/>
+    <w:basedOn w:val="VerbatimChar"/>
+    <w:rPr>
+      <w:color w:val="007020"/>
+      <w:b/>
+    </w:rPr>
+  </w:style>
+  <w:style w:type="character" w:customStyle="1" w:styleId="OperatorTok">
+    <w:name w:val="OperatorTok"/>
+    <w:basedOn w:val="VerbatimChar"/>
+    <w:rPr>
+      <w:color w:val="666666"/>
+    </w:rPr>
+  </w:style>
+  <w:style w:type="character" w:customStyle="1" w:styleId="BuiltInTok">
+    <w:name w:val="BuiltInTok"/>
+    <w:basedOn w:val="VerbatimChar"/>
+    <w:rPr/>
+  </w:style>
+  <w:style w:type="character" w:customStyle="1" w:styleId="ExtensionTok">
+    <w:name w:val="ExtensionTok"/>
+    <w:basedOn w:val="VerbatimChar"/>
+    <w:rPr/>
+  </w:style>
+  <w:style w:type="character" w:customStyle="1" w:styleId="PreprocessorTok">
+    <w:name w:val="PreprocessorTok"/>
+    <w:basedOn w:val="VerbatimChar"/>
+    <w:rPr>
+      <w:color w:val="bc7a00"/>
+    </w:rPr>
+  </w:style>
+  <w:style w:type="character" w:customStyle="1" w:styleId="AttributeTok">
+    <w:name w:val="AttributeTok"/>
+    <w:basedOn w:val="VerbatimChar"/>
+    <w:rPr>
+      <w:color w:val="7d9029"/>
+    </w:rPr>
+  </w:style>
+  <w:style w:type="character" w:customStyle="1" w:styleId="RegionMarkerTok">
+    <w:name w:val="RegionMarkerTok"/>
+    <w:basedOn w:val="VerbatimChar"/>
+    <w:rPr/>
+  </w:style>
+  <w:style w:type="character" w:customStyle="1" w:styleId="InformationTok">
+    <w:name w:val="InformationTok"/>
+    <w:basedOn w:val="VerbatimChar"/>
+    <w:rPr>
+      <w:color w:val="60a0b0"/>
+      <w:b/>
+      <w:i/>
+    </w:rPr>
+  </w:style>
+  <w:style w:type="character" w:customStyle="1" w:styleId="WarningTok">
+    <w:name w:val="WarningTok"/>
+    <w:basedOn w:val="VerbatimChar"/>
+    <w:rPr>
+      <w:color w:val="60a0b0"/>
+      <w:b/>
+      <w:i/>
+    </w:rPr>
+  </w:style>
+  <w:style w:type="character" w:customStyle="1" w:styleId="AlertTok">
+    <w:name w:val="AlertTok"/>
+    <w:basedOn w:val="VerbatimChar"/>
+    <w:rPr>
+      <w:color w:val="ff0000"/>
+      <w:b/>
+    </w:rPr>
+  </w:style>
+  <w:style w:type="character" w:customStyle="1" w:styleId="ErrorTok">
+    <w:name w:val="ErrorTok"/>
+    <w:basedOn w:val="VerbatimChar"/>
+    <w:rPr>
+      <w:color w:val="ff0000"/>
+      <w:b/>
+    </w:rPr>
+  </w:style>
+  <w:style w:type="character" w:customStyle="1" w:styleId="NormalTok">
+    <w:name w:val="NormalTok"/>
+    <w:basedOn w:val="VerbatimChar"/>
+    <w:rPr/>
   </w:style>
 </w:styles>
 </file>

</xml_diff>

<commit_message>
update tasks to 2.0 and use filenames in markdown relative to the file to process.
</commit_message>
<xml_diff>
--- a/example/apa_test.docx
+++ b/example/apa_test.docx
@@ -125,7 +125,6 @@
     </w:p>
     <w:p>
       <w:pPr>
-        <w:pStyle w:val="Compact"/>
         <w:pStyle w:val="Abstract"/>
       </w:pPr>
       <w:r>
@@ -237,7 +236,7 @@
         <w:t xml:space="preserve"> </w:t>
       </w:r>
       <w:r>
-        <w:t xml:space="preserve">pandoc’s</w:t>
+        <w:t xml:space="preserve">pandoc's</w:t>
       </w:r>
       <w:r>
         <w:t xml:space="preserve"> </w:t>
@@ -650,10 +649,10 @@
         <w:pStyle w:val="Heading1"/>
       </w:pPr>
       <w:bookmarkStart w:id="21" w:name="quick-pandoc-overview"/>
+      <w:bookmarkEnd w:id="21"/>
       <w:r>
         <w:t xml:space="preserve">Quick pandoc overview</w:t>
       </w:r>
-      <w:bookmarkEnd w:id="21"/>
     </w:p>
     <w:p>
       <w:pPr>
@@ -692,7 +691,7 @@
         </w:r>
       </w:hyperlink>
       <w:r>
-        <w:t xml:space="preserve">. This is a bold statement…</w:t>
+        <w:t xml:space="preserve">. This is a bold statement...</w:t>
       </w:r>
       <w:r>
         <w:t xml:space="preserve"> </w:t>
@@ -704,7 +703,7 @@
         <w:t xml:space="preserve">WOW!</w:t>
       </w:r>
       <w:r>
-        <w:t xml:space="preserve">, and here’s _some</w:t>
+        <w:t xml:space="preserve">, and here's _some</w:t>
       </w:r>
       <w:r>
         <w:t xml:space="preserve"> </w:t>
@@ -825,19 +824,19 @@
     </w:p>
     <w:p>
       <w:pPr>
-        <w:pStyle w:val="CaptionedFigure"/>
+        <w:pStyle w:val="FigureWithCaption"/>
       </w:pPr>
       <w:r>
         <w:drawing>
           <wp:inline>
             <wp:extent cx="3047695" cy="3047695"/>
             <wp:effectExtent b="0" l="0" r="0" t="0"/>
-            <wp:docPr descr="Figure 1: Your figure caption goes here." title="" id="1" name="Picture"/>
+            <wp:docPr descr="Figure 1: Your figure caption goes here." title="A title" id="1" name="Picture"/>
             <a:graphic>
               <a:graphicData uri="http://schemas.openxmlformats.org/drawingml/2006/picture">
                 <pic:pic>
                   <pic:nvPicPr>
-                    <pic:cNvPr descr="example/plot.png" id="0" name="Picture"/>
+                    <pic:cNvPr descr="plot.png" id="0" name="Picture"/>
                     <pic:cNvPicPr>
                       <a:picLocks noChangeArrowheads="1" noChangeAspect="1"/>
                     </pic:cNvPicPr>
@@ -943,7 +942,7 @@
     </w:p>
     <w:tbl>
       <w:tblPr>
-        <w:tblStyle w:val="Table"/>
+        <w:tblStyle w:val="TableNormal"/>
         <w:tblW w:type="pct" w:w="0.0"/>
         <w:tblLook w:firstRow="1"/>
         <w:tblCaption w:val="Table 1: A table. "/>
@@ -1210,7 +1209,7 @@
     </w:p>
     <w:tbl>
       <w:tblPr>
-        <w:tblStyle w:val="Table"/>
+        <w:tblStyle w:val="TableNormal"/>
         <w:tblW w:type="pct" w:w="0.0"/>
         <w:tblLook w:firstRow="1"/>
         <w:tblCaption w:val="Table 2: Another one "/>
@@ -1449,7 +1448,7 @@
         <w:t xml:space="preserve"> </w:t>
       </w:r>
       <w:r>
-        <w:t xml:space="preserve">which doesn’t work in two-column mode.Some additional latex hacks are added to the template to allow it to work (at the risk of losing content or bleeding off the page. Blame pandoc for using</w:t>
+        <w:t xml:space="preserve">which doesn't work in two-column mode.Some additional latex hacks are added to the template to allow it to work (at the risk of losing content or bleeding off the page. Blame pandoc for using</w:t>
       </w:r>
       <w:r>
         <w:t xml:space="preserve"> </w:t>
@@ -1466,10 +1465,10 @@
     </w:p>
     <w:tbl>
       <w:tblPr>
-        <w:tblStyle w:val="Table"/>
+        <w:tblStyle w:val="TableNormal"/>
         <w:tblW w:type="pct" w:w="3680.5555555555557"/>
         <w:tblLook w:firstRow="1"/>
-        <w:tblCaption w:val="And another multi-line table which is more complicated to make. It may requires a pagebreak in two-column (jou) mode because pandoc uses longtable which doesn’t work in two-column mode.Some additional latex hacks are added to the template to allow it to work (at the risk of losing content or bleeding off the page. Blame pandoc for using longtable)."/>
+        <w:tblCaption w:val="And another multi-line table which is more complicated to make. It may requires a pagebreak in two-column (jou) mode because pandoc uses longtable which doesn't work in two-column mode.Some additional latex hacks are added to the template to allow it to work (at the risk of losing content or bleeding off the page. Blame pandoc for using longtable)."/>
       </w:tblPr>
       <w:tblGrid>
         <w:gridCol w:w="1760"/>
@@ -1536,7 +1535,6 @@
         <w:tc>
           <w:p>
             <w:pPr>
-              <w:pStyle w:val="Compact"/>
               <w:jc w:val="left"/>
             </w:pPr>
             <w:r>
@@ -1547,7 +1545,6 @@
         <w:tc>
           <w:p>
             <w:pPr>
-              <w:pStyle w:val="Compact"/>
               <w:jc w:val="left"/>
             </w:pPr>
             <w:r>
@@ -1588,7 +1585,6 @@
         <w:tc>
           <w:p>
             <w:pPr>
-              <w:pStyle w:val="Compact"/>
               <w:jc w:val="left"/>
             </w:pPr>
             <w:r>
@@ -1599,7 +1595,6 @@
         <w:tc>
           <w:p>
             <w:pPr>
-              <w:pStyle w:val="Compact"/>
               <w:jc w:val="left"/>
             </w:pPr>
             <w:r>
@@ -1646,13 +1641,13 @@
         </w:numPr>
       </w:pPr>
       <w:r>
-        <w:t xml:space="preserve">Here’s some raw latex code. It won’t be recognized unless the output is LaTeX/pdf and you have to proper parse-raw option set. It’s the same LaTeX code block from above rendered as an actual Table</w:t>
-      </w:r>
-      <w:r>
-        <w:t xml:space="preserve"> </w:t>
-      </w:r>
-      <w:r>
-        <w:t xml:space="preserve">. The position may shift because it’s a floating environment.</w:t>
+        <w:t xml:space="preserve">Here's some raw latex code. It won't be recognized unless the output is LaTeX/pdf and you have to proper parse-raw option set. It's the same LaTeX code block from above rendered as an actual Table</w:t>
+      </w:r>
+      <w:r>
+        <w:t xml:space="preserve"> </w:t>
+      </w:r>
+      <w:r>
+        <w:t xml:space="preserve">. The position may shift because it's a floating environment.</w:t>
       </w:r>
     </w:p>
     <w:p>
@@ -1663,7 +1658,7 @@
         </w:numPr>
       </w:pPr>
       <w:r>
-        <w:t xml:space="preserve">Here’s an example of inline LaTeX math,</w:t>
+        <w:t xml:space="preserve">Here's an example of inline LaTeX math,</w:t>
       </w:r>
       <w:r>
         <w:t xml:space="preserve"> </w:t>
@@ -1691,7 +1686,7 @@
         </w:numPr>
       </w:pPr>
       <w:r>
-        <w:t xml:space="preserve">Here’s a an example of using LaTeX syntax for displaying equations.</w:t>
+        <w:t xml:space="preserve">Here's a an example of using LaTeX syntax for displaying equations.</w:t>
       </w:r>
     </w:p>
     <w:p>
@@ -1705,7 +1700,7 @@
         <m:oMath>
           <m:groupChr>
             <m:groupChrPr>
-              <m:chr m:val="̂"/>
+              <m:chr m:val="^"/>
               <m:pos m:val="top"/>
               <m:vertJc m:val="bot"/>
             </m:groupChrPr>
@@ -1756,7 +1751,7 @@
         <w:pStyle w:val="FirstParagraph"/>
       </w:pPr>
       <w:r>
-        <w:t xml:space="preserve">Pandoc doesn’t know how to make inline headings when converting to Word. If you put the cursor at the end of the heading, press Ctrl+Alt+Enter and it will move it down.</w:t>
+        <w:t xml:space="preserve">Pandoc doesn't know how to make inline headings when converting to Word. If you put the cursor at the end of the heading, press Ctrl+Alt+Enter and it will move it down.</w:t>
       </w:r>
     </w:p>
     <w:p>
@@ -1764,10 +1759,10 @@
         <w:pStyle w:val="Heading2"/>
       </w:pPr>
       <w:bookmarkStart w:id="24" w:name="subsection-heading"/>
+      <w:bookmarkEnd w:id="24"/>
       <w:r>
         <w:t xml:space="preserve">Subsection heading</w:t>
       </w:r>
-      <w:bookmarkEnd w:id="24"/>
     </w:p>
     <w:p>
       <w:pPr>
@@ -1790,10 +1785,10 @@
         <w:pStyle w:val="Heading3"/>
       </w:pPr>
       <w:bookmarkStart w:id="25" w:name="subsubsection-heading"/>
+      <w:bookmarkEnd w:id="25"/>
       <w:r>
         <w:t xml:space="preserve">Subsubsection heading</w:t>
       </w:r>
-      <w:bookmarkEnd w:id="25"/>
     </w:p>
     <w:p>
       <w:pPr>
@@ -1816,10 +1811,10 @@
         <w:pStyle w:val="Heading4"/>
       </w:pPr>
       <w:bookmarkStart w:id="26" w:name="paragraph-heading"/>
+      <w:bookmarkEnd w:id="26"/>
       <w:r>
         <w:t xml:space="preserve">Paragraph heading</w:t>
       </w:r>
-      <w:bookmarkEnd w:id="26"/>
     </w:p>
     <w:p>
       <w:pPr>
@@ -1840,10 +1835,10 @@
         <w:pStyle w:val="Heading5"/>
       </w:pPr>
       <w:bookmarkStart w:id="27" w:name="subparagraph-heading"/>
+      <w:bookmarkEnd w:id="27"/>
       <w:r>
         <w:t xml:space="preserve">Subparagraph heading</w:t>
       </w:r>
-      <w:bookmarkEnd w:id="27"/>
     </w:p>
     <w:p>
       <w:pPr>
@@ -1864,10 +1859,10 @@
         <w:pStyle w:val="Heading6"/>
       </w:pPr>
       <w:bookmarkStart w:id="28" w:name="getting-silly-with-the-amount-of-subheadings"/>
+      <w:bookmarkEnd w:id="28"/>
       <w:r>
         <w:t xml:space="preserve">Getting silly with the amount of subheadings</w:t>
       </w:r>
-      <w:bookmarkEnd w:id="28"/>
     </w:p>
     <w:p>
       <w:pPr>
@@ -1890,10 +1885,10 @@
         <w:pStyle w:val="Heading7"/>
       </w:pPr>
       <w:bookmarkStart w:id="29" w:name="heading-7"/>
+      <w:bookmarkEnd w:id="29"/>
       <w:r>
         <w:t xml:space="preserve">Heading 7</w:t>
       </w:r>
-      <w:bookmarkEnd w:id="29"/>
     </w:p>
     <w:p>
       <w:pPr>
@@ -1908,10 +1903,10 @@
         <w:pStyle w:val="Heading8"/>
       </w:pPr>
       <w:bookmarkStart w:id="30" w:name="heading-8"/>
+      <w:bookmarkEnd w:id="30"/>
       <w:r>
         <w:t xml:space="preserve">Heading 8</w:t>
       </w:r>
-      <w:bookmarkEnd w:id="30"/>
     </w:p>
     <w:p>
       <w:pPr>
@@ -1926,13 +1921,11 @@
         <w:pStyle w:val="Heading1"/>
       </w:pPr>
       <w:bookmarkStart w:id="31" w:name="references"/>
+      <w:bookmarkEnd w:id="31"/>
       <w:r>
         <w:t xml:space="preserve">References</w:t>
       </w:r>
-      <w:bookmarkEnd w:id="31"/>
-    </w:p>
-    <w:bookmarkStart w:id="35" w:name="refs"/>
-    <w:bookmarkStart w:id="33" w:name="ref-anotherArticle"/>
+    </w:p>
     <w:p>
       <w:pPr>
         <w:pStyle w:val="Bibliography"/>
@@ -1976,8 +1969,6 @@
         </w:r>
       </w:hyperlink>
     </w:p>
-    <w:bookmarkEnd w:id="33"/>
-    <w:bookmarkStart w:id="34" w:name="ref-someArticle"/>
     <w:p>
       <w:pPr>
         <w:pStyle w:val="Bibliography"/>
@@ -2010,10 +2001,8 @@
         <w:t xml:space="preserve">, 1–50.</w:t>
       </w:r>
     </w:p>
-    <w:bookmarkEnd w:id="34"/>
-    <w:bookmarkEnd w:id="35"/>
     <w:sectPr>
-      <w:headerReference w:type="default" r:id="rId10"/>
+      <w:headerReference w:type="default" r:id="rId8"/>
       <w:headerReference w:type="first" r:id="rId9"/>
       <w:pgSz w:w="12240" w:h="15840" w:code="1"/>
       <w:pgMar w:top="1440" w:right="1440" w:bottom="1440" w:left="1440" w:header="720" w:footer="720" w:gutter="0"/>
@@ -2026,10 +2015,6 @@
 </w:document>
 </file>
 
-<file path=word/comments.xml><?xml version="1.0" encoding="utf-8"?>
-<w:comments xmlns:w="http://schemas.openxmlformats.org/wordprocessingml/2006/main" xmlns:m="http://schemas.openxmlformats.org/officeDocument/2006/math" xmlns:r="http://schemas.openxmlformats.org/officeDocument/2006/relationships" xmlns:o="urn:schemas-microsoft-com:office:office" xmlns:v="urn:schemas-microsoft-com:vml" xmlns:w10="urn:schemas-microsoft-com:office:word" xmlns:a="http://schemas.openxmlformats.org/drawingml/2006/main" xmlns:pic="http://schemas.openxmlformats.org/drawingml/2006/picture" xmlns:wp="http://schemas.openxmlformats.org/drawingml/2006/wordprocessingDrawing"/>
-</file>
-
 <file path=word/footnotes.xml><?xml version="1.0" encoding="utf-8"?>
 <w:footnotes xmlns:w="http://schemas.openxmlformats.org/wordprocessingml/2006/main" xmlns:m="http://schemas.openxmlformats.org/officeDocument/2006/math" xmlns:r="http://schemas.openxmlformats.org/officeDocument/2006/relationships" xmlns:o="urn:schemas-microsoft-com:office:office" xmlns:v="urn:schemas-microsoft-com:vml" xmlns:w10="urn:schemas-microsoft-com:office:word" xmlns:a="http://schemas.openxmlformats.org/drawingml/2006/main" xmlns:pic="http://schemas.openxmlformats.org/drawingml/2006/picture" xmlns:wp="http://schemas.openxmlformats.org/drawingml/2006/wordprocessingDrawing">
   <w:footnote w:type="continuationSeparator" w:id="0">
@@ -2069,7 +2054,7 @@
 </file>
 
 <file path=word/header1.xml><?xml version="1.0" encoding="utf-8"?>
-<w:hdr xmlns:wpc="http://schemas.microsoft.com/office/word/2010/wordprocessingCanvas" xmlns:cx="http://schemas.microsoft.com/office/drawing/2014/chartex" xmlns:cx1="http://schemas.microsoft.com/office/drawing/2015/9/8/chartex" xmlns:cx2="http://schemas.microsoft.com/office/drawing/2015/10/21/chartex" xmlns:cx3="http://schemas.microsoft.com/office/drawing/2016/5/9/chartex" xmlns:cx4="http://schemas.microsoft.com/office/drawing/2016/5/10/chartex" xmlns:cx5="http://schemas.microsoft.com/office/drawing/2016/5/11/chartex" xmlns:cx6="http://schemas.microsoft.com/office/drawing/2016/5/12/chartex" xmlns:cx7="http://schemas.microsoft.com/office/drawing/2016/5/13/chartex" xmlns:cx8="http://schemas.microsoft.com/office/drawing/2016/5/14/chartex" xmlns:mc="http://schemas.openxmlformats.org/markup-compatibility/2006" xmlns:aink="http://schemas.microsoft.com/office/drawing/2016/ink" xmlns:am3d="http://schemas.microsoft.com/office/drawing/2017/model3d" xmlns:o="urn:schemas-microsoft-com:office:office" xmlns:r="http://schemas.openxmlformats.org/officeDocument/2006/relationships" xmlns:m="http://schemas.openxmlformats.org/officeDocument/2006/math" xmlns:v="urn:schemas-microsoft-com:vml" xmlns:wp14="http://schemas.microsoft.com/office/word/2010/wordprocessingDrawing" xmlns:wp="http://schemas.openxmlformats.org/drawingml/2006/wordprocessingDrawing" xmlns:w10="urn:schemas-microsoft-com:office:word" xmlns:w="http://schemas.openxmlformats.org/wordprocessingml/2006/main" xmlns:w14="http://schemas.microsoft.com/office/word/2010/wordml" xmlns:w15="http://schemas.microsoft.com/office/word/2012/wordml" xmlns:w16cid="http://schemas.microsoft.com/office/word/2016/wordml/cid" xmlns:w16se="http://schemas.microsoft.com/office/word/2015/wordml/symex" xmlns:wpg="http://schemas.microsoft.com/office/word/2010/wordprocessingGroup" xmlns:wpi="http://schemas.microsoft.com/office/word/2010/wordprocessingInk" xmlns:wne="http://schemas.microsoft.com/office/word/2006/wordml" xmlns:wps="http://schemas.microsoft.com/office/word/2010/wordprocessingShape" mc:Ignorable="w14 w15 w16se w16cid wp14">
+<w:hdr xmlns:wpc="http://schemas.microsoft.com/office/word/2010/wordprocessingCanvas" xmlns:mo="http://schemas.microsoft.com/office/mac/office/2008/main" xmlns:mc="http://schemas.openxmlformats.org/markup-compatibility/2006" xmlns:mv="urn:schemas-microsoft-com:mac:vml" xmlns:o="urn:schemas-microsoft-com:office:office" xmlns:r="http://schemas.openxmlformats.org/officeDocument/2006/relationships" xmlns:m="http://schemas.openxmlformats.org/officeDocument/2006/math" xmlns:v="urn:schemas-microsoft-com:vml" xmlns:wp14="http://schemas.microsoft.com/office/word/2010/wordprocessingDrawing" xmlns:wp="http://schemas.openxmlformats.org/drawingml/2006/wordprocessingDrawing" xmlns:w10="urn:schemas-microsoft-com:office:word" xmlns:w="http://schemas.openxmlformats.org/wordprocessingml/2006/main" xmlns:w14="http://schemas.microsoft.com/office/word/2010/wordml" xmlns:w15="http://schemas.microsoft.com/office/word/2012/wordml" xmlns:wpg="http://schemas.microsoft.com/office/word/2010/wordprocessingGroup" xmlns:wpi="http://schemas.microsoft.com/office/word/2010/wordprocessingInk" xmlns:wne="http://schemas.microsoft.com/office/word/2006/wordml" xmlns:wps="http://schemas.microsoft.com/office/word/2010/wordprocessingShape" mc:Ignorable="w14 w15 wp14">
   <w:p>
     <w:pPr>
       <w:pStyle w:val="Header"/>
@@ -2109,7 +2094,7 @@
 </file>
 
 <file path=word/header2.xml><?xml version="1.0" encoding="utf-8"?>
-<w:hdr xmlns:wpc="http://schemas.microsoft.com/office/word/2010/wordprocessingCanvas" xmlns:cx="http://schemas.microsoft.com/office/drawing/2014/chartex" xmlns:cx1="http://schemas.microsoft.com/office/drawing/2015/9/8/chartex" xmlns:cx2="http://schemas.microsoft.com/office/drawing/2015/10/21/chartex" xmlns:cx3="http://schemas.microsoft.com/office/drawing/2016/5/9/chartex" xmlns:cx4="http://schemas.microsoft.com/office/drawing/2016/5/10/chartex" xmlns:cx5="http://schemas.microsoft.com/office/drawing/2016/5/11/chartex" xmlns:cx6="http://schemas.microsoft.com/office/drawing/2016/5/12/chartex" xmlns:cx7="http://schemas.microsoft.com/office/drawing/2016/5/13/chartex" xmlns:cx8="http://schemas.microsoft.com/office/drawing/2016/5/14/chartex" xmlns:mc="http://schemas.openxmlformats.org/markup-compatibility/2006" xmlns:aink="http://schemas.microsoft.com/office/drawing/2016/ink" xmlns:am3d="http://schemas.microsoft.com/office/drawing/2017/model3d" xmlns:o="urn:schemas-microsoft-com:office:office" xmlns:r="http://schemas.openxmlformats.org/officeDocument/2006/relationships" xmlns:m="http://schemas.openxmlformats.org/officeDocument/2006/math" xmlns:v="urn:schemas-microsoft-com:vml" xmlns:wp14="http://schemas.microsoft.com/office/word/2010/wordprocessingDrawing" xmlns:wp="http://schemas.openxmlformats.org/drawingml/2006/wordprocessingDrawing" xmlns:w10="urn:schemas-microsoft-com:office:word" xmlns:w="http://schemas.openxmlformats.org/wordprocessingml/2006/main" xmlns:w14="http://schemas.microsoft.com/office/word/2010/wordml" xmlns:w15="http://schemas.microsoft.com/office/word/2012/wordml" xmlns:w16cid="http://schemas.microsoft.com/office/word/2016/wordml/cid" xmlns:w16se="http://schemas.microsoft.com/office/word/2015/wordml/symex" xmlns:wpg="http://schemas.microsoft.com/office/word/2010/wordprocessingGroup" xmlns:wpi="http://schemas.microsoft.com/office/word/2010/wordprocessingInk" xmlns:wne="http://schemas.microsoft.com/office/word/2006/wordml" xmlns:wps="http://schemas.microsoft.com/office/word/2010/wordprocessingShape" mc:Ignorable="w14 w15 w16se w16cid wp14">
+<w:hdr xmlns:wpc="http://schemas.microsoft.com/office/word/2010/wordprocessingCanvas" xmlns:mo="http://schemas.microsoft.com/office/mac/office/2008/main" xmlns:mc="http://schemas.openxmlformats.org/markup-compatibility/2006" xmlns:mv="urn:schemas-microsoft-com:mac:vml" xmlns:o="urn:schemas-microsoft-com:office:office" xmlns:r="http://schemas.openxmlformats.org/officeDocument/2006/relationships" xmlns:m="http://schemas.openxmlformats.org/officeDocument/2006/math" xmlns:v="urn:schemas-microsoft-com:vml" xmlns:wp14="http://schemas.microsoft.com/office/word/2010/wordprocessingDrawing" xmlns:wp="http://schemas.openxmlformats.org/drawingml/2006/wordprocessingDrawing" xmlns:w10="urn:schemas-microsoft-com:office:word" xmlns:w="http://schemas.openxmlformats.org/wordprocessingml/2006/main" xmlns:w14="http://schemas.microsoft.com/office/word/2010/wordml" xmlns:w15="http://schemas.microsoft.com/office/word/2012/wordml" xmlns:wpg="http://schemas.microsoft.com/office/word/2010/wordprocessingGroup" xmlns:wpi="http://schemas.microsoft.com/office/word/2010/wordprocessingInk" xmlns:wne="http://schemas.microsoft.com/office/word/2006/wordml" xmlns:wps="http://schemas.microsoft.com/office/word/2010/wordprocessingShape" mc:Ignorable="w14 w15 wp14">
   <w:p>
     <w:pPr>
       <w:pStyle w:val="Header"/>
@@ -2128,11 +2113,151 @@
 </file>
 
 <file path=word/numbering.xml><?xml version="1.0" encoding="utf-8"?>
-<w:numbering xmlns:wpc="http://schemas.microsoft.com/office/word/2010/wordprocessingCanvas" xmlns:cx="http://schemas.microsoft.com/office/drawing/2014/chartex" xmlns:cx1="http://schemas.microsoft.com/office/drawing/2015/9/8/chartex" xmlns:cx2="http://schemas.microsoft.com/office/drawing/2015/10/21/chartex" xmlns:cx3="http://schemas.microsoft.com/office/drawing/2016/5/9/chartex" xmlns:cx4="http://schemas.microsoft.com/office/drawing/2016/5/10/chartex" xmlns:cx5="http://schemas.microsoft.com/office/drawing/2016/5/11/chartex" xmlns:cx6="http://schemas.microsoft.com/office/drawing/2016/5/12/chartex" xmlns:cx7="http://schemas.microsoft.com/office/drawing/2016/5/13/chartex" xmlns:cx8="http://schemas.microsoft.com/office/drawing/2016/5/14/chartex" xmlns:mc="http://schemas.openxmlformats.org/markup-compatibility/2006" xmlns:aink="http://schemas.microsoft.com/office/drawing/2016/ink" xmlns:am3d="http://schemas.microsoft.com/office/drawing/2017/model3d" xmlns:o="urn:schemas-microsoft-com:office:office" xmlns:r="http://schemas.openxmlformats.org/officeDocument/2006/relationships" xmlns:m="http://schemas.openxmlformats.org/officeDocument/2006/math" xmlns:v="urn:schemas-microsoft-com:vml" xmlns:wp14="http://schemas.microsoft.com/office/word/2010/wordprocessingDrawing" xmlns:wp="http://schemas.openxmlformats.org/drawingml/2006/wordprocessingDrawing" xmlns:w10="urn:schemas-microsoft-com:office:word" xmlns:w="http://schemas.openxmlformats.org/wordprocessingml/2006/main" xmlns:w14="http://schemas.microsoft.com/office/word/2010/wordml" xmlns:w15="http://schemas.microsoft.com/office/word/2012/wordml" xmlns:w16cid="http://schemas.microsoft.com/office/word/2016/wordml/cid" xmlns:w16se="http://schemas.microsoft.com/office/word/2015/wordml/symex" xmlns:wpg="http://schemas.microsoft.com/office/word/2010/wordprocessingGroup" xmlns:wpi="http://schemas.microsoft.com/office/word/2010/wordprocessingInk" xmlns:wne="http://schemas.microsoft.com/office/word/2006/wordml" xmlns:wps="http://schemas.microsoft.com/office/word/2010/wordprocessingShape" mc:Ignorable="w14 w15 w16se w16cid wp14">
-  <w:abstractNum w:abstractNumId="0" w15:restartNumberingAfterBreak="0">
+<w:numbering xmlns:wpc="http://schemas.microsoft.com/office/word/2010/wordprocessingCanvas" xmlns:mo="http://schemas.microsoft.com/office/mac/office/2008/main" xmlns:mc="http://schemas.openxmlformats.org/markup-compatibility/2006" xmlns:mv="urn:schemas-microsoft-com:mac:vml" xmlns:o="urn:schemas-microsoft-com:office:office" xmlns:r="http://schemas.openxmlformats.org/officeDocument/2006/relationships" xmlns:m="http://schemas.openxmlformats.org/officeDocument/2006/math" xmlns:v="urn:schemas-microsoft-com:vml" xmlns:wp14="http://schemas.microsoft.com/office/word/2010/wordprocessingDrawing" xmlns:wp="http://schemas.openxmlformats.org/drawingml/2006/wordprocessingDrawing" xmlns:w10="urn:schemas-microsoft-com:office:word" xmlns:w="http://schemas.openxmlformats.org/wordprocessingml/2006/main" xmlns:w14="http://schemas.microsoft.com/office/word/2010/wordml" xmlns:w15="http://schemas.microsoft.com/office/word/2012/wordml" xmlns:wpg="http://schemas.microsoft.com/office/word/2010/wordprocessingGroup" xmlns:wpi="http://schemas.microsoft.com/office/word/2010/wordprocessingInk" xmlns:wne="http://schemas.microsoft.com/office/word/2006/wordml" xmlns:wps="http://schemas.microsoft.com/office/word/2010/wordprocessingShape" mc:Ignorable="w14 w15 wp14">
+  <w:abstractNum w:abstractNumId="0">
+    <w:nsid w:val="FFFFFF1D"/>
+    <w:multiLevelType w:val="multilevel"/>
+    <w:tmpl w:val="58E49488"/>
+    <w:lvl w:ilvl="0">
+      <w:start w:val="1"/>
+      <w:numFmt w:val="bullet"/>
+      <w:lvlText w:val=""/>
+      <w:lvlJc w:val="left"/>
+      <w:pPr>
+        <w:tabs>
+          <w:tab w:val="num" w:pos="0"/>
+        </w:tabs>
+        <w:ind w:left="0" w:firstLine="0"/>
+      </w:pPr>
+      <w:rPr>
+        <w:rFonts w:ascii="Symbol" w:hAnsi="Symbol" w:hint="default"/>
+      </w:rPr>
+    </w:lvl>
+    <w:lvl w:ilvl="1">
+      <w:start w:val="1"/>
+      <w:numFmt w:val="bullet"/>
+      <w:lvlText w:val=""/>
+      <w:lvlJc w:val="left"/>
+      <w:pPr>
+        <w:tabs>
+          <w:tab w:val="num" w:pos="720"/>
+        </w:tabs>
+        <w:ind w:left="1080" w:hanging="360"/>
+      </w:pPr>
+      <w:rPr>
+        <w:rFonts w:ascii="Symbol" w:hAnsi="Symbol" w:hint="default"/>
+      </w:rPr>
+    </w:lvl>
+    <w:lvl w:ilvl="2">
+      <w:start w:val="1"/>
+      <w:numFmt w:val="bullet"/>
+      <w:lvlText w:val="o"/>
+      <w:lvlJc w:val="left"/>
+      <w:pPr>
+        <w:tabs>
+          <w:tab w:val="num" w:pos="1440"/>
+        </w:tabs>
+        <w:ind w:left="1800" w:hanging="360"/>
+      </w:pPr>
+      <w:rPr>
+        <w:rFonts w:ascii="Courier New" w:hAnsi="Courier New" w:cs="Courier New" w:hint="default"/>
+      </w:rPr>
+    </w:lvl>
+    <w:lvl w:ilvl="3">
+      <w:start w:val="1"/>
+      <w:numFmt w:val="bullet"/>
+      <w:lvlText w:val=""/>
+      <w:lvlJc w:val="left"/>
+      <w:pPr>
+        <w:tabs>
+          <w:tab w:val="num" w:pos="2160"/>
+        </w:tabs>
+        <w:ind w:left="2520" w:hanging="360"/>
+      </w:pPr>
+      <w:rPr>
+        <w:rFonts w:ascii="Wingdings" w:hAnsi="Wingdings" w:hint="default"/>
+      </w:rPr>
+    </w:lvl>
+    <w:lvl w:ilvl="4">
+      <w:start w:val="1"/>
+      <w:numFmt w:val="bullet"/>
+      <w:lvlText w:val=""/>
+      <w:lvlJc w:val="left"/>
+      <w:pPr>
+        <w:tabs>
+          <w:tab w:val="num" w:pos="2880"/>
+        </w:tabs>
+        <w:ind w:left="3240" w:hanging="360"/>
+      </w:pPr>
+      <w:rPr>
+        <w:rFonts w:ascii="Wingdings" w:hAnsi="Wingdings" w:hint="default"/>
+      </w:rPr>
+    </w:lvl>
+    <w:lvl w:ilvl="5">
+      <w:start w:val="1"/>
+      <w:numFmt w:val="bullet"/>
+      <w:lvlText w:val=""/>
+      <w:lvlJc w:val="left"/>
+      <w:pPr>
+        <w:tabs>
+          <w:tab w:val="num" w:pos="3600"/>
+        </w:tabs>
+        <w:ind w:left="3960" w:hanging="360"/>
+      </w:pPr>
+      <w:rPr>
+        <w:rFonts w:ascii="Symbol" w:hAnsi="Symbol" w:hint="default"/>
+      </w:rPr>
+    </w:lvl>
+    <w:lvl w:ilvl="6">
+      <w:start w:val="1"/>
+      <w:numFmt w:val="bullet"/>
+      <w:lvlText w:val="o"/>
+      <w:lvlJc w:val="left"/>
+      <w:pPr>
+        <w:tabs>
+          <w:tab w:val="num" w:pos="4320"/>
+        </w:tabs>
+        <w:ind w:left="4680" w:hanging="360"/>
+      </w:pPr>
+      <w:rPr>
+        <w:rFonts w:ascii="Courier New" w:hAnsi="Courier New" w:cs="Courier New" w:hint="default"/>
+      </w:rPr>
+    </w:lvl>
+    <w:lvl w:ilvl="7">
+      <w:start w:val="1"/>
+      <w:numFmt w:val="bullet"/>
+      <w:lvlText w:val=""/>
+      <w:lvlJc w:val="left"/>
+      <w:pPr>
+        <w:tabs>
+          <w:tab w:val="num" w:pos="5040"/>
+        </w:tabs>
+        <w:ind w:left="5400" w:hanging="360"/>
+      </w:pPr>
+      <w:rPr>
+        <w:rFonts w:ascii="Wingdings" w:hAnsi="Wingdings" w:hint="default"/>
+      </w:rPr>
+    </w:lvl>
+    <w:lvl w:ilvl="8">
+      <w:start w:val="1"/>
+      <w:numFmt w:val="bullet"/>
+      <w:lvlText w:val=""/>
+      <w:lvlJc w:val="left"/>
+      <w:pPr>
+        <w:tabs>
+          <w:tab w:val="num" w:pos="5760"/>
+        </w:tabs>
+        <w:ind w:left="6120" w:hanging="360"/>
+      </w:pPr>
+      <w:rPr>
+        <w:rFonts w:ascii="Wingdings" w:hAnsi="Wingdings" w:hint="default"/>
+      </w:rPr>
+    </w:lvl>
+  </w:abstractNum>
+  <w:abstractNum w:abstractNumId="1">
     <w:nsid w:val="FFFFFF7C"/>
     <w:multiLevelType w:val="singleLevel"/>
-    <w:tmpl w:val="317E1004"/>
+    <w:tmpl w:val="CD0846F2"/>
     <w:lvl w:ilvl="0">
       <w:start w:val="1"/>
       <w:numFmt w:val="decimal"/>
@@ -2146,10 +2271,10 @@
       </w:pPr>
     </w:lvl>
   </w:abstractNum>
-  <w:abstractNum w:abstractNumId="1" w15:restartNumberingAfterBreak="0">
+  <w:abstractNum w:abstractNumId="2">
     <w:nsid w:val="FFFFFF7D"/>
     <w:multiLevelType w:val="singleLevel"/>
-    <w:tmpl w:val="22382186"/>
+    <w:tmpl w:val="2D627D72"/>
     <w:lvl w:ilvl="0">
       <w:start w:val="1"/>
       <w:numFmt w:val="decimal"/>
@@ -2163,10 +2288,10 @@
       </w:pPr>
     </w:lvl>
   </w:abstractNum>
-  <w:abstractNum w:abstractNumId="2" w15:restartNumberingAfterBreak="0">
+  <w:abstractNum w:abstractNumId="3">
     <w:nsid w:val="FFFFFF7E"/>
     <w:multiLevelType w:val="singleLevel"/>
-    <w:tmpl w:val="3196A4E2"/>
+    <w:tmpl w:val="F4E0BDAE"/>
     <w:lvl w:ilvl="0">
       <w:start w:val="1"/>
       <w:numFmt w:val="decimal"/>
@@ -2180,10 +2305,10 @@
       </w:pPr>
     </w:lvl>
   </w:abstractNum>
-  <w:abstractNum w:abstractNumId="3" w15:restartNumberingAfterBreak="0">
+  <w:abstractNum w:abstractNumId="4">
     <w:nsid w:val="FFFFFF7F"/>
     <w:multiLevelType w:val="singleLevel"/>
-    <w:tmpl w:val="0D56DB64"/>
+    <w:tmpl w:val="66789BF4"/>
     <w:lvl w:ilvl="0">
       <w:start w:val="1"/>
       <w:numFmt w:val="decimal"/>
@@ -2197,10 +2322,10 @@
       </w:pPr>
     </w:lvl>
   </w:abstractNum>
-  <w:abstractNum w:abstractNumId="4" w15:restartNumberingAfterBreak="0">
+  <w:abstractNum w:abstractNumId="5">
     <w:nsid w:val="FFFFFF80"/>
     <w:multiLevelType w:val="singleLevel"/>
-    <w:tmpl w:val="08BC51B6"/>
+    <w:tmpl w:val="2A1AAA0C"/>
     <w:lvl w:ilvl="0">
       <w:start w:val="1"/>
       <w:numFmt w:val="bullet"/>
@@ -2217,10 +2342,10 @@
       </w:rPr>
     </w:lvl>
   </w:abstractNum>
-  <w:abstractNum w:abstractNumId="5" w15:restartNumberingAfterBreak="0">
+  <w:abstractNum w:abstractNumId="6">
     <w:nsid w:val="FFFFFF81"/>
     <w:multiLevelType w:val="singleLevel"/>
-    <w:tmpl w:val="CD40C6A4"/>
+    <w:tmpl w:val="2334EAA6"/>
     <w:lvl w:ilvl="0">
       <w:start w:val="1"/>
       <w:numFmt w:val="bullet"/>
@@ -2237,10 +2362,10 @@
       </w:rPr>
     </w:lvl>
   </w:abstractNum>
-  <w:abstractNum w:abstractNumId="6" w15:restartNumberingAfterBreak="0">
+  <w:abstractNum w:abstractNumId="7">
     <w:nsid w:val="FFFFFF82"/>
     <w:multiLevelType w:val="singleLevel"/>
-    <w:tmpl w:val="D6CA9DCA"/>
+    <w:tmpl w:val="9176FE34"/>
     <w:lvl w:ilvl="0">
       <w:start w:val="1"/>
       <w:numFmt w:val="bullet"/>
@@ -2257,10 +2382,10 @@
       </w:rPr>
     </w:lvl>
   </w:abstractNum>
-  <w:abstractNum w:abstractNumId="7" w15:restartNumberingAfterBreak="0">
+  <w:abstractNum w:abstractNumId="8">
     <w:nsid w:val="FFFFFF83"/>
     <w:multiLevelType w:val="singleLevel"/>
-    <w:tmpl w:val="4C1E794C"/>
+    <w:tmpl w:val="D7486270"/>
     <w:lvl w:ilvl="0">
       <w:start w:val="1"/>
       <w:numFmt w:val="bullet"/>
@@ -2277,10 +2402,10 @@
       </w:rPr>
     </w:lvl>
   </w:abstractNum>
-  <w:abstractNum w:abstractNumId="8" w15:restartNumberingAfterBreak="0">
+  <w:abstractNum w:abstractNumId="9">
     <w:nsid w:val="FFFFFF88"/>
     <w:multiLevelType w:val="singleLevel"/>
-    <w:tmpl w:val="48E01A02"/>
+    <w:tmpl w:val="8422B3AA"/>
     <w:lvl w:ilvl="0">
       <w:start w:val="1"/>
       <w:numFmt w:val="decimal"/>
@@ -2294,10 +2419,10 @@
       </w:pPr>
     </w:lvl>
   </w:abstractNum>
-  <w:abstractNum w:abstractNumId="9" w15:restartNumberingAfterBreak="0">
+  <w:abstractNum w:abstractNumId="10">
     <w:nsid w:val="FFFFFF89"/>
     <w:multiLevelType w:val="singleLevel"/>
-    <w:tmpl w:val="8BC478F8"/>
+    <w:tmpl w:val="D0C2637C"/>
     <w:lvl w:ilvl="0">
       <w:start w:val="1"/>
       <w:numFmt w:val="bullet"/>
@@ -2314,8 +2439,347 @@
       </w:rPr>
     </w:lvl>
   </w:abstractNum>
+  <w:abstractNum w:abstractNumId="11">
+    <w:nsid w:val="593D51F3"/>
+    <w:multiLevelType w:val="hybridMultilevel"/>
+    <w:tmpl w:val="617E940E"/>
+    <w:lvl w:ilvl="0" w:tplc="04090001">
+      <w:start w:val="1"/>
+      <w:numFmt w:val="bullet"/>
+      <w:lvlText w:val=""/>
+      <w:lvlJc w:val="left"/>
+      <w:pPr>
+        <w:ind w:left="1296" w:hanging="360"/>
+      </w:pPr>
+      <w:rPr>
+        <w:rFonts w:ascii="Symbol" w:hAnsi="Symbol" w:hint="default"/>
+      </w:rPr>
+    </w:lvl>
+    <w:lvl w:ilvl="1" w:tplc="04090003" w:tentative="1">
+      <w:start w:val="1"/>
+      <w:numFmt w:val="bullet"/>
+      <w:lvlText w:val="o"/>
+      <w:lvlJc w:val="left"/>
+      <w:pPr>
+        <w:ind w:left="2016" w:hanging="360"/>
+      </w:pPr>
+      <w:rPr>
+        <w:rFonts w:ascii="Courier New" w:hAnsi="Courier New" w:cs="Courier New" w:hint="default"/>
+      </w:rPr>
+    </w:lvl>
+    <w:lvl w:ilvl="2" w:tplc="04090005" w:tentative="1">
+      <w:start w:val="1"/>
+      <w:numFmt w:val="bullet"/>
+      <w:lvlText w:val=""/>
+      <w:lvlJc w:val="left"/>
+      <w:pPr>
+        <w:ind w:left="2736" w:hanging="360"/>
+      </w:pPr>
+      <w:rPr>
+        <w:rFonts w:ascii="Wingdings" w:hAnsi="Wingdings" w:hint="default"/>
+      </w:rPr>
+    </w:lvl>
+    <w:lvl w:ilvl="3" w:tplc="04090001" w:tentative="1">
+      <w:start w:val="1"/>
+      <w:numFmt w:val="bullet"/>
+      <w:lvlText w:val=""/>
+      <w:lvlJc w:val="left"/>
+      <w:pPr>
+        <w:ind w:left="3456" w:hanging="360"/>
+      </w:pPr>
+      <w:rPr>
+        <w:rFonts w:ascii="Symbol" w:hAnsi="Symbol" w:hint="default"/>
+      </w:rPr>
+    </w:lvl>
+    <w:lvl w:ilvl="4" w:tplc="04090003" w:tentative="1">
+      <w:start w:val="1"/>
+      <w:numFmt w:val="bullet"/>
+      <w:lvlText w:val="o"/>
+      <w:lvlJc w:val="left"/>
+      <w:pPr>
+        <w:ind w:left="4176" w:hanging="360"/>
+      </w:pPr>
+      <w:rPr>
+        <w:rFonts w:ascii="Courier New" w:hAnsi="Courier New" w:cs="Courier New" w:hint="default"/>
+      </w:rPr>
+    </w:lvl>
+    <w:lvl w:ilvl="5" w:tplc="04090005" w:tentative="1">
+      <w:start w:val="1"/>
+      <w:numFmt w:val="bullet"/>
+      <w:lvlText w:val=""/>
+      <w:lvlJc w:val="left"/>
+      <w:pPr>
+        <w:ind w:left="4896" w:hanging="360"/>
+      </w:pPr>
+      <w:rPr>
+        <w:rFonts w:ascii="Wingdings" w:hAnsi="Wingdings" w:hint="default"/>
+      </w:rPr>
+    </w:lvl>
+    <w:lvl w:ilvl="6" w:tplc="04090001" w:tentative="1">
+      <w:start w:val="1"/>
+      <w:numFmt w:val="bullet"/>
+      <w:lvlText w:val=""/>
+      <w:lvlJc w:val="left"/>
+      <w:pPr>
+        <w:ind w:left="5616" w:hanging="360"/>
+      </w:pPr>
+      <w:rPr>
+        <w:rFonts w:ascii="Symbol" w:hAnsi="Symbol" w:hint="default"/>
+      </w:rPr>
+    </w:lvl>
+    <w:lvl w:ilvl="7" w:tplc="04090003" w:tentative="1">
+      <w:start w:val="1"/>
+      <w:numFmt w:val="bullet"/>
+      <w:lvlText w:val="o"/>
+      <w:lvlJc w:val="left"/>
+      <w:pPr>
+        <w:ind w:left="6336" w:hanging="360"/>
+      </w:pPr>
+      <w:rPr>
+        <w:rFonts w:ascii="Courier New" w:hAnsi="Courier New" w:cs="Courier New" w:hint="default"/>
+      </w:rPr>
+    </w:lvl>
+    <w:lvl w:ilvl="8" w:tplc="04090005" w:tentative="1">
+      <w:start w:val="1"/>
+      <w:numFmt w:val="bullet"/>
+      <w:lvlText w:val=""/>
+      <w:lvlJc w:val="left"/>
+      <w:pPr>
+        <w:ind w:left="7056" w:hanging="360"/>
+      </w:pPr>
+      <w:rPr>
+        <w:rFonts w:ascii="Wingdings" w:hAnsi="Wingdings" w:hint="default"/>
+      </w:rPr>
+    </w:lvl>
+  </w:abstractNum>
+  <w:abstractNum w:abstractNumId="12">
+    <w:nsid w:val="5D611936"/>
+    <w:multiLevelType w:val="hybridMultilevel"/>
+    <w:tmpl w:val="97F65F60"/>
+    <w:lvl w:ilvl="0" w:tplc="07349828">
+      <w:start w:val="1"/>
+      <w:numFmt w:val="bullet"/>
+      <w:lvlText w:val=""/>
+      <w:lvlJc w:val="left"/>
+      <w:pPr>
+        <w:ind w:left="288" w:hanging="288"/>
+      </w:pPr>
+      <w:rPr>
+        <w:rFonts w:ascii="Symbol" w:hAnsi="Symbol" w:hint="default"/>
+      </w:rPr>
+    </w:lvl>
+    <w:lvl w:ilvl="1" w:tplc="04090003" w:tentative="1">
+      <w:start w:val="1"/>
+      <w:numFmt w:val="bullet"/>
+      <w:lvlText w:val="o"/>
+      <w:lvlJc w:val="left"/>
+      <w:pPr>
+        <w:ind w:left="1440" w:hanging="360"/>
+      </w:pPr>
+      <w:rPr>
+        <w:rFonts w:ascii="Courier New" w:hAnsi="Courier New" w:cs="Courier New" w:hint="default"/>
+      </w:rPr>
+    </w:lvl>
+    <w:lvl w:ilvl="2" w:tplc="04090005" w:tentative="1">
+      <w:start w:val="1"/>
+      <w:numFmt w:val="bullet"/>
+      <w:lvlText w:val=""/>
+      <w:lvlJc w:val="left"/>
+      <w:pPr>
+        <w:ind w:left="2160" w:hanging="360"/>
+      </w:pPr>
+      <w:rPr>
+        <w:rFonts w:ascii="Wingdings" w:hAnsi="Wingdings" w:hint="default"/>
+      </w:rPr>
+    </w:lvl>
+    <w:lvl w:ilvl="3" w:tplc="04090001" w:tentative="1">
+      <w:start w:val="1"/>
+      <w:numFmt w:val="bullet"/>
+      <w:lvlText w:val=""/>
+      <w:lvlJc w:val="left"/>
+      <w:pPr>
+        <w:ind w:left="2880" w:hanging="360"/>
+      </w:pPr>
+      <w:rPr>
+        <w:rFonts w:ascii="Symbol" w:hAnsi="Symbol" w:hint="default"/>
+      </w:rPr>
+    </w:lvl>
+    <w:lvl w:ilvl="4" w:tplc="04090003" w:tentative="1">
+      <w:start w:val="1"/>
+      <w:numFmt w:val="bullet"/>
+      <w:lvlText w:val="o"/>
+      <w:lvlJc w:val="left"/>
+      <w:pPr>
+        <w:ind w:left="3600" w:hanging="360"/>
+      </w:pPr>
+      <w:rPr>
+        <w:rFonts w:ascii="Courier New" w:hAnsi="Courier New" w:cs="Courier New" w:hint="default"/>
+      </w:rPr>
+    </w:lvl>
+    <w:lvl w:ilvl="5" w:tplc="04090005" w:tentative="1">
+      <w:start w:val="1"/>
+      <w:numFmt w:val="bullet"/>
+      <w:lvlText w:val=""/>
+      <w:lvlJc w:val="left"/>
+      <w:pPr>
+        <w:ind w:left="4320" w:hanging="360"/>
+      </w:pPr>
+      <w:rPr>
+        <w:rFonts w:ascii="Wingdings" w:hAnsi="Wingdings" w:hint="default"/>
+      </w:rPr>
+    </w:lvl>
+    <w:lvl w:ilvl="6" w:tplc="04090001" w:tentative="1">
+      <w:start w:val="1"/>
+      <w:numFmt w:val="bullet"/>
+      <w:lvlText w:val=""/>
+      <w:lvlJc w:val="left"/>
+      <w:pPr>
+        <w:ind w:left="5040" w:hanging="360"/>
+      </w:pPr>
+      <w:rPr>
+        <w:rFonts w:ascii="Symbol" w:hAnsi="Symbol" w:hint="default"/>
+      </w:rPr>
+    </w:lvl>
+    <w:lvl w:ilvl="7" w:tplc="04090003" w:tentative="1">
+      <w:start w:val="1"/>
+      <w:numFmt w:val="bullet"/>
+      <w:lvlText w:val="o"/>
+      <w:lvlJc w:val="left"/>
+      <w:pPr>
+        <w:ind w:left="5760" w:hanging="360"/>
+      </w:pPr>
+      <w:rPr>
+        <w:rFonts w:ascii="Courier New" w:hAnsi="Courier New" w:cs="Courier New" w:hint="default"/>
+      </w:rPr>
+    </w:lvl>
+    <w:lvl w:ilvl="8" w:tplc="04090005" w:tentative="1">
+      <w:start w:val="1"/>
+      <w:numFmt w:val="bullet"/>
+      <w:lvlText w:val=""/>
+      <w:lvlJc w:val="left"/>
+      <w:pPr>
+        <w:ind w:left="6480" w:hanging="360"/>
+      </w:pPr>
+      <w:rPr>
+        <w:rFonts w:ascii="Wingdings" w:hAnsi="Wingdings" w:hint="default"/>
+      </w:rPr>
+    </w:lvl>
+  </w:abstractNum>
+  <w:abstractNum w:abstractNumId="13">
+    <w:nsid w:val="613A31AF"/>
+    <w:multiLevelType w:val="multilevel"/>
+    <w:tmpl w:val="C7E88BDC"/>
+    <w:lvl w:ilvl="0">
+      <w:start w:val="1"/>
+      <w:numFmt w:val="bullet"/>
+      <w:lvlText w:val=""/>
+      <w:lvlJc w:val="left"/>
+      <w:pPr>
+        <w:ind w:left="720" w:hanging="360"/>
+      </w:pPr>
+      <w:rPr>
+        <w:rFonts w:ascii="Symbol" w:hAnsi="Symbol" w:hint="default"/>
+      </w:rPr>
+    </w:lvl>
+    <w:lvl w:ilvl="1">
+      <w:start w:val="1"/>
+      <w:numFmt w:val="bullet"/>
+      <w:lvlText w:val="o"/>
+      <w:lvlJc w:val="left"/>
+      <w:pPr>
+        <w:ind w:left="1440" w:hanging="360"/>
+      </w:pPr>
+      <w:rPr>
+        <w:rFonts w:ascii="Courier New" w:hAnsi="Courier New" w:cs="Courier New" w:hint="default"/>
+      </w:rPr>
+    </w:lvl>
+    <w:lvl w:ilvl="2">
+      <w:start w:val="1"/>
+      <w:numFmt w:val="bullet"/>
+      <w:lvlText w:val=""/>
+      <w:lvlJc w:val="left"/>
+      <w:pPr>
+        <w:ind w:left="2160" w:hanging="360"/>
+      </w:pPr>
+      <w:rPr>
+        <w:rFonts w:ascii="Wingdings" w:hAnsi="Wingdings" w:hint="default"/>
+      </w:rPr>
+    </w:lvl>
+    <w:lvl w:ilvl="3">
+      <w:start w:val="1"/>
+      <w:numFmt w:val="bullet"/>
+      <w:lvlText w:val=""/>
+      <w:lvlJc w:val="left"/>
+      <w:pPr>
+        <w:ind w:left="2880" w:hanging="360"/>
+      </w:pPr>
+      <w:rPr>
+        <w:rFonts w:ascii="Symbol" w:hAnsi="Symbol" w:hint="default"/>
+      </w:rPr>
+    </w:lvl>
+    <w:lvl w:ilvl="4">
+      <w:start w:val="1"/>
+      <w:numFmt w:val="bullet"/>
+      <w:lvlText w:val="o"/>
+      <w:lvlJc w:val="left"/>
+      <w:pPr>
+        <w:ind w:left="3600" w:hanging="360"/>
+      </w:pPr>
+      <w:rPr>
+        <w:rFonts w:ascii="Courier New" w:hAnsi="Courier New" w:cs="Courier New" w:hint="default"/>
+      </w:rPr>
+    </w:lvl>
+    <w:lvl w:ilvl="5">
+      <w:start w:val="1"/>
+      <w:numFmt w:val="bullet"/>
+      <w:lvlText w:val=""/>
+      <w:lvlJc w:val="left"/>
+      <w:pPr>
+        <w:ind w:left="4320" w:hanging="360"/>
+      </w:pPr>
+      <w:rPr>
+        <w:rFonts w:ascii="Wingdings" w:hAnsi="Wingdings" w:hint="default"/>
+      </w:rPr>
+    </w:lvl>
+    <w:lvl w:ilvl="6">
+      <w:start w:val="1"/>
+      <w:numFmt w:val="bullet"/>
+      <w:lvlText w:val=""/>
+      <w:lvlJc w:val="left"/>
+      <w:pPr>
+        <w:ind w:left="5040" w:hanging="360"/>
+      </w:pPr>
+      <w:rPr>
+        <w:rFonts w:ascii="Symbol" w:hAnsi="Symbol" w:hint="default"/>
+      </w:rPr>
+    </w:lvl>
+    <w:lvl w:ilvl="7">
+      <w:start w:val="1"/>
+      <w:numFmt w:val="bullet"/>
+      <w:lvlText w:val="o"/>
+      <w:lvlJc w:val="left"/>
+      <w:pPr>
+        <w:ind w:left="5760" w:hanging="360"/>
+      </w:pPr>
+      <w:rPr>
+        <w:rFonts w:ascii="Courier New" w:hAnsi="Courier New" w:cs="Courier New" w:hint="default"/>
+      </w:rPr>
+    </w:lvl>
+    <w:lvl w:ilvl="8">
+      <w:start w:val="1"/>
+      <w:numFmt w:val="bullet"/>
+      <w:lvlText w:val=""/>
+      <w:lvlJc w:val="left"/>
+      <w:pPr>
+        <w:ind w:left="6480" w:hanging="360"/>
+      </w:pPr>
+      <w:rPr>
+        <w:rFonts w:ascii="Wingdings" w:hAnsi="Wingdings" w:hint="default"/>
+      </w:rPr>
+    </w:lvl>
+  </w:abstractNum>
   <w:abstractNum w:abstractNumId="990">
-    <w:nsid w:val="426519da"/>
+    <w:nsid w:val="ed0db4f1"/>
     <w:multiLevelType w:val="multilevel"/>
     <w:lvl w:ilvl="0">
       <w:numFmt w:val="bullet"/>
@@ -2394,31 +2858,9 @@
         <w:ind w:left="4800" w:hanging="480"/>
       </w:pPr>
     </w:lvl>
-    <w:lvl w:ilvl="7">
-      <w:numFmt w:val="bullet"/>
-      <w:lvlText w:val=" "/>
-      <w:lvlJc w:val="left"/>
-      <w:pPr>
-        <w:tabs>
-          <w:tab w:val="num" w:pos="5040"/>
-        </w:tabs>
-        <w:ind w:left="5520" w:hanging="480"/>
-      </w:pPr>
-    </w:lvl>
-    <w:lvl w:ilvl="8">
-      <w:numFmt w:val="bullet"/>
-      <w:lvlText w:val=" "/>
-      <w:lvlJc w:val="left"/>
-      <w:pPr>
-        <w:tabs>
-          <w:tab w:val="num" w:pos="5760"/>
-        </w:tabs>
-        <w:ind w:left="6240" w:hanging="480"/>
-      </w:pPr>
-    </w:lvl>
   </w:abstractNum>
   <w:abstractNum w:abstractNumId="991">
-    <w:nsid w:val="2dc2f5b5"/>
+    <w:nsid w:val="85ca3618"/>
     <w:multiLevelType w:val="multilevel"/>
     <w:lvl w:ilvl="0">
       <w:numFmt w:val="bullet"/>
@@ -2497,58 +2939,48 @@
         <w:ind w:left="4800" w:hanging="480"/>
       </w:pPr>
     </w:lvl>
-    <w:lvl w:ilvl="7">
-      <w:numFmt w:val="bullet"/>
-      <w:lvlText w:val="–"/>
-      <w:lvlJc w:val="left"/>
-      <w:pPr>
-        <w:tabs>
-          <w:tab w:val="num" w:pos="5040"/>
-        </w:tabs>
-        <w:ind w:left="5520" w:hanging="480"/>
-      </w:pPr>
-    </w:lvl>
-    <w:lvl w:ilvl="8">
-      <w:numFmt w:val="bullet"/>
-      <w:lvlText w:val="•"/>
-      <w:lvlJc w:val="left"/>
-      <w:pPr>
-        <w:tabs>
-          <w:tab w:val="num" w:pos="5760"/>
-        </w:tabs>
-        <w:ind w:left="6240" w:hanging="480"/>
-      </w:pPr>
-    </w:lvl>
   </w:abstractNum>
   <w:num w:numId="1">
+    <w:abstractNumId w:val="10"/>
+  </w:num>
+  <w:num w:numId="2">
+    <w:abstractNumId w:val="8"/>
+  </w:num>
+  <w:num w:numId="3">
+    <w:abstractNumId w:val="7"/>
+  </w:num>
+  <w:num w:numId="4">
+    <w:abstractNumId w:val="6"/>
+  </w:num>
+  <w:num w:numId="5">
+    <w:abstractNumId w:val="5"/>
+  </w:num>
+  <w:num w:numId="6">
     <w:abstractNumId w:val="9"/>
   </w:num>
-  <w:num w:numId="2">
-    <w:abstractNumId w:val="7"/>
-  </w:num>
-  <w:num w:numId="3">
-    <w:abstractNumId w:val="6"/>
-  </w:num>
-  <w:num w:numId="4">
-    <w:abstractNumId w:val="5"/>
-  </w:num>
-  <w:num w:numId="5">
+  <w:num w:numId="7">
     <w:abstractNumId w:val="4"/>
   </w:num>
-  <w:num w:numId="6">
-    <w:abstractNumId w:val="8"/>
-  </w:num>
-  <w:num w:numId="7">
+  <w:num w:numId="8">
     <w:abstractNumId w:val="3"/>
   </w:num>
-  <w:num w:numId="8">
+  <w:num w:numId="9">
     <w:abstractNumId w:val="2"/>
   </w:num>
-  <w:num w:numId="9">
+  <w:num w:numId="10">
     <w:abstractNumId w:val="1"/>
   </w:num>
-  <w:num w:numId="10">
+  <w:num w:numId="11">
     <w:abstractNumId w:val="0"/>
+  </w:num>
+  <w:num w:numId="12">
+    <w:abstractNumId w:val="11"/>
+  </w:num>
+  <w:num w:numId="13">
+    <w:abstractNumId w:val="12"/>
+  </w:num>
+  <w:num w:numId="14">
+    <w:abstractNumId w:val="13"/>
   </w:num>
   <w:num w:numId="1000">
     <w:abstractNumId w:val="990"/>
@@ -2572,7 +3004,7 @@
 </file>
 
 <file path=word/styles.xml><?xml version="1.0" encoding="utf-8"?>
-<w:styles xmlns:mc="http://schemas.openxmlformats.org/markup-compatibility/2006" xmlns:r="http://schemas.openxmlformats.org/officeDocument/2006/relationships" xmlns:w="http://schemas.openxmlformats.org/wordprocessingml/2006/main" xmlns:w14="http://schemas.microsoft.com/office/word/2010/wordml" xmlns:w15="http://schemas.microsoft.com/office/word/2012/wordml" xmlns:w16cid="http://schemas.microsoft.com/office/word/2016/wordml/cid" xmlns:w16se="http://schemas.microsoft.com/office/word/2015/wordml/symex" mc:Ignorable="w14 w15 w16se w16cid">
+<w:styles xmlns:mc="http://schemas.openxmlformats.org/markup-compatibility/2006" xmlns:r="http://schemas.openxmlformats.org/officeDocument/2006/relationships" xmlns:w="http://schemas.openxmlformats.org/wordprocessingml/2006/main" xmlns:w14="http://schemas.microsoft.com/office/word/2010/wordml" xmlns:w15="http://schemas.microsoft.com/office/word/2012/wordml" mc:Ignorable="w14 w15">
   <w:docDefaults>
     <w:rPrDefault>
       <w:rPr>
@@ -2588,7 +3020,7 @@
       </w:pPr>
     </w:pPrDefault>
   </w:docDefaults>
-  <w:latentStyles w:defLockedState="0" w:defUIPriority="0" w:defSemiHidden="0" w:defUnhideWhenUsed="0" w:defQFormat="0" w:count="375">
+  <w:latentStyles w:defLockedState="0" w:defUIPriority="0" w:defSemiHidden="0" w:defUnhideWhenUsed="0" w:defQFormat="0" w:count="382">
     <w:lsdException w:name="Normal" w:qFormat="1"/>
     <w:lsdException w:name="heading 1" w:uiPriority="9" w:qFormat="1"/>
     <w:lsdException w:name="heading 2" w:uiPriority="9" w:qFormat="1"/>
@@ -2929,8 +3361,6 @@
     <w:lsdException w:name="List Table 7 Colorful Accent 6" w:uiPriority="52"/>
     <w:lsdException w:name="Mention" w:semiHidden="1" w:uiPriority="99" w:unhideWhenUsed="1"/>
     <w:lsdException w:name="Smart Hyperlink" w:semiHidden="1" w:uiPriority="99" w:unhideWhenUsed="1"/>
-    <w:lsdException w:name="Hashtag" w:semiHidden="1" w:uiPriority="99" w:unhideWhenUsed="1"/>
-    <w:lsdException w:name="Unresolved Mention" w:semiHidden="1" w:uiPriority="99" w:unhideWhenUsed="1"/>
   </w:latentStyles>
   <w:style w:type="paragraph" w:default="1" w:styleId="Normal">
     <w:name w:val="Normal"/>
@@ -3164,11 +3594,12 @@
   <w:style w:type="paragraph" w:customStyle="1" w:styleId="Compact">
     <w:name w:val="Compact"/>
     <w:qFormat/>
-    <w:rsid w:val="004A1C96"/>
+    <w:rsid w:val="00EB1DF9"/>
     <w:pPr>
       <w:keepNext/>
       <w:keepLines/>
       <w:spacing w:after="0"/>
+      <w:jc w:val="both"/>
     </w:pPr>
     <w:rPr>
       <w:rFonts w:ascii="Times New Roman" w:hAnsi="Times New Roman"/>
@@ -3201,7 +3632,6 @@
       <w:spacing w:before="40" w:after="40" w:line="240" w:lineRule="auto"/>
       <w:contextualSpacing/>
       <w:jc w:val="left"/>
-      <w:textboxTightWrap w:val="allLines"/>
     </w:pPr>
     <w:rPr>
       <w:caps/>
@@ -3249,7 +3679,6 @@
       <w:pageBreakBefore/>
       <w:ind w:left="144" w:right="144"/>
       <w:contextualSpacing/>
-      <w:mirrorIndents/>
       <w:jc w:val="both"/>
     </w:pPr>
     <w:rPr>
@@ -3273,14 +3702,15 @@
     <w:uiPriority w:val="9"/>
     <w:unhideWhenUsed/>
     <w:qFormat/>
-    <w:rsid w:val="004A1C96"/>
+    <w:rsid w:val="00EB1DF9"/>
     <w:pPr>
-      <w:spacing w:before="100" w:after="100" w:line="240" w:lineRule="auto"/>
+      <w:spacing w:before="240" w:after="240" w:line="240" w:lineRule="auto"/>
+      <w:ind w:left="965" w:right="475" w:firstLine="0"/>
+      <w:jc w:val="both"/>
     </w:pPr>
     <w:rPr>
-      <w:rFonts w:asciiTheme="majorHAnsi" w:eastAsiaTheme="majorEastAsia" w:hAnsiTheme="majorHAnsi" w:cstheme="majorBidi"/>
+      <w:rFonts w:asciiTheme="minorEastAsia" w:eastAsiaTheme="majorEastAsia" w:hAnsiTheme="minorEastAsia" w:cstheme="majorBidi"/>
       <w:bCs/>
-      <w:sz w:val="20"/>
       <w:szCs w:val="20"/>
     </w:rPr>
   </w:style>

</xml_diff>

<commit_message>
pandoc-citeprof hanging indent fix
</commit_message>
<xml_diff>
--- a/example/apa_test.docx
+++ b/example/apa_test.docx
@@ -7617,6 +7617,23 @@
       </w:pPr>
       <w:r>
         <w:t xml:space="preserve">Lorem ipsum dolor sit amet, consectetur adipiscing elit.</w:t>
+      </w:r>
+    </w:p>
+    <w:p>
+      <w:pPr>
+        <w:pStyle w:val="BodyText"/>
+      </w:pPr>
+      <w:r>
+        <w:t xml:space="preserve"> </w:t>
+      </w:r>
+      <w:r>
+        <w:t xml:space="preserve"> </w:t>
+      </w:r>
+      <w:r>
+        <w:t xml:space="preserve"> </w:t>
+      </w:r>
+      <w:r>
+        <w:t xml:space="preserve"> </w:t>
       </w:r>
     </w:p>
     <w:p>
@@ -7970,7 +7987,7 @@
   <w:abstractNum w:abstractNumId="1" w15:restartNumberingAfterBreak="0">
     <w:nsid w:val="FFFFFF7C"/>
     <w:multiLevelType w:val="singleLevel"/>
-    <w:tmpl w:val="321CE390"/>
+    <w:tmpl w:val="85C69442"/>
     <w:lvl w:ilvl="0">
       <w:start w:val="1"/>
       <w:numFmt w:val="decimal"/>
@@ -7987,7 +8004,7 @@
   <w:abstractNum w:abstractNumId="2" w15:restartNumberingAfterBreak="0">
     <w:nsid w:val="FFFFFF7D"/>
     <w:multiLevelType w:val="singleLevel"/>
-    <w:tmpl w:val="E65AA30A"/>
+    <w:tmpl w:val="862CAD52"/>
     <w:lvl w:ilvl="0">
       <w:start w:val="1"/>
       <w:numFmt w:val="decimal"/>
@@ -8004,7 +8021,7 @@
   <w:abstractNum w:abstractNumId="3" w15:restartNumberingAfterBreak="0">
     <w:nsid w:val="FFFFFF7E"/>
     <w:multiLevelType w:val="singleLevel"/>
-    <w:tmpl w:val="651EA3FE"/>
+    <w:tmpl w:val="F6BADBE4"/>
     <w:lvl w:ilvl="0">
       <w:start w:val="1"/>
       <w:numFmt w:val="decimal"/>
@@ -8021,7 +8038,7 @@
   <w:abstractNum w:abstractNumId="4" w15:restartNumberingAfterBreak="0">
     <w:nsid w:val="FFFFFF7F"/>
     <w:multiLevelType w:val="singleLevel"/>
-    <w:tmpl w:val="B4468B9A"/>
+    <w:tmpl w:val="DF46461E"/>
     <w:lvl w:ilvl="0">
       <w:start w:val="1"/>
       <w:numFmt w:val="decimal"/>
@@ -8038,7 +8055,7 @@
   <w:abstractNum w:abstractNumId="5" w15:restartNumberingAfterBreak="0">
     <w:nsid w:val="FFFFFF80"/>
     <w:multiLevelType w:val="singleLevel"/>
-    <w:tmpl w:val="3DAEA570"/>
+    <w:tmpl w:val="E7AC5574"/>
     <w:lvl w:ilvl="0">
       <w:start w:val="1"/>
       <w:numFmt w:val="bullet"/>
@@ -8058,7 +8075,7 @@
   <w:abstractNum w:abstractNumId="6" w15:restartNumberingAfterBreak="0">
     <w:nsid w:val="FFFFFF81"/>
     <w:multiLevelType w:val="singleLevel"/>
-    <w:tmpl w:val="51244FAA"/>
+    <w:tmpl w:val="ACD621BC"/>
     <w:lvl w:ilvl="0">
       <w:start w:val="1"/>
       <w:numFmt w:val="bullet"/>
@@ -8078,7 +8095,7 @@
   <w:abstractNum w:abstractNumId="7" w15:restartNumberingAfterBreak="0">
     <w:nsid w:val="FFFFFF82"/>
     <w:multiLevelType w:val="singleLevel"/>
-    <w:tmpl w:val="793A10F8"/>
+    <w:tmpl w:val="2580F40E"/>
     <w:lvl w:ilvl="0">
       <w:start w:val="1"/>
       <w:numFmt w:val="bullet"/>
@@ -8098,7 +8115,7 @@
   <w:abstractNum w:abstractNumId="8" w15:restartNumberingAfterBreak="0">
     <w:nsid w:val="FFFFFF83"/>
     <w:multiLevelType w:val="singleLevel"/>
-    <w:tmpl w:val="2760DD38"/>
+    <w:tmpl w:val="B5540556"/>
     <w:lvl w:ilvl="0">
       <w:start w:val="1"/>
       <w:numFmt w:val="bullet"/>
@@ -8118,7 +8135,7 @@
   <w:abstractNum w:abstractNumId="9" w15:restartNumberingAfterBreak="0">
     <w:nsid w:val="FFFFFF88"/>
     <w:multiLevelType w:val="singleLevel"/>
-    <w:tmpl w:val="BB58AB08"/>
+    <w:tmpl w:val="0B8E8B2A"/>
     <w:lvl w:ilvl="0">
       <w:start w:val="1"/>
       <w:numFmt w:val="decimal"/>
@@ -8135,7 +8152,7 @@
   <w:abstractNum w:abstractNumId="10" w15:restartNumberingAfterBreak="0">
     <w:nsid w:val="FFFFFF89"/>
     <w:multiLevelType w:val="singleLevel"/>
-    <w:tmpl w:val="83C48814"/>
+    <w:tmpl w:val="57B2AE1E"/>
     <w:lvl w:ilvl="0">
       <w:start w:val="1"/>
       <w:numFmt w:val="bullet"/>
@@ -8479,6 +8496,119 @@
       </w:rPr>
     </w:lvl>
     <w:lvl w:ilvl="8">
+      <w:start w:val="1"/>
+      <w:numFmt w:val="bullet"/>
+      <w:lvlText w:val=""/>
+      <w:lvlJc w:val="left"/>
+      <w:pPr>
+        <w:ind w:left="6480" w:hanging="360"/>
+      </w:pPr>
+      <w:rPr>
+        <w:rFonts w:ascii="Wingdings" w:hAnsi="Wingdings" w:hint="default"/>
+      </w:rPr>
+    </w:lvl>
+  </w:abstractNum>
+  <w:abstractNum w:abstractNumId="14" w15:restartNumberingAfterBreak="0">
+    <w:nsid w:val="76DB7C99"/>
+    <w:multiLevelType w:val="hybridMultilevel"/>
+    <w:tmpl w:val="F4A895D2"/>
+    <w:lvl w:ilvl="0" w:tplc="5DF27654">
+      <w:start w:val="6"/>
+      <w:numFmt w:val="bullet"/>
+      <w:lvlText w:val="-"/>
+      <w:lvlJc w:val="left"/>
+      <w:pPr>
+        <w:ind w:left="720" w:hanging="360"/>
+      </w:pPr>
+      <w:rPr>
+        <w:rFonts w:ascii="Times New Roman" w:eastAsiaTheme="minorHAnsi" w:hAnsi="Times New Roman" w:cs="Times New Roman" w:hint="default"/>
+      </w:rPr>
+    </w:lvl>
+    <w:lvl w:ilvl="1" w:tplc="04090003" w:tentative="1">
+      <w:start w:val="1"/>
+      <w:numFmt w:val="bullet"/>
+      <w:lvlText w:val="o"/>
+      <w:lvlJc w:val="left"/>
+      <w:pPr>
+        <w:ind w:left="1440" w:hanging="360"/>
+      </w:pPr>
+      <w:rPr>
+        <w:rFonts w:ascii="Courier New" w:hAnsi="Courier New" w:cs="Courier New" w:hint="default"/>
+      </w:rPr>
+    </w:lvl>
+    <w:lvl w:ilvl="2" w:tplc="04090005" w:tentative="1">
+      <w:start w:val="1"/>
+      <w:numFmt w:val="bullet"/>
+      <w:lvlText w:val=""/>
+      <w:lvlJc w:val="left"/>
+      <w:pPr>
+        <w:ind w:left="2160" w:hanging="360"/>
+      </w:pPr>
+      <w:rPr>
+        <w:rFonts w:ascii="Wingdings" w:hAnsi="Wingdings" w:hint="default"/>
+      </w:rPr>
+    </w:lvl>
+    <w:lvl w:ilvl="3" w:tplc="04090001" w:tentative="1">
+      <w:start w:val="1"/>
+      <w:numFmt w:val="bullet"/>
+      <w:lvlText w:val=""/>
+      <w:lvlJc w:val="left"/>
+      <w:pPr>
+        <w:ind w:left="2880" w:hanging="360"/>
+      </w:pPr>
+      <w:rPr>
+        <w:rFonts w:ascii="Symbol" w:hAnsi="Symbol" w:hint="default"/>
+      </w:rPr>
+    </w:lvl>
+    <w:lvl w:ilvl="4" w:tplc="04090003" w:tentative="1">
+      <w:start w:val="1"/>
+      <w:numFmt w:val="bullet"/>
+      <w:lvlText w:val="o"/>
+      <w:lvlJc w:val="left"/>
+      <w:pPr>
+        <w:ind w:left="3600" w:hanging="360"/>
+      </w:pPr>
+      <w:rPr>
+        <w:rFonts w:ascii="Courier New" w:hAnsi="Courier New" w:cs="Courier New" w:hint="default"/>
+      </w:rPr>
+    </w:lvl>
+    <w:lvl w:ilvl="5" w:tplc="04090005" w:tentative="1">
+      <w:start w:val="1"/>
+      <w:numFmt w:val="bullet"/>
+      <w:lvlText w:val=""/>
+      <w:lvlJc w:val="left"/>
+      <w:pPr>
+        <w:ind w:left="4320" w:hanging="360"/>
+      </w:pPr>
+      <w:rPr>
+        <w:rFonts w:ascii="Wingdings" w:hAnsi="Wingdings" w:hint="default"/>
+      </w:rPr>
+    </w:lvl>
+    <w:lvl w:ilvl="6" w:tplc="04090001" w:tentative="1">
+      <w:start w:val="1"/>
+      <w:numFmt w:val="bullet"/>
+      <w:lvlText w:val=""/>
+      <w:lvlJc w:val="left"/>
+      <w:pPr>
+        <w:ind w:left="5040" w:hanging="360"/>
+      </w:pPr>
+      <w:rPr>
+        <w:rFonts w:ascii="Symbol" w:hAnsi="Symbol" w:hint="default"/>
+      </w:rPr>
+    </w:lvl>
+    <w:lvl w:ilvl="7" w:tplc="04090003" w:tentative="1">
+      <w:start w:val="1"/>
+      <w:numFmt w:val="bullet"/>
+      <w:lvlText w:val="o"/>
+      <w:lvlJc w:val="left"/>
+      <w:pPr>
+        <w:ind w:left="5760" w:hanging="360"/>
+      </w:pPr>
+      <w:rPr>
+        <w:rFonts w:ascii="Courier New" w:hAnsi="Courier New" w:cs="Courier New" w:hint="default"/>
+      </w:rPr>
+    </w:lvl>
+    <w:lvl w:ilvl="8" w:tplc="04090005" w:tentative="1">
       <w:start w:val="1"/>
       <w:numFmt w:val="bullet"/>
       <w:lvlText w:val=""/>
@@ -8738,6 +8868,9 @@
   </w:num>
   <w:num w:numId="14">
     <w:abstractNumId w:val="13"/>
+  </w:num>
+  <w:num w:numId="15">
+    <w:abstractNumId w:val="14"/>
   </w:num>
   <w:num w:numId="1000">
     <w:abstractNumId w:val="990"/>
@@ -9120,7 +9253,7 @@
   <w:style w:type="paragraph" w:default="1" w:styleId="Normal">
     <w:name w:val="Normal"/>
     <w:qFormat/>
-    <w:rsid w:val="002355F4"/>
+    <w:rsid w:val="008D1EEB"/>
     <w:pPr>
       <w:spacing w:before="120" w:after="0" w:line="480" w:lineRule="auto"/>
     </w:pPr>
@@ -9134,12 +9267,11 @@
     <w:link w:val="Heading1Char"/>
     <w:uiPriority w:val="9"/>
     <w:qFormat/>
-    <w:rsid w:val="00F16057"/>
+    <w:rsid w:val="0035185F"/>
     <w:pPr>
       <w:keepNext/>
       <w:keepLines/>
-      <w:pageBreakBefore/>
-      <w:spacing w:before="360" w:after="480" w:line="360" w:lineRule="auto"/>
+      <w:spacing w:before="720" w:after="360"/>
       <w:contextualSpacing/>
       <w:jc w:val="center"/>
       <w:outlineLvl w:val="0"/>
@@ -9153,16 +9285,16 @@
   </w:style>
   <w:style w:type="paragraph" w:styleId="Heading2">
     <w:name w:val="heading 2"/>
-    <w:next w:val="FirstParagraph"/>
+    <w:next w:val="BodyText"/>
     <w:link w:val="Heading2Char"/>
     <w:uiPriority w:val="9"/>
     <w:unhideWhenUsed/>
     <w:qFormat/>
-    <w:rsid w:val="004A1C96"/>
+    <w:rsid w:val="00D416CD"/>
     <w:pPr>
       <w:keepNext/>
-      <w:keepLines/>
-      <w:spacing w:before="360" w:after="360"/>
+      <w:spacing w:before="200" w:after="240"/>
+      <w:contextualSpacing/>
       <w:outlineLvl w:val="1"/>
     </w:pPr>
     <w:rPr>
@@ -9174,23 +9306,23 @@
   </w:style>
   <w:style w:type="paragraph" w:styleId="Heading3">
     <w:name w:val="heading 3"/>
-    <w:basedOn w:val="Normal"/>
-    <w:next w:val="BodyText"/>
+    <w:next w:val="FirstParagraph"/>
     <w:link w:val="Heading3Char"/>
     <w:uiPriority w:val="9"/>
     <w:unhideWhenUsed/>
     <w:qFormat/>
-    <w:rsid w:val="00362D89"/>
+    <w:rsid w:val="00254BDD"/>
     <w:pPr>
       <w:keepNext/>
-      <w:keepLines/>
-      <w:spacing w:before="240"/>
-      <w:ind w:firstLine="576"/>
+      <w:framePr w:hSpace="202" w:wrap="around" w:vAnchor="text" w:hAnchor="text" w:x="1" w:y="1" w:anchorLock="1"/>
+      <w:spacing w:after="0"/>
+      <w:ind w:firstLine="720"/>
       <w:contextualSpacing/>
+      <w:textboxTightWrap w:val="allLines"/>
       <w:outlineLvl w:val="2"/>
     </w:pPr>
     <w:rPr>
-      <w:rFonts w:eastAsiaTheme="majorEastAsia" w:cstheme="majorBidi"/>
+      <w:rFonts w:ascii="Times New Roman" w:eastAsiaTheme="majorEastAsia" w:hAnsi="Times New Roman" w:cstheme="majorBidi"/>
       <w:b/>
       <w:bCs/>
       <w:szCs w:val="28"/>
@@ -9198,22 +9330,22 @@
   </w:style>
   <w:style w:type="paragraph" w:styleId="Heading4">
     <w:name w:val="heading 4"/>
-    <w:basedOn w:val="Normal"/>
-    <w:next w:val="BodyText"/>
+    <w:next w:val="FirstParagraph"/>
     <w:link w:val="Heading4Char"/>
     <w:uiPriority w:val="9"/>
     <w:unhideWhenUsed/>
     <w:qFormat/>
-    <w:rsid w:val="00362D89"/>
+    <w:rsid w:val="003F6E2B"/>
     <w:pPr>
       <w:keepNext/>
-      <w:keepLines/>
-      <w:ind w:firstLine="576"/>
-      <w:contextualSpacing/>
+      <w:framePr w:hSpace="202" w:wrap="around" w:vAnchor="text" w:hAnchor="text" w:x="1" w:y="1" w:anchorLock="1"/>
+      <w:spacing w:after="0"/>
+      <w:ind w:firstLine="720"/>
+      <w:textboxTightWrap w:val="allLines"/>
       <w:outlineLvl w:val="3"/>
     </w:pPr>
     <w:rPr>
-      <w:rFonts w:eastAsiaTheme="majorEastAsia" w:cstheme="majorBidi"/>
+      <w:rFonts w:ascii="Times New Roman" w:eastAsiaTheme="majorEastAsia" w:hAnsi="Times New Roman" w:cstheme="majorBidi"/>
       <w:b/>
       <w:i/>
       <w:szCs w:val="28"/>
@@ -9221,22 +9353,22 @@
   </w:style>
   <w:style w:type="paragraph" w:styleId="Heading5">
     <w:name w:val="heading 5"/>
-    <w:basedOn w:val="Normal"/>
-    <w:next w:val="BodyText"/>
+    <w:next w:val="FirstParagraph"/>
     <w:link w:val="Heading5Char"/>
     <w:uiPriority w:val="9"/>
     <w:unhideWhenUsed/>
     <w:qFormat/>
-    <w:rsid w:val="00362D89"/>
+    <w:rsid w:val="006C6DD0"/>
     <w:pPr>
       <w:keepNext/>
-      <w:keepLines/>
-      <w:ind w:firstLine="576"/>
-      <w:contextualSpacing/>
+      <w:framePr w:hSpace="200" w:wrap="around" w:vAnchor="text" w:hAnchor="text" w:x="1" w:y="1" w:anchorLock="1"/>
+      <w:spacing w:after="0"/>
+      <w:ind w:firstLine="720"/>
+      <w:textboxTightWrap w:val="allLines"/>
       <w:outlineLvl w:val="4"/>
     </w:pPr>
     <w:rPr>
-      <w:rFonts w:eastAsiaTheme="majorEastAsia" w:cstheme="majorBidi"/>
+      <w:rFonts w:ascii="Times New Roman" w:eastAsiaTheme="majorEastAsia" w:hAnsi="Times New Roman" w:cstheme="majorBidi"/>
       <w:i/>
       <w:iCs/>
       <w:szCs w:val="28"/>
@@ -9244,65 +9376,85 @@
   </w:style>
   <w:style w:type="paragraph" w:styleId="Heading6">
     <w:name w:val="heading 6"/>
-    <w:basedOn w:val="Heading5"/>
-    <w:next w:val="BodyText"/>
+    <w:next w:val="FirstParagraph"/>
     <w:link w:val="Heading6Char"/>
     <w:uiPriority w:val="9"/>
     <w:unhideWhenUsed/>
     <w:qFormat/>
-    <w:rsid w:val="00A068F4"/>
+    <w:rsid w:val="006C6DD0"/>
     <w:pPr>
+      <w:keepNext/>
+      <w:framePr w:hSpace="200" w:wrap="around" w:vAnchor="text" w:hAnchor="text" w:x="1" w:y="1" w:anchorLock="1"/>
+      <w:spacing w:after="0"/>
+      <w:ind w:firstLine="720"/>
+      <w:textboxTightWrap w:val="allLines"/>
       <w:outlineLvl w:val="5"/>
     </w:pPr>
     <w:rPr>
-      <w:i w:val="0"/>
-      <w:iCs w:val="0"/>
+      <w:rFonts w:ascii="Times New Roman" w:eastAsiaTheme="majorEastAsia" w:hAnsi="Times New Roman" w:cstheme="majorBidi"/>
+      <w:szCs w:val="28"/>
     </w:rPr>
   </w:style>
   <w:style w:type="paragraph" w:styleId="Heading7">
     <w:name w:val="heading 7"/>
-    <w:basedOn w:val="Normal"/>
     <w:next w:val="BodyText"/>
     <w:uiPriority w:val="9"/>
     <w:unhideWhenUsed/>
     <w:qFormat/>
-    <w:rsid w:val="004307E5"/>
+    <w:rsid w:val="00B35521"/>
     <w:pPr>
       <w:keepNext/>
       <w:keepLines/>
-      <w:spacing w:after="120"/>
+      <w:spacing w:before="120" w:after="120"/>
       <w:contextualSpacing/>
       <w:jc w:val="center"/>
       <w:outlineLvl w:val="6"/>
     </w:pPr>
     <w:rPr>
-      <w:rFonts w:eastAsiaTheme="majorEastAsia" w:cstheme="majorBidi"/>
+      <w:rFonts w:ascii="Times New Roman" w:eastAsiaTheme="majorEastAsia" w:hAnsi="Times New Roman" w:cstheme="majorBidi"/>
+      <w:szCs w:val="28"/>
     </w:rPr>
   </w:style>
   <w:style w:type="paragraph" w:styleId="Heading8">
     <w:name w:val="heading 8"/>
-    <w:basedOn w:val="Heading7"/>
     <w:next w:val="BodyText"/>
     <w:uiPriority w:val="9"/>
     <w:unhideWhenUsed/>
     <w:qFormat/>
-    <w:rsid w:val="00362D89"/>
+    <w:rsid w:val="00874D93"/>
     <w:pPr>
+      <w:keepNext/>
+      <w:spacing w:before="200"/>
+      <w:ind w:left="1440"/>
+      <w:contextualSpacing/>
+      <w:jc w:val="right"/>
       <w:outlineLvl w:val="7"/>
     </w:pPr>
+    <w:rPr>
+      <w:rFonts w:ascii="Times New Roman" w:eastAsiaTheme="majorEastAsia" w:hAnsi="Times New Roman" w:cstheme="majorBidi"/>
+      <w:b/>
+      <w:szCs w:val="28"/>
+    </w:rPr>
   </w:style>
   <w:style w:type="paragraph" w:styleId="Heading9">
     <w:name w:val="heading 9"/>
-    <w:basedOn w:val="Heading8"/>
     <w:next w:val="BodyText"/>
     <w:uiPriority w:val="9"/>
     <w:unhideWhenUsed/>
     <w:qFormat/>
-    <w:rsid w:val="00362D89"/>
+    <w:rsid w:val="00874D93"/>
     <w:pPr>
       <w:spacing w:before="200"/>
+      <w:ind w:left="1440"/>
+      <w:contextualSpacing/>
+      <w:jc w:val="right"/>
       <w:outlineLvl w:val="8"/>
     </w:pPr>
+    <w:rPr>
+      <w:rFonts w:ascii="Times New Roman" w:eastAsiaTheme="majorEastAsia" w:hAnsi="Times New Roman" w:cstheme="majorBidi"/>
+      <w:i/>
+      <w:szCs w:val="28"/>
+    </w:rPr>
   </w:style>
   <w:style w:type="character" w:default="1" w:styleId="DefaultParagraphFont">
     <w:name w:val="Default Paragraph Font"/>
@@ -9335,32 +9487,34 @@
     <w:name w:val="Body Text"/>
     <w:basedOn w:val="Normal"/>
     <w:link w:val="BodyTextChar1"/>
-    <w:rsid w:val="00F46B77"/>
+    <w:rsid w:val="0035185F"/>
     <w:pPr>
-      <w:spacing w:before="80"/>
-      <w:ind w:firstLine="576"/>
+      <w:spacing w:before="0" w:after="240"/>
+      <w:ind w:firstLine="720"/>
       <w:contextualSpacing/>
     </w:pPr>
   </w:style>
   <w:style w:type="paragraph" w:customStyle="1" w:styleId="FirstParagraph">
     <w:name w:val="First Paragraph"/>
-    <w:basedOn w:val="BodyText"/>
     <w:next w:val="BodyText"/>
     <w:qFormat/>
-    <w:rsid w:val="008764D0"/>
+    <w:rsid w:val="003F6E2B"/>
     <w:pPr>
-      <w:spacing w:before="120"/>
+      <w:spacing w:after="0" w:line="480" w:lineRule="auto"/>
+      <w:contextualSpacing/>
     </w:pPr>
+    <w:rPr>
+      <w:rFonts w:ascii="Times New Roman" w:hAnsi="Times New Roman"/>
+    </w:rPr>
   </w:style>
   <w:style w:type="paragraph" w:customStyle="1" w:styleId="Compact">
     <w:name w:val="Compact"/>
     <w:qFormat/>
-    <w:rsid w:val="006B776B"/>
+    <w:rsid w:val="008D1EEB"/>
     <w:pPr>
-      <w:keepNext/>
-      <w:keepLines/>
-      <w:spacing w:before="40" w:after="40"/>
-      <w:jc w:val="both"/>
+      <w:spacing w:after="0" w:line="360" w:lineRule="auto"/>
+      <w:ind w:left="43"/>
+      <w:textboxTightWrap w:val="allLines"/>
     </w:pPr>
     <w:rPr>
       <w:rFonts w:ascii="Times New Roman" w:hAnsi="Times New Roman"/>
@@ -9404,7 +9558,7 @@
     <w:name w:val="Author"/>
     <w:next w:val="BodyText"/>
     <w:qFormat/>
-    <w:rsid w:val="004A1C96"/>
+    <w:rsid w:val="00710834"/>
     <w:pPr>
       <w:keepNext/>
       <w:keepLines/>
@@ -9434,10 +9588,11 @@
     <w:basedOn w:val="Normal"/>
     <w:next w:val="BodyText"/>
     <w:qFormat/>
-    <w:rsid w:val="00F16057"/>
+    <w:rsid w:val="00710834"/>
     <w:pPr>
-      <w:keepLines/>
-      <w:ind w:left="144" w:right="144"/>
+      <w:keepNext/>
+      <w:spacing w:after="60"/>
+      <w:ind w:left="288" w:right="288"/>
       <w:contextualSpacing/>
       <w:jc w:val="both"/>
     </w:pPr>
@@ -9448,10 +9603,11 @@
   <w:style w:type="paragraph" w:styleId="Bibliography">
     <w:name w:val="Bibliography"/>
     <w:qFormat/>
-    <w:rsid w:val="004A1C96"/>
+    <w:rsid w:val="00BD0E36"/>
     <w:pPr>
-      <w:spacing w:before="240" w:line="360" w:lineRule="auto"/>
-      <w:ind w:left="432" w:hanging="432"/>
+      <w:widowControl w:val="0"/>
+      <w:spacing w:before="100" w:line="480" w:lineRule="auto"/>
+      <w:ind w:left="720" w:hanging="720"/>
       <w:contextualSpacing/>
     </w:pPr>
   </w:style>
@@ -9464,7 +9620,7 @@
     <w:qFormat/>
     <w:rsid w:val="00EB1DF9"/>
     <w:pPr>
-      <w:spacing w:before="240" w:after="240" w:line="240" w:lineRule="auto"/>
+      <w:spacing w:before="240" w:line="240" w:lineRule="auto"/>
       <w:ind w:left="965" w:right="475" w:firstLine="0"/>
       <w:jc w:val="both"/>
     </w:pPr>
@@ -9493,10 +9649,13 @@
     <w:name w:val="Definition Term"/>
     <w:basedOn w:val="Normal"/>
     <w:next w:val="Definition"/>
-    <w:rsid w:val="004A1C96"/>
+    <w:rsid w:val="00493959"/>
     <w:pPr>
       <w:keepNext/>
       <w:keepLines/>
+      <w:spacing w:line="240" w:lineRule="auto"/>
+      <w:ind w:left="288"/>
+      <w:contextualSpacing/>
     </w:pPr>
     <w:rPr>
       <w:b/>
@@ -9505,7 +9664,13 @@
   <w:style w:type="paragraph" w:customStyle="1" w:styleId="Definition">
     <w:name w:val="Definition"/>
     <w:basedOn w:val="Normal"/>
-    <w:rsid w:val="004A1C96"/>
+    <w:rsid w:val="00493959"/>
+    <w:pPr>
+      <w:keepLines/>
+      <w:spacing w:line="240" w:lineRule="auto"/>
+      <w:ind w:left="576"/>
+      <w:contextualSpacing/>
+    </w:pPr>
   </w:style>
   <w:style w:type="paragraph" w:styleId="Caption">
     <w:name w:val="caption"/>
@@ -9628,7 +9793,7 @@
     <w:name w:val="Body Text Char1"/>
     <w:basedOn w:val="DefaultParagraphFont"/>
     <w:link w:val="BodyText"/>
-    <w:rsid w:val="00F46B77"/>
+    <w:rsid w:val="0035185F"/>
     <w:rPr>
       <w:rFonts w:ascii="Times New Roman" w:hAnsi="Times New Roman"/>
     </w:rPr>
@@ -9661,7 +9826,7 @@
     <w:basedOn w:val="DefaultParagraphFont"/>
     <w:link w:val="Heading1"/>
     <w:uiPriority w:val="9"/>
-    <w:rsid w:val="00F16057"/>
+    <w:rsid w:val="0035185F"/>
     <w:rPr>
       <w:rFonts w:ascii="Times New Roman" w:eastAsiaTheme="majorEastAsia" w:hAnsi="Times New Roman" w:cstheme="majorBidi"/>
       <w:b/>
@@ -9674,7 +9839,7 @@
     <w:basedOn w:val="DefaultParagraphFont"/>
     <w:link w:val="Heading2"/>
     <w:uiPriority w:val="9"/>
-    <w:rsid w:val="004A1C96"/>
+    <w:rsid w:val="00D416CD"/>
     <w:rPr>
       <w:rFonts w:ascii="Times New Roman" w:eastAsiaTheme="majorEastAsia" w:hAnsi="Times New Roman" w:cstheme="majorBidi"/>
       <w:b/>
@@ -9687,7 +9852,7 @@
     <w:basedOn w:val="DefaultParagraphFont"/>
     <w:link w:val="Heading3"/>
     <w:uiPriority w:val="9"/>
-    <w:rsid w:val="00362D89"/>
+    <w:rsid w:val="00254BDD"/>
     <w:rPr>
       <w:rFonts w:ascii="Times New Roman" w:eastAsiaTheme="majorEastAsia" w:hAnsi="Times New Roman" w:cstheme="majorBidi"/>
       <w:b/>
@@ -9700,7 +9865,7 @@
     <w:basedOn w:val="Heading3Char"/>
     <w:link w:val="Heading4"/>
     <w:uiPriority w:val="9"/>
-    <w:rsid w:val="00362D89"/>
+    <w:rsid w:val="003F6E2B"/>
     <w:rPr>
       <w:rFonts w:ascii="Times New Roman" w:eastAsiaTheme="majorEastAsia" w:hAnsi="Times New Roman" w:cstheme="majorBidi"/>
       <w:b/>
@@ -9714,7 +9879,7 @@
     <w:basedOn w:val="Heading4Char"/>
     <w:link w:val="Heading5"/>
     <w:uiPriority w:val="9"/>
-    <w:rsid w:val="00362D89"/>
+    <w:rsid w:val="006C6DD0"/>
     <w:rPr>
       <w:rFonts w:ascii="Times New Roman" w:eastAsiaTheme="majorEastAsia" w:hAnsi="Times New Roman" w:cstheme="majorBidi"/>
       <w:b w:val="0"/>
@@ -9729,7 +9894,7 @@
     <w:basedOn w:val="DefaultParagraphFont"/>
     <w:link w:val="Heading6"/>
     <w:uiPriority w:val="9"/>
-    <w:rsid w:val="00A068F4"/>
+    <w:rsid w:val="006C6DD0"/>
     <w:rPr>
       <w:rFonts w:ascii="Times New Roman" w:eastAsiaTheme="majorEastAsia" w:hAnsi="Times New Roman" w:cstheme="majorBidi"/>
       <w:szCs w:val="28"/>
@@ -9799,8 +9964,9 @@
     <w:semiHidden/>
     <w:unhideWhenUsed/>
     <w:qFormat/>
-    <w:rsid w:val="00215375"/>
+    <w:rsid w:val="008D1EEB"/>
     <w:pPr>
+      <w:spacing w:after="0"/>
       <w:jc w:val="center"/>
     </w:pPr>
     <w:rPr>
@@ -9812,21 +9978,20 @@
       <w:jc w:val="center"/>
       <w:tblInd w:w="0" w:type="dxa"/>
       <w:tblBorders>
-        <w:top w:val="single" w:sz="4" w:space="0" w:color="auto"/>
-        <w:bottom w:val="single" w:sz="4" w:space="0" w:color="auto"/>
+        <w:bottom w:val="single" w:sz="8" w:space="0" w:color="auto"/>
       </w:tblBorders>
       <w:tblCellMar>
-        <w:top w:w="43" w:type="dxa"/>
-        <w:left w:w="86" w:type="dxa"/>
-        <w:bottom w:w="43" w:type="dxa"/>
-        <w:right w:w="86" w:type="dxa"/>
+        <w:top w:w="60" w:type="dxa"/>
+        <w:left w:w="100" w:type="dxa"/>
+        <w:bottom w:w="60" w:type="dxa"/>
+        <w:right w:w="100" w:type="dxa"/>
       </w:tblCellMar>
     </w:tblPr>
     <w:trPr>
       <w:jc w:val="center"/>
     </w:trPr>
     <w:tcPr>
-      <w:vAlign w:val="bottom"/>
+      <w:vAlign w:val="center"/>
     </w:tcPr>
     <w:tblStylePr w:type="firstRow">
       <w:pPr>
@@ -9834,15 +9999,168 @@
       </w:pPr>
       <w:rPr>
         <w:rFonts w:ascii="Times New Roman" w:hAnsi="Times New Roman"/>
+        <w:sz w:val="24"/>
+      </w:rPr>
+      <w:tblPr/>
+      <w:tcPr>
+        <w:tcBorders>
+          <w:top w:val="single" w:sz="8" w:space="0" w:color="000000" w:themeColor="text1"/>
+          <w:left w:val="nil"/>
+          <w:bottom w:val="single" w:sz="18" w:space="0" w:color="000000" w:themeColor="text1"/>
+          <w:right w:val="nil"/>
+          <w:insideH w:val="nil"/>
+          <w:insideV w:val="nil"/>
+          <w:tl2br w:val="nil"/>
+          <w:tr2bl w:val="nil"/>
+        </w:tcBorders>
+      </w:tcPr>
+    </w:tblStylePr>
+  </w:style>
+  <w:style w:type="table" w:styleId="TableGrid">
+    <w:name w:val="Table Grid"/>
+    <w:basedOn w:val="Table"/>
+    <w:qFormat/>
+    <w:rsid w:val="00E44DA0"/>
+    <w:tblPr>
+      <w:tblBorders>
+        <w:top w:val="single" w:sz="4" w:space="0" w:color="auto"/>
+        <w:left w:val="single" w:sz="4" w:space="0" w:color="auto"/>
+        <w:bottom w:val="single" w:sz="4" w:space="0" w:color="auto"/>
+        <w:right w:val="single" w:sz="4" w:space="0" w:color="auto"/>
+        <w:insideH w:val="single" w:sz="4" w:space="0" w:color="auto"/>
+        <w:insideV w:val="single" w:sz="4" w:space="0" w:color="auto"/>
+      </w:tblBorders>
+    </w:tblPr>
+    <w:tblStylePr w:type="firstRow">
+      <w:pPr>
+        <w:jc w:val="center"/>
+      </w:pPr>
+      <w:rPr>
+        <w:rFonts w:ascii="Times New Roman" w:hAnsi="Times New Roman"/>
+        <w:sz w:val="24"/>
       </w:rPr>
       <w:tblPr/>
       <w:tcPr>
         <w:tcBorders>
           <w:top w:val="nil"/>
-          <w:bottom w:val="single" w:sz="12" w:space="0" w:color="auto"/>
+          <w:left w:val="nil"/>
+          <w:bottom w:val="single" w:sz="18" w:space="0" w:color="000000" w:themeColor="text1"/>
+          <w:right w:val="nil"/>
+          <w:insideH w:val="nil"/>
+          <w:insideV w:val="nil"/>
+          <w:tl2br w:val="nil"/>
+          <w:tr2bl w:val="nil"/>
+        </w:tcBorders>
+        <w:shd w:val="clear" w:color="auto" w:fill="FFFFFF" w:themeFill="background1"/>
+      </w:tcPr>
+    </w:tblStylePr>
+  </w:style>
+  <w:style w:type="table" w:styleId="PlainTable2">
+    <w:name w:val="Plain Table 2"/>
+    <w:basedOn w:val="TableNormal"/>
+    <w:rsid w:val="006078E8"/>
+    <w:pPr>
+      <w:spacing w:after="0"/>
+    </w:pPr>
+    <w:tblPr>
+      <w:tblStyleRowBandSize w:val="1"/>
+      <w:tblStyleColBandSize w:val="1"/>
+      <w:tblBorders>
+        <w:top w:val="single" w:sz="4" w:space="0" w:color="7F7F7F" w:themeColor="text1" w:themeTint="80"/>
+        <w:bottom w:val="single" w:sz="4" w:space="0" w:color="7F7F7F" w:themeColor="text1" w:themeTint="80"/>
+      </w:tblBorders>
+    </w:tblPr>
+    <w:tblStylePr w:type="firstRow">
+      <w:rPr>
+        <w:b/>
+        <w:bCs/>
+      </w:rPr>
+      <w:tblPr/>
+      <w:tcPr>
+        <w:tcBorders>
+          <w:bottom w:val="single" w:sz="4" w:space="0" w:color="7F7F7F" w:themeColor="text1" w:themeTint="80"/>
         </w:tcBorders>
       </w:tcPr>
     </w:tblStylePr>
+    <w:tblStylePr w:type="lastRow">
+      <w:rPr>
+        <w:b/>
+        <w:bCs/>
+      </w:rPr>
+      <w:tblPr/>
+      <w:tcPr>
+        <w:tcBorders>
+          <w:top w:val="single" w:sz="4" w:space="0" w:color="7F7F7F" w:themeColor="text1" w:themeTint="80"/>
+        </w:tcBorders>
+      </w:tcPr>
+    </w:tblStylePr>
+    <w:tblStylePr w:type="firstCol">
+      <w:rPr>
+        <w:b/>
+        <w:bCs/>
+      </w:rPr>
+    </w:tblStylePr>
+    <w:tblStylePr w:type="lastCol">
+      <w:rPr>
+        <w:b/>
+        <w:bCs/>
+      </w:rPr>
+    </w:tblStylePr>
+    <w:tblStylePr w:type="band1Vert">
+      <w:tblPr/>
+      <w:tcPr>
+        <w:tcBorders>
+          <w:left w:val="single" w:sz="4" w:space="0" w:color="7F7F7F" w:themeColor="text1" w:themeTint="80"/>
+          <w:right w:val="single" w:sz="4" w:space="0" w:color="7F7F7F" w:themeColor="text1" w:themeTint="80"/>
+        </w:tcBorders>
+      </w:tcPr>
+    </w:tblStylePr>
+    <w:tblStylePr w:type="band2Vert">
+      <w:tblPr/>
+      <w:tcPr>
+        <w:tcBorders>
+          <w:left w:val="single" w:sz="4" w:space="0" w:color="7F7F7F" w:themeColor="text1" w:themeTint="80"/>
+          <w:right w:val="single" w:sz="4" w:space="0" w:color="7F7F7F" w:themeColor="text1" w:themeTint="80"/>
+        </w:tcBorders>
+      </w:tcPr>
+    </w:tblStylePr>
+    <w:tblStylePr w:type="band1Horz">
+      <w:tblPr/>
+      <w:tcPr>
+        <w:tcBorders>
+          <w:top w:val="single" w:sz="4" w:space="0" w:color="7F7F7F" w:themeColor="text1" w:themeTint="80"/>
+          <w:bottom w:val="single" w:sz="4" w:space="0" w:color="7F7F7F" w:themeColor="text1" w:themeTint="80"/>
+        </w:tcBorders>
+      </w:tcPr>
+    </w:tblStylePr>
+  </w:style>
+  <w:style w:type="paragraph" w:styleId="BalloonText">
+    <w:name w:val="Balloon Text"/>
+    <w:basedOn w:val="Normal"/>
+    <w:link w:val="BalloonTextChar"/>
+    <w:semiHidden/>
+    <w:unhideWhenUsed/>
+    <w:rsid w:val="00FA0896"/>
+    <w:pPr>
+      <w:spacing w:before="0" w:line="240" w:lineRule="auto"/>
+    </w:pPr>
+    <w:rPr>
+      <w:rFonts w:ascii="Segoe UI" w:hAnsi="Segoe UI" w:cs="Segoe UI"/>
+      <w:sz w:val="18"/>
+      <w:szCs w:val="18"/>
+    </w:rPr>
+  </w:style>
+  <w:style w:type="character" w:customStyle="1" w:styleId="BalloonTextChar">
+    <w:name w:val="Balloon Text Char"/>
+    <w:basedOn w:val="DefaultParagraphFont"/>
+    <w:link w:val="BalloonText"/>
+    <w:semiHidden/>
+    <w:rsid w:val="00FA0896"/>
+    <w:rPr>
+      <w:rFonts w:ascii="Segoe UI" w:hAnsi="Segoe UI" w:cs="Segoe UI"/>
+      <w:sz w:val="18"/>
+      <w:szCs w:val="18"/>
+    </w:rPr>
   </w:style>
   <w:style w:type="paragraph" w:customStyle="1" w:styleId="SourceCode">
     <w:name w:val="Source Code"/>

</xml_diff>

<commit_message>
add pandoc-tablenos latex code to template
</commit_message>
<xml_diff>
--- a/example/apa_test.docx
+++ b/example/apa_test.docx
@@ -125,7 +125,6 @@
     </w:p>
     <w:p>
       <w:pPr>
-        <w:pStyle w:val="Compact"/>
         <w:pStyle w:val="Abstract"/>
       </w:pPr>
       <w:r>
@@ -669,12 +668,12 @@
       </w:pPr>
       <w:r>
         <w:rPr>
-          <w:rStyle w:val="OtherTok"/>
+          <w:rStyle w:val="PreprocessorTok"/>
         </w:rPr>
         <w:t xml:space="preserve">---</w:t>
       </w:r>
       <w:r>
-        <w:br w:type="textWrapping"/>
+        <w:br/>
       </w:r>
       <w:r>
         <w:rPr>
@@ -683,13 +682,19 @@
         <w:t xml:space="preserve"># string field with other characters should be quoted</w:t>
       </w:r>
       <w:r>
-        <w:br w:type="textWrapping"/>
+        <w:br/>
       </w:r>
       <w:r>
         <w:rPr>
           <w:rStyle w:val="FunctionTok"/>
         </w:rPr>
-        <w:t xml:space="preserve">title:</w:t>
+        <w:t xml:space="preserve">title</w:t>
+      </w:r>
+      <w:r>
+        <w:rPr>
+          <w:rStyle w:val="KeywordTok"/>
+        </w:rPr>
+        <w:t xml:space="preserve">:</w:t>
       </w:r>
       <w:r>
         <w:rPr>
@@ -704,10 +709,10 @@
         <w:t xml:space="preserve">"Some specials: Characters in the title?!?"</w:t>
       </w:r>
       <w:r>
-        <w:br w:type="textWrapping"/>
-      </w:r>
-      <w:r>
-        <w:br w:type="textWrapping"/>
+        <w:br/>
+      </w:r>
+      <w:r>
+        <w:br/>
       </w:r>
       <w:r>
         <w:rPr>
@@ -716,25 +721,37 @@
         <w:t xml:space="preserve"># toggle values</w:t>
       </w:r>
       <w:r>
-        <w:br w:type="textWrapping"/>
+        <w:br/>
       </w:r>
       <w:r>
         <w:rPr>
           <w:rStyle w:val="FunctionTok"/>
         </w:rPr>
-        <w:t xml:space="preserve">twogroups:</w:t>
+        <w:t xml:space="preserve">twogroups</w:t>
+      </w:r>
+      <w:r>
+        <w:rPr>
+          <w:rStyle w:val="KeywordTok"/>
+        </w:rPr>
+        <w:t xml:space="preserve">:</w:t>
       </w:r>
       <w:r>
         <w:rPr>
           <w:rStyle w:val="AttributeTok"/>
         </w:rPr>
-        <w:t xml:space="preserve"> true</w:t>
-      </w:r>
-      <w:r>
-        <w:br w:type="textWrapping"/>
-      </w:r>
-      <w:r>
-        <w:br w:type="textWrapping"/>
+        <w:t xml:space="preserve"> </w:t>
+      </w:r>
+      <w:r>
+        <w:rPr>
+          <w:rStyle w:val="CharTok"/>
+        </w:rPr>
+        <w:t xml:space="preserve">true</w:t>
+      </w:r>
+      <w:r>
+        <w:br/>
+      </w:r>
+      <w:r>
+        <w:br/>
       </w:r>
       <w:r>
         <w:rPr>
@@ -743,20 +760,26 @@
         <w:t xml:space="preserve"># nested fields with text</w:t>
       </w:r>
       <w:r>
-        <w:br w:type="textWrapping"/>
+        <w:br/>
       </w:r>
       <w:r>
         <w:rPr>
           <w:rStyle w:val="FunctionTok"/>
         </w:rPr>
-        <w:t xml:space="preserve">joucommands:</w:t>
-      </w:r>
-      <w:r>
-        <w:br w:type="textWrapping"/>
+        <w:t xml:space="preserve">joucommands</w:t>
       </w:r>
       <w:r>
         <w:rPr>
-          <w:rStyle w:val="NormalTok"/>
+          <w:rStyle w:val="KeywordTok"/>
+        </w:rPr>
+        <w:t xml:space="preserve">:</w:t>
+      </w:r>
+      <w:r>
+        <w:br/>
+      </w:r>
+      <w:r>
+        <w:rPr>
+          <w:rStyle w:val="AttributeTok"/>
         </w:rPr>
         <w:t xml:space="preserve">    </w:t>
       </w:r>
@@ -764,7 +787,13 @@
         <w:rPr>
           <w:rStyle w:val="FunctionTok"/>
         </w:rPr>
-        <w:t xml:space="preserve">leftheader:</w:t>
+        <w:t xml:space="preserve">leftheader</w:t>
+      </w:r>
+      <w:r>
+        <w:rPr>
+          <w:rStyle w:val="KeywordTok"/>
+        </w:rPr>
+        <w:t xml:space="preserve">:</w:t>
       </w:r>
       <w:r>
         <w:rPr>
@@ -773,11 +802,11 @@
         <w:t xml:space="preserve"> some ascii text</w:t>
       </w:r>
       <w:r>
-        <w:br w:type="textWrapping"/>
+        <w:br/>
       </w:r>
       <w:r>
         <w:rPr>
-          <w:rStyle w:val="NormalTok"/>
+          <w:rStyle w:val="AttributeTok"/>
         </w:rPr>
         <w:t xml:space="preserve">    </w:t>
       </w:r>
@@ -785,7 +814,13 @@
         <w:rPr>
           <w:rStyle w:val="FunctionTok"/>
         </w:rPr>
-        <w:t xml:space="preserve">journal:</w:t>
+        <w:t xml:space="preserve">journal</w:t>
+      </w:r>
+      <w:r>
+        <w:rPr>
+          <w:rStyle w:val="KeywordTok"/>
+        </w:rPr>
+        <w:t xml:space="preserve">:</w:t>
       </w:r>
       <w:r>
         <w:rPr>
@@ -794,10 +829,10 @@
         <w:t xml:space="preserve"> other text</w:t>
       </w:r>
       <w:r>
-        <w:br w:type="textWrapping"/>
-      </w:r>
-      <w:r>
-        <w:br w:type="textWrapping"/>
+        <w:br/>
+      </w:r>
+      <w:r>
+        <w:br/>
       </w:r>
       <w:r>
         <w:rPr>
@@ -806,20 +841,26 @@
         <w:t xml:space="preserve"># lists</w:t>
       </w:r>
       <w:r>
-        <w:br w:type="textWrapping"/>
+        <w:br/>
       </w:r>
       <w:r>
         <w:rPr>
           <w:rStyle w:val="FunctionTok"/>
         </w:rPr>
-        <w:t xml:space="preserve">bibliography:</w:t>
-      </w:r>
-      <w:r>
-        <w:br w:type="textWrapping"/>
+        <w:t xml:space="preserve">bibliography</w:t>
       </w:r>
       <w:r>
         <w:rPr>
-          <w:rStyle w:val="NormalTok"/>
+          <w:rStyle w:val="KeywordTok"/>
+        </w:rPr>
+        <w:t xml:space="preserve">:</w:t>
+      </w:r>
+      <w:r>
+        <w:br/>
+      </w:r>
+      <w:r>
+        <w:rPr>
+          <w:rStyle w:val="AttributeTok"/>
         </w:rPr>
         <w:t xml:space="preserve">    </w:t>
       </w:r>
@@ -831,16 +872,16 @@
       </w:r>
       <w:r>
         <w:rPr>
-          <w:rStyle w:val="NormalTok"/>
+          <w:rStyle w:val="AttributeTok"/>
         </w:rPr>
         <w:t xml:space="preserve"> references.bib</w:t>
       </w:r>
       <w:r>
-        <w:br w:type="textWrapping"/>
+        <w:br/>
       </w:r>
       <w:r>
         <w:rPr>
-          <w:rStyle w:val="NormalTok"/>
+          <w:rStyle w:val="AttributeTok"/>
         </w:rPr>
         <w:t xml:space="preserve">    </w:t>
       </w:r>
@@ -852,15 +893,15 @@
       </w:r>
       <w:r>
         <w:rPr>
-          <w:rStyle w:val="NormalTok"/>
+          <w:rStyle w:val="AttributeTok"/>
         </w:rPr>
         <w:t xml:space="preserve"> other_references.bib</w:t>
       </w:r>
       <w:r>
-        <w:br w:type="textWrapping"/>
-      </w:r>
-      <w:r>
-        <w:br w:type="textWrapping"/>
+        <w:br/>
+      </w:r>
+      <w:r>
+        <w:br/>
       </w:r>
       <w:r>
         <w:rPr>
@@ -869,22 +910,28 @@
         <w:t xml:space="preserve"># multiline text</w:t>
       </w:r>
       <w:r>
-        <w:br w:type="textWrapping"/>
+        <w:br/>
       </w:r>
       <w:r>
         <w:rPr>
           <w:rStyle w:val="FunctionTok"/>
         </w:rPr>
-        <w:t xml:space="preserve">abstract:</w:t>
+        <w:t xml:space="preserve">abstract</w:t>
       </w:r>
       <w:r>
         <w:rPr>
-          <w:rStyle w:val="AttributeTok"/>
+          <w:rStyle w:val="KeywordTok"/>
         </w:rPr>
-        <w:t xml:space="preserve"> |</w:t>
-      </w:r>
-      <w:r>
-        <w:br w:type="textWrapping"/>
+        <w:t xml:space="preserve">: </w:t>
+      </w:r>
+      <w:r>
+        <w:rPr>
+          <w:rStyle w:val="CharTok"/>
+        </w:rPr>
+        <w:t xml:space="preserve">|</w:t>
+      </w:r>
+      <w:r>
+        <w:br/>
       </w:r>
       <w:r>
         <w:rPr>
@@ -893,7 +940,7 @@
         <w:t xml:space="preserve">    lines go here</w:t>
       </w:r>
       <w:r>
-        <w:br w:type="textWrapping"/>
+        <w:br/>
       </w:r>
       <w:r>
         <w:rPr>
@@ -902,11 +949,11 @@
         <w:t xml:space="preserve">    and here.</w:t>
       </w:r>
       <w:r>
-        <w:br w:type="textWrapping"/>
+        <w:br/>
       </w:r>
       <w:r>
         <w:rPr>
-          <w:rStyle w:val="OtherTok"/>
+          <w:rStyle w:val="PreprocessorTok"/>
         </w:rPr>
         <w:t xml:space="preserve">---</w:t>
       </w:r>
@@ -1019,7 +1066,7 @@
         <w:t xml:space="preserve">}</w:t>
       </w:r>
       <w:r>
-        <w:br w:type="textWrapping"/>
+        <w:br/>
       </w:r>
       <w:r>
         <w:rPr>
@@ -1028,7 +1075,7 @@
         <w:t xml:space="preserve">\centering</w:t>
       </w:r>
       <w:r>
-        <w:br w:type="textWrapping"/>
+        <w:br/>
       </w:r>
       <w:r>
         <w:rPr>
@@ -1061,7 +1108,7 @@
         <w:t xml:space="preserve">\hline</w:t>
       </w:r>
       <w:r>
-        <w:br w:type="textWrapping"/>
+        <w:br/>
       </w:r>
       <w:r>
         <w:rPr>
@@ -1100,7 +1147,7 @@
         <w:t xml:space="preserve">\hline</w:t>
       </w:r>
       <w:r>
-        <w:br w:type="textWrapping"/>
+        <w:br/>
       </w:r>
       <w:r>
         <w:rPr>
@@ -1127,7 +1174,7 @@
         <w:t xml:space="preserve">\\</w:t>
       </w:r>
       <w:r>
-        <w:br w:type="textWrapping"/>
+        <w:br/>
       </w:r>
       <w:r>
         <w:rPr>
@@ -1154,7 +1201,7 @@
         <w:t xml:space="preserve">\\</w:t>
       </w:r>
       <w:r>
-        <w:br w:type="textWrapping"/>
+        <w:br/>
       </w:r>
       <w:r>
         <w:rPr>
@@ -1193,7 +1240,7 @@
         <w:t xml:space="preserve">\hline</w:t>
       </w:r>
       <w:r>
-        <w:br w:type="textWrapping"/>
+        <w:br/>
       </w:r>
       <w:r>
         <w:rPr>
@@ -1220,7 +1267,7 @@
         <w:t xml:space="preserve">}</w:t>
       </w:r>
       <w:r>
-        <w:br w:type="textWrapping"/>
+        <w:br/>
       </w:r>
       <w:r>
         <w:rPr>
@@ -1247,22 +1294,18 @@
         <w:t xml:space="preserve">}</w:t>
       </w:r>
     </w:p>
+    <w:bookmarkStart w:id="0" w:name="fig:myplot"/>
     <w:p>
-      <w:bookmarkStart w:id="0" w:name="fig:myplot"/>
-      <w:r>
-        <w:t/>
-      </w:r>
-    </w:p>
-    <w:p>
       <w:pPr>
         <w:pStyle w:val="CaptionedFigure"/>
       </w:pPr>
+      <w:bookmarkStart w:id="22" w:name="fig:myplot"/>
       <w:r>
         <w:drawing>
           <wp:inline>
             <wp:extent cx="3047695" cy="3047695"/>
             <wp:effectExtent b="0" l="0" r="0" t="0"/>
-            <wp:docPr descr="Figure 1: Your figure caption goes here." title="A title" id="1" name="Picture"/>
+            <wp:docPr descr="Figure 1: Your figure caption goes here." title="" id="1" name="Picture"/>
             <a:graphic>
               <a:graphicData uri="http://schemas.openxmlformats.org/drawingml/2006/picture">
                 <pic:pic>
@@ -1299,6 +1342,7 @@
           </wp:inline>
         </w:drawing>
       </w:r>
+      <w:bookmarkEnd w:id="22"/>
     </w:p>
     <w:p>
       <w:pPr>
@@ -1342,21 +1386,28 @@
         <w:rPr>
           <w:rStyle w:val="FunctionTok"/>
         </w:rPr>
-        <w:t xml:space="preserve">floatsintext:</w:t>
+        <w:t xml:space="preserve">floatsintext</w:t>
+      </w:r>
+      <w:r>
+        <w:rPr>
+          <w:rStyle w:val="KeywordTok"/>
+        </w:rPr>
+        <w:t xml:space="preserve">:</w:t>
       </w:r>
       <w:r>
         <w:rPr>
           <w:rStyle w:val="AttributeTok"/>
         </w:rPr>
-        <w:t xml:space="preserve"> true</w:t>
+        <w:t xml:space="preserve"> </w:t>
+      </w:r>
+      <w:r>
+        <w:rPr>
+          <w:rStyle w:val="CharTok"/>
+        </w:rPr>
+        <w:t xml:space="preserve">true</w:t>
       </w:r>
     </w:p>
-    <w:p>
-      <w:bookmarkStart w:id="0" w:name="tbl:mytable"/>
-      <w:r>
-        <w:t/>
-      </w:r>
-    </w:p>
+    <w:bookmarkStart w:id="0" w:name="tbl:mytable"/>
     <w:p>
       <w:pPr>
         <w:pStyle w:val="TableCaption"/>
@@ -1615,15 +1666,10 @@
         <w:rPr>
           <w:rStyle w:val="FootnoteReference"/>
         </w:rPr>
-        <w:footnoteReference w:id="22"/>
+        <w:footnoteReference w:id="23"/>
       </w:r>
     </w:p>
-    <w:p>
-      <w:bookmarkStart w:id="0" w:name="tbl:anotherone"/>
-      <w:r>
-        <w:t/>
-      </w:r>
-    </w:p>
+    <w:bookmarkStart w:id="0" w:name="tbl:anotherone"/>
     <w:p>
       <w:pPr>
         <w:pStyle w:val="TableCaption"/>
@@ -2118,12 +2164,7 @@
         <w:t xml:space="preserve">.</w:t>
       </w:r>
     </w:p>
-    <w:p>
-      <w:bookmarkStart w:id="0" w:name="tbl:tbllong"/>
-      <w:r>
-        <w:t/>
-      </w:r>
-    </w:p>
+    <w:bookmarkStart w:id="0" w:name="tbl:tbllong"/>
     <w:p>
       <w:pPr>
         <w:pStyle w:val="TableCaption"/>
@@ -7401,18 +7442,16 @@
           <m:jc m:val="center"/>
         </m:oMathParaPr>
         <m:oMath>
-          <m:groupChr>
-            <m:groupChrPr>
+          <m:acc>
+            <m:accPr>
               <m:chr m:val="̂"/>
-              <m:pos m:val="top"/>
-              <m:vertJc m:val="bot"/>
-            </m:groupChrPr>
+            </m:accPr>
             <m:e>
               <m:r>
                 <m:t>y</m:t>
               </m:r>
             </m:e>
-          </m:groupChr>
+          </m:acc>
           <m:r>
             <m:t>=</m:t>
           </m:r>
@@ -7461,35 +7500,9 @@
       <w:pPr>
         <w:pStyle w:val="Heading2"/>
       </w:pPr>
-      <w:bookmarkStart w:id="23" w:name="subsection-heading"/>
+      <w:bookmarkStart w:id="24" w:name="subsection-heading"/>
       <w:r>
         <w:t xml:space="preserve">Subsection heading</w:t>
-      </w:r>
-      <w:bookmarkEnd w:id="23"/>
-    </w:p>
-    <w:p>
-      <w:pPr>
-        <w:pStyle w:val="FirstParagraph"/>
-      </w:pPr>
-      <w:r>
-        <w:t xml:space="preserve">Lorem ipsum dolor sit amet, consectetur adipiscing elit. Nulla et magna vitae ipsum rhoncus congue eu vehicula sem. Vestibulum venenatis mauris ac urna porta placerat. Ut ante neque, malesuada ut lobortis ullamcorper, consectetur vitae ipsum. Morbi sodales, justo eu pretium venenatis, sem libero dapibus sem, at molestie lectus felis ut nunc. Praesent ultrices sagittis porta. Curabitur diam elit, lacinia nec egestas sit amet, convallis a felis. Praesent dictum nec mauris quis molestie. Proin ullamcorper, mauris sed molestie aliquet, nisi sapien tempor risus, quis congue sapien turpis et justo. Suspendisse potenti.</w:t>
-      </w:r>
-    </w:p>
-    <w:p>
-      <w:pPr>
-        <w:pStyle w:val="BodyText"/>
-      </w:pPr>
-      <w:r>
-        <w:t xml:space="preserve">Duis viverra aliquet metus, eget aliquam tellus mollis imperdiet. Lorem ipsum dolor sit amet, consectetur adipiscing elit. Nulla et magna vitae ipsum rhoncus congue eu vehicula sem. Vestibulum venenatis mauris ac urna porta placerat. Ut ante neque, malesuada ut lobortis ullamcorper, consectetur vitae ipsum. Morbi sodales, justo eu pretium venenatis, sem libero dapibus sem, at molestie lectus felis ut nunc. Praesent ultrices sagittis porta. Curabitur diam elit, lacinia nec egestas sit amet, convallis a felis.</w:t>
-      </w:r>
-    </w:p>
-    <w:p>
-      <w:pPr>
-        <w:pStyle w:val="Heading3"/>
-      </w:pPr>
-      <w:bookmarkStart w:id="24" w:name="subsubsection-heading"/>
-      <w:r>
-        <w:t xml:space="preserve">Subsubsection heading</w:t>
       </w:r>
       <w:bookmarkEnd w:id="24"/>
     </w:p>
@@ -7498,7 +7511,7 @@
         <w:pStyle w:val="FirstParagraph"/>
       </w:pPr>
       <w:r>
-        <w:t xml:space="preserve">Nullam nec est ut mauris eleifend pulvinar ac in nisl. In eleifend, velit et rhoncus pretium, justo lectus viverra enim, nec feugiat ante mauris vitae magna. Lorem ipsum dolor sit amet, consectetur adipiscing elit. Morbi felis nulla, iaculis dapibus sapien quis, pretium laoreet est. Mauris vel sapien tempor, dapibus ipsum sit amet, sagittis tellus. Aliquam ipsum metus, ultricies eleifend dolor nec, ultricies mollis sapien. Integer placerat ante condimentum sagittis elementum. Fusce aliquam, libero a iaculis eleifend, ipsum ante tincidunt ante, ut bibendum dolor risus ut nibh. Sed fermentum tellus id ligula sodales, ut condimentum tortor tempus. Phasellus suscipit dapibus est sed consectetur.</w:t>
+        <w:t xml:space="preserve">Lorem ipsum dolor sit amet, consectetur adipiscing elit. Nulla et magna vitae ipsum rhoncus congue eu vehicula sem. Vestibulum venenatis mauris ac urna porta placerat. Ut ante neque, malesuada ut lobortis ullamcorper, consectetur vitae ipsum. Morbi sodales, justo eu pretium venenatis, sem libero dapibus sem, at molestie lectus felis ut nunc. Praesent ultrices sagittis porta. Curabitur diam elit, lacinia nec egestas sit amet, convallis a felis. Praesent dictum nec mauris quis molestie. Proin ullamcorper, mauris sed molestie aliquet, nisi sapien tempor risus, quis congue sapien turpis et justo. Suspendisse potenti.</w:t>
       </w:r>
     </w:p>
     <w:p>
@@ -7506,16 +7519,16 @@
         <w:pStyle w:val="BodyText"/>
       </w:pPr>
       <w:r>
-        <w:t xml:space="preserve">Nullam nec est ut mauris eleifend pulvinar ac in nisl. In eleifend, velit et rhoncus pretium, justo lectus viverra enim, nec feugiat ante mauris vitae magna. Lorem ipsum dolor sit amet, consectetur adipiscing elit. Morbi felis nulla, iaculis dapibus sapien quis, pretium laoreet est. Mauris vel sapien tempor, dapibus ipsum sit amet, sagittis tellus. Aliquam ipsum metus, ultricies eleifend dolor nec, ultricies mollis sapien. Integer placerat ante condimentum sagittis elementum. Fusce aliquam, libero a iaculis eleifend, ipsum ante tincidunt ante, ut bibendum dolor risus ut nibh. Sed fermentum tellus id ligula sodales, ut condimentum tortor tempus. Phasellus suscipit dapibus est sed consectetur.</w:t>
+        <w:t xml:space="preserve">Duis viverra aliquet metus, eget aliquam tellus mollis imperdiet. Lorem ipsum dolor sit amet, consectetur adipiscing elit. Nulla et magna vitae ipsum rhoncus congue eu vehicula sem. Vestibulum venenatis mauris ac urna porta placerat. Ut ante neque, malesuada ut lobortis ullamcorper, consectetur vitae ipsum. Morbi sodales, justo eu pretium venenatis, sem libero dapibus sem, at molestie lectus felis ut nunc. Praesent ultrices sagittis porta. Curabitur diam elit, lacinia nec egestas sit amet, convallis a felis.</w:t>
       </w:r>
     </w:p>
     <w:p>
       <w:pPr>
-        <w:pStyle w:val="Heading4"/>
-      </w:pPr>
-      <w:bookmarkStart w:id="25" w:name="paragraph-heading"/>
-      <w:r>
-        <w:t xml:space="preserve">Paragraph heading</w:t>
+        <w:pStyle w:val="Heading3"/>
+      </w:pPr>
+      <w:bookmarkStart w:id="25" w:name="subsubsection-heading"/>
+      <w:r>
+        <w:t xml:space="preserve">Subsubsection heading</w:t>
       </w:r>
       <w:bookmarkEnd w:id="25"/>
     </w:p>
@@ -7524,22 +7537,24 @@
         <w:pStyle w:val="FirstParagraph"/>
       </w:pPr>
       <w:r>
-        <w:t xml:space="preserve">Lorem ipsum dolor sit amet, consectetur adipiscing elit. Nulla et magna vitae ipsum rhoncus congue eu vehicula sem. Vestibulum venenatis mauris ac urna porta placerat. Ut ante neque, malesuada ut lobortis ullamcorper, consectetur vitae ipsum. Morbi sodales, justo eu pretium venenatis, sem libero dapibus sem, at molestie lectus felis ut nunc.</w:t>
-      </w:r>
-      <w:r>
-        <w:t xml:space="preserve"> </w:t>
-      </w:r>
-      <w:r>
-        <w:t xml:space="preserve">Praesent ultrices sagittis porta. Curabitur diam elit, lacinia nec egestas sit amet, convallis a felis. Praesent dictum nec mauris quis molestie. Proin ullamcorper, mauris sed molestie aliquet, nisi sapien tempor risus, quis congue sapien turpis et justo. Suspendisse potenti. Duis viverra aliquet metus, eget aliquam tellus mollis imperdiet.</w:t>
+        <w:t xml:space="preserve">Nullam nec est ut mauris eleifend pulvinar ac in nisl. In eleifend, velit et rhoncus pretium, justo lectus viverra enim, nec feugiat ante mauris vitae magna. Lorem ipsum dolor sit amet, consectetur adipiscing elit. Morbi felis nulla, iaculis dapibus sapien quis, pretium laoreet est. Mauris vel sapien tempor, dapibus ipsum sit amet, sagittis tellus. Aliquam ipsum metus, ultricies eleifend dolor nec, ultricies mollis sapien. Integer placerat ante condimentum sagittis elementum. Fusce aliquam, libero a iaculis eleifend, ipsum ante tincidunt ante, ut bibendum dolor risus ut nibh. Sed fermentum tellus id ligula sodales, ut condimentum tortor tempus. Phasellus suscipit dapibus est sed consectetur.</w:t>
       </w:r>
     </w:p>
     <w:p>
       <w:pPr>
-        <w:pStyle w:val="Heading5"/>
-      </w:pPr>
-      <w:bookmarkStart w:id="26" w:name="subparagraph-heading"/>
-      <w:r>
-        <w:t xml:space="preserve">Subparagraph heading</w:t>
+        <w:pStyle w:val="BodyText"/>
+      </w:pPr>
+      <w:r>
+        <w:t xml:space="preserve">Nullam nec est ut mauris eleifend pulvinar ac in nisl. In eleifend, velit et rhoncus pretium, justo lectus viverra enim, nec feugiat ante mauris vitae magna. Lorem ipsum dolor sit amet, consectetur adipiscing elit. Morbi felis nulla, iaculis dapibus sapien quis, pretium laoreet est. Mauris vel sapien tempor, dapibus ipsum sit amet, sagittis tellus. Aliquam ipsum metus, ultricies eleifend dolor nec, ultricies mollis sapien. Integer placerat ante condimentum sagittis elementum. Fusce aliquam, libero a iaculis eleifend, ipsum ante tincidunt ante, ut bibendum dolor risus ut nibh. Sed fermentum tellus id ligula sodales, ut condimentum tortor tempus. Phasellus suscipit dapibus est sed consectetur.</w:t>
+      </w:r>
+    </w:p>
+    <w:p>
+      <w:pPr>
+        <w:pStyle w:val="Heading4"/>
+      </w:pPr>
+      <w:bookmarkStart w:id="26" w:name="paragraph-heading"/>
+      <w:r>
+        <w:t xml:space="preserve">Paragraph heading</w:t>
       </w:r>
       <w:bookmarkEnd w:id="26"/>
     </w:p>
@@ -7559,11 +7574,11 @@
     </w:p>
     <w:p>
       <w:pPr>
-        <w:pStyle w:val="Heading6"/>
-      </w:pPr>
-      <w:bookmarkStart w:id="27" w:name="getting-silly-with-the-amount-of-subheadings"/>
-      <w:r>
-        <w:t xml:space="preserve">Getting silly with the amount of subheadings</w:t>
+        <w:pStyle w:val="Heading5"/>
+      </w:pPr>
+      <w:bookmarkStart w:id="27" w:name="subparagraph-heading"/>
+      <w:r>
+        <w:t xml:space="preserve">Subparagraph heading</w:t>
       </w:r>
       <w:bookmarkEnd w:id="27"/>
     </w:p>
@@ -7572,24 +7587,22 @@
         <w:pStyle w:val="FirstParagraph"/>
       </w:pPr>
       <w:r>
-        <w:t xml:space="preserve">Lorem ipsum dolor sit amet, consectetur adipiscing elit. Nulla et magna vitae ipsum rhoncus congue eu vehicula sem. Vestibulum venenatis mauris ac urna porta placerat. Ut ante neque, malesuada ut lobortis ullamcorper, consectetur vitae ipsum. Morbi sodales, justo eu pretium venenatis, sem libero dapibus sem, at molestie lectus felis ut nunc. Praesent ultrices sagittis porta. Curabitur diam elit, lacinia nec egestas sit amet, convallis a felis. Praesent dictum nec mauris quis molestie. Proin ullamcorper, mauris sed molestie aliquet, nisi sapien tempor risus, quis congue sapien turpis et justo. Suspendisse potenti. Duis viverra aliquet metus, eget aliquam tellus mollis imperdiet.</w:t>
+        <w:t xml:space="preserve">Lorem ipsum dolor sit amet, consectetur adipiscing elit. Nulla et magna vitae ipsum rhoncus congue eu vehicula sem. Vestibulum venenatis mauris ac urna porta placerat. Ut ante neque, malesuada ut lobortis ullamcorper, consectetur vitae ipsum. Morbi sodales, justo eu pretium venenatis, sem libero dapibus sem, at molestie lectus felis ut nunc.</w:t>
+      </w:r>
+      <w:r>
+        <w:t xml:space="preserve"> </w:t>
+      </w:r>
+      <w:r>
+        <w:t xml:space="preserve">Praesent ultrices sagittis porta. Curabitur diam elit, lacinia nec egestas sit amet, convallis a felis. Praesent dictum nec mauris quis molestie. Proin ullamcorper, mauris sed molestie aliquet, nisi sapien tempor risus, quis congue sapien turpis et justo. Suspendisse potenti. Duis viverra aliquet metus, eget aliquam tellus mollis imperdiet.</w:t>
       </w:r>
     </w:p>
     <w:p>
       <w:pPr>
-        <w:pStyle w:val="BodyText"/>
-      </w:pPr>
-      <w:r>
-        <w:t xml:space="preserve">Nullam nec est ut mauris eleifend pulvinar ac in nisl. In eleifend, velit et rhoncus pretium, justo lectus viverra enim, nec feugiat ante mauris vitae magna. Lorem ipsum dolor sit amet, consectetur adipiscing elit. Morbi felis nulla, iaculis dapibus sapien quis, pretium laoreet est. Mauris vel sapien tempor, dapibus ipsum sit amet, sagittis tellus. Aliquam ipsum metus, ultricies eleifend dolor nec, ultricies mollis sapien. Integer placerat ante condimentum sagittis elementum. Fusce aliquam, libero a iaculis eleifend, ipsum ante tincidunt ante, ut bibendum dolor risus ut nibh. Sed fermentum tellus id ligula sodales, ut condimentum tortor tempus. Phasellus suscipit dapibus est sed consectetur.</w:t>
-      </w:r>
-    </w:p>
-    <w:p>
-      <w:pPr>
-        <w:pStyle w:val="Heading7"/>
-      </w:pPr>
-      <w:bookmarkStart w:id="28" w:name="heading-7"/>
-      <w:r>
-        <w:t xml:space="preserve">Heading 7</w:t>
+        <w:pStyle w:val="Heading6"/>
+      </w:pPr>
+      <w:bookmarkStart w:id="28" w:name="X264e91b662c03a7afc52d151664fffac4d2898f"/>
+      <w:r>
+        <w:t xml:space="preserve">Getting silly with the amount of subheadings</w:t>
       </w:r>
       <w:bookmarkEnd w:id="28"/>
     </w:p>
@@ -7598,16 +7611,24 @@
         <w:pStyle w:val="FirstParagraph"/>
       </w:pPr>
       <w:r>
-        <w:t xml:space="preserve">Lorem ipsum dolor sit amet, consectetur adipiscing elit.</w:t>
+        <w:t xml:space="preserve">Lorem ipsum dolor sit amet, consectetur adipiscing elit. Nulla et magna vitae ipsum rhoncus congue eu vehicula sem. Vestibulum venenatis mauris ac urna porta placerat. Ut ante neque, malesuada ut lobortis ullamcorper, consectetur vitae ipsum. Morbi sodales, justo eu pretium venenatis, sem libero dapibus sem, at molestie lectus felis ut nunc. Praesent ultrices sagittis porta. Curabitur diam elit, lacinia nec egestas sit amet, convallis a felis. Praesent dictum nec mauris quis molestie. Proin ullamcorper, mauris sed molestie aliquet, nisi sapien tempor risus, quis congue sapien turpis et justo. Suspendisse potenti. Duis viverra aliquet metus, eget aliquam tellus mollis imperdiet.</w:t>
       </w:r>
     </w:p>
     <w:p>
       <w:pPr>
-        <w:pStyle w:val="Heading8"/>
-      </w:pPr>
-      <w:bookmarkStart w:id="29" w:name="heading-8"/>
-      <w:r>
-        <w:t xml:space="preserve">Heading 8</w:t>
+        <w:pStyle w:val="BodyText"/>
+      </w:pPr>
+      <w:r>
+        <w:t xml:space="preserve">Nullam nec est ut mauris eleifend pulvinar ac in nisl. In eleifend, velit et rhoncus pretium, justo lectus viverra enim, nec feugiat ante mauris vitae magna. Lorem ipsum dolor sit amet, consectetur adipiscing elit. Morbi felis nulla, iaculis dapibus sapien quis, pretium laoreet est. Mauris vel sapien tempor, dapibus ipsum sit amet, sagittis tellus. Aliquam ipsum metus, ultricies eleifend dolor nec, ultricies mollis sapien. Integer placerat ante condimentum sagittis elementum. Fusce aliquam, libero a iaculis eleifend, ipsum ante tincidunt ante, ut bibendum dolor risus ut nibh. Sed fermentum tellus id ligula sodales, ut condimentum tortor tempus. Phasellus suscipit dapibus est sed consectetur.</w:t>
+      </w:r>
+    </w:p>
+    <w:p>
+      <w:pPr>
+        <w:pStyle w:val="Heading7"/>
+      </w:pPr>
+      <w:bookmarkStart w:id="29" w:name="heading-7"/>
+      <w:r>
+        <w:t xml:space="preserve">Heading 7</w:t>
       </w:r>
       <w:bookmarkEnd w:id="29"/>
     </w:p>
@@ -7621,33 +7642,51 @@
     </w:p>
     <w:p>
       <w:pPr>
-        <w:pStyle w:val="BodyText"/>
-      </w:pPr>
-      <w:r>
-        <w:t xml:space="preserve"> </w:t>
-      </w:r>
-      <w:r>
-        <w:t xml:space="preserve"> </w:t>
-      </w:r>
-      <w:r>
-        <w:t xml:space="preserve"> </w:t>
-      </w:r>
-      <w:r>
-        <w:t xml:space="preserve"> </w:t>
-      </w:r>
+        <w:pStyle w:val="Heading8"/>
+      </w:pPr>
+      <w:bookmarkStart w:id="30" w:name="heading-8"/>
+      <w:r>
+        <w:t xml:space="preserve">Heading 8</w:t>
+      </w:r>
+      <w:bookmarkEnd w:id="30"/>
     </w:p>
     <w:p>
       <w:pPr>
+        <w:pStyle w:val="FirstParagraph"/>
+      </w:pPr>
+      <w:r>
+        <w:t xml:space="preserve">Lorem ipsum dolor sit amet, consectetur adipiscing elit.</w:t>
+      </w:r>
+    </w:p>
+    <w:p>
+      <w:pPr>
+        <w:pStyle w:val="BodyText"/>
+      </w:pPr>
+      <w:r>
+        <w:t xml:space="preserve"> </w:t>
+      </w:r>
+      <w:r>
+        <w:t xml:space="preserve"> </w:t>
+      </w:r>
+      <w:r>
+        <w:t xml:space="preserve"> </w:t>
+      </w:r>
+      <w:r>
+        <w:t xml:space="preserve"> </w:t>
+      </w:r>
+    </w:p>
+    <w:p>
+      <w:pPr>
         <w:pStyle w:val="Heading1"/>
       </w:pPr>
-      <w:bookmarkStart w:id="30" w:name="references"/>
+      <w:bookmarkStart w:id="31" w:name="references"/>
       <w:r>
         <w:t xml:space="preserve">References</w:t>
       </w:r>
-      <w:bookmarkEnd w:id="30"/>
+      <w:bookmarkEnd w:id="31"/>
     </w:p>
-    <w:bookmarkStart w:id="34" w:name="refs"/>
-    <w:bookmarkStart w:id="32" w:name="ref-anotherArticle"/>
+    <w:bookmarkStart w:id="35" w:name="refs"/>
+    <w:bookmarkStart w:id="33" w:name="ref-anotherArticle"/>
     <w:p>
       <w:pPr>
         <w:pStyle w:val="Bibliography"/>
@@ -7682,7 +7721,7 @@
       <w:r>
         <w:t xml:space="preserve"> </w:t>
       </w:r>
-      <w:hyperlink r:id="rId31">
+      <w:hyperlink r:id="rId32">
         <w:r>
           <w:rPr>
             <w:rStyle w:val="Hyperlink"/>
@@ -7691,8 +7730,8 @@
         </w:r>
       </w:hyperlink>
     </w:p>
-    <w:bookmarkEnd w:id="32"/>
-    <w:bookmarkStart w:id="33" w:name="ref-someArticle"/>
+    <w:bookmarkEnd w:id="33"/>
+    <w:bookmarkStart w:id="34" w:name="ref-someArticle"/>
     <w:p>
       <w:pPr>
         <w:pStyle w:val="Bibliography"/>
@@ -7725,8 +7764,8 @@
         <w:t xml:space="preserve">, 1–50.</w:t>
       </w:r>
     </w:p>
-    <w:bookmarkEnd w:id="33"/>
     <w:bookmarkEnd w:id="34"/>
+    <w:bookmarkEnd w:id="35"/>
     <w:sectPr>
       <w:headerReference w:type="default" r:id="rId10"/>
       <w:headerReference w:type="first" r:id="rId9"/>
@@ -7761,7 +7800,7 @@
       </w:r>
     </w:p>
   </w:footnote>
-  <w:footnote w:id="22">
+  <w:footnote w:id="23">
     <w:p>
       <w:pPr>
         <w:pStyle w:val="FootnoteText"/>

</xml_diff>

<commit_message>
add cslreferences to template
</commit_message>
<xml_diff>
--- a/example/apa_test.docx
+++ b/example/apa_test.docx
@@ -644,15 +644,14 @@
         <w:t xml:space="preserve">tweaking.</w:t>
       </w:r>
     </w:p>
+    <w:bookmarkStart w:id="30" w:name="quick-pandoc-overview"/>
     <w:p>
       <w:pPr>
         <w:pStyle w:val="Heading1"/>
       </w:pPr>
-      <w:bookmarkStart w:id="20" w:name="quick-pandoc-overview"/>
       <w:r>
         <w:t xml:space="preserve">Quick pandoc overview</w:t>
       </w:r>
-      <w:bookmarkEnd w:id="20"/>
     </w:p>
     <w:p>
       <w:pPr>
@@ -1299,7 +1298,7 @@
       <w:pPr>
         <w:pStyle w:val="CaptionedFigure"/>
       </w:pPr>
-      <w:bookmarkStart w:id="22" w:name="fig:myplot"/>
+      <w:bookmarkStart w:id="21" w:name="fig:myplot"/>
       <w:r>
         <w:drawing>
           <wp:inline>
@@ -1316,7 +1315,7 @@
                     </pic:cNvPicPr>
                   </pic:nvPicPr>
                   <pic:blipFill>
-                    <a:blip r:embed="rId21"/>
+                    <a:blip r:embed="rId20"/>
                     <a:stretch>
                       <a:fillRect/>
                     </a:stretch>
@@ -1342,7 +1341,7 @@
           </wp:inline>
         </w:drawing>
       </w:r>
-      <w:bookmarkEnd w:id="22"/>
+      <w:bookmarkEnd w:id="21"/>
     </w:p>
     <w:p>
       <w:pPr>
@@ -1413,7 +1412,7 @@
         <w:pStyle w:val="TableCaption"/>
       </w:pPr>
       <w:r>
-        <w:t xml:space="preserve">Table 1: A table.</w:t>
+        <w:t xml:space="preserve">Table 1: A table.</w:t>
       </w:r>
       <w:r>
         <w:t xml:space="preserve"> </w:t>
@@ -1423,8 +1422,8 @@
       <w:tblPr>
         <w:tblStyle w:val="Table"/>
         <w:tblW w:type="pct" w:w="0.0"/>
-        <w:tblLook w:firstRow="1"/>
-        <w:tblCaption w:val="Table 1: A table. "/>
+        <w:tblLook w:firstRow="1" w:lastRow="0" w:firstColumn="0" w:lastColumn="0" w:noHBand="0" w:noVBand="0"/>
+        <w:tblCaption w:val="Table 1: A table. "/>
       </w:tblPr>
       <w:tblGrid/>
       <w:tr>
@@ -1642,11 +1641,11 @@
     <w:bookmarkEnd w:id="0"/>
     <w:p>
       <w:pPr>
+        <w:numPr>
+          <w:ilvl w:val="0"/>
+          <w:numId w:val="1001"/>
+        </w:numPr>
         <w:pStyle w:val="Compact"/>
-        <w:numPr>
-          <w:numId w:val="1001"/>
-          <w:ilvl w:val="0"/>
-        </w:numPr>
       </w:pPr>
       <w:r>
         <w:t xml:space="preserve">This is another type of pandoc table (</w:t>
@@ -1666,7 +1665,7 @@
         <w:rPr>
           <w:rStyle w:val="FootnoteReference"/>
         </w:rPr>
-        <w:footnoteReference w:id="23"/>
+        <w:footnoteReference w:id="22"/>
       </w:r>
     </w:p>
     <w:bookmarkStart w:id="0" w:name="tbl:anotherone"/>
@@ -1675,7 +1674,7 @@
         <w:pStyle w:val="TableCaption"/>
       </w:pPr>
       <w:r>
-        <w:t xml:space="preserve">Table 2: Another one</w:t>
+        <w:t xml:space="preserve">Table 2: Another one</w:t>
       </w:r>
       <w:r>
         <w:t xml:space="preserve"> </w:t>
@@ -1685,8 +1684,8 @@
       <w:tblPr>
         <w:tblStyle w:val="Table"/>
         <w:tblW w:type="pct" w:w="0.0"/>
-        <w:tblLook w:firstRow="1"/>
-        <w:tblCaption w:val="Table 2: Another one "/>
+        <w:tblLook w:firstRow="1" w:lastRow="0" w:firstColumn="0" w:lastColumn="0" w:noHBand="0" w:noVBand="0"/>
+        <w:tblCaption w:val="Table 2: Another one "/>
       </w:tblPr>
       <w:tblGrid/>
       <w:tr>
@@ -1959,7 +1958,7 @@
       <w:tblPr>
         <w:tblStyle w:val="Table"/>
         <w:tblW w:type="pct" w:w="3680.5555555555557"/>
-        <w:tblLook w:firstRow="1"/>
+        <w:tblLook w:firstRow="1" w:lastRow="0" w:firstColumn="0" w:lastColumn="0" w:noHBand="0" w:noVBand="0"/>
         <w:tblCaption w:val="And another multi-line table which is more complicated to make. It may require a pagebreak in two-column (jou) mode because pandoc uses longtable which doesn’t work in two-column mode. It has no reference so it doesn’t start with “Table x.” Some additional latex hacks are added to the template to allow it to work (at the risk of losing content or bleeding off the page. Blame pandoc for using longtable)."/>
       </w:tblPr>
       <w:tblGrid>
@@ -2049,25 +2048,25 @@
         <w:tc>
           <w:p>
             <w:pPr>
+              <w:numPr>
+                <w:ilvl w:val="0"/>
+                <w:numId w:val="1002"/>
+              </w:numPr>
               <w:pStyle w:val="Compact"/>
               <w:jc w:val="left"/>
+            </w:pPr>
+            <w:r>
+              <w:t xml:space="preserve">built-in wrapper</w:t>
+            </w:r>
+          </w:p>
+          <w:p>
+            <w:pPr>
               <w:numPr>
+                <w:ilvl w:val="0"/>
                 <w:numId w:val="1002"/>
-                <w:ilvl w:val="0"/>
               </w:numPr>
-            </w:pPr>
-            <w:r>
-              <w:t xml:space="preserve">built-in wrapper</w:t>
-            </w:r>
-          </w:p>
-          <w:p>
-            <w:pPr>
               <w:pStyle w:val="Compact"/>
               <w:jc w:val="left"/>
-              <w:numPr>
-                <w:numId w:val="1002"/>
-                <w:ilvl w:val="0"/>
-              </w:numPr>
             </w:pPr>
             <w:r>
               <w:t xml:space="preserve">bright color</w:t>
@@ -2101,25 +2100,25 @@
         <w:tc>
           <w:p>
             <w:pPr>
+              <w:numPr>
+                <w:ilvl w:val="0"/>
+                <w:numId w:val="1003"/>
+              </w:numPr>
               <w:pStyle w:val="Compact"/>
               <w:jc w:val="left"/>
+            </w:pPr>
+            <w:r>
+              <w:t xml:space="preserve">cures scurvy</w:t>
+            </w:r>
+          </w:p>
+          <w:p>
+            <w:pPr>
               <w:numPr>
+                <w:ilvl w:val="0"/>
                 <w:numId w:val="1003"/>
-                <w:ilvl w:val="0"/>
               </w:numPr>
-            </w:pPr>
-            <w:r>
-              <w:t xml:space="preserve">cures scurvy</w:t>
-            </w:r>
-          </w:p>
-          <w:p>
-            <w:pPr>
               <w:pStyle w:val="Compact"/>
               <w:jc w:val="left"/>
-              <w:numPr>
-                <w:numId w:val="1003"/>
-                <w:ilvl w:val="0"/>
-              </w:numPr>
             </w:pPr>
             <w:r>
               <w:t xml:space="preserve">tasty</w:t>
@@ -2170,7 +2169,7 @@
         <w:pStyle w:val="TableCaption"/>
       </w:pPr>
       <w:r>
-        <w:t xml:space="preserve">Table 3: Testing a longtable.</w:t>
+        <w:t xml:space="preserve">Table 3: Testing a longtable.</w:t>
       </w:r>
       <w:r>
         <w:t xml:space="preserve"> </w:t>
@@ -2180,8 +2179,8 @@
       <w:tblPr>
         <w:tblStyle w:val="Table"/>
         <w:tblW w:type="pct" w:w="0.0"/>
-        <w:tblLook w:firstRow="1"/>
-        <w:tblCaption w:val="Table 3: Testing a longtable. "/>
+        <w:tblLook w:firstRow="1" w:lastRow="0" w:firstColumn="0" w:lastColumn="0" w:noHBand="0" w:noVBand="0"/>
+        <w:tblCaption w:val="Table 3: Testing a longtable. "/>
       </w:tblPr>
       <w:tblGrid/>
       <w:tr>
@@ -7397,8 +7396,8 @@
     <w:p>
       <w:pPr>
         <w:numPr>
+          <w:ilvl w:val="0"/>
           <w:numId w:val="1004"/>
-          <w:ilvl w:val="0"/>
         </w:numPr>
       </w:pPr>
       <w:r>
@@ -7425,8 +7424,8 @@
     <w:p>
       <w:pPr>
         <w:numPr>
+          <w:ilvl w:val="0"/>
           <w:numId w:val="1004"/>
-          <w:ilvl w:val="0"/>
         </w:numPr>
       </w:pPr>
       <w:r>
@@ -7496,15 +7495,14 @@
         <w:t xml:space="preserve">Pandoc doesn’t know how to make inline headings when converting to Word. If you put the cursor at the end of the heading, press Ctrl+Alt+Enter and it will move it down.</w:t>
       </w:r>
     </w:p>
+    <w:bookmarkStart w:id="29" w:name="subsection-heading"/>
     <w:p>
       <w:pPr>
         <w:pStyle w:val="Heading2"/>
       </w:pPr>
-      <w:bookmarkStart w:id="24" w:name="subsection-heading"/>
       <w:r>
         <w:t xml:space="preserve">Subsection heading</w:t>
       </w:r>
-      <w:bookmarkEnd w:id="24"/>
     </w:p>
     <w:p>
       <w:pPr>
@@ -7522,15 +7520,14 @@
         <w:t xml:space="preserve">Duis viverra aliquet metus, eget aliquam tellus mollis imperdiet. Lorem ipsum dolor sit amet, consectetur adipiscing elit. Nulla et magna vitae ipsum rhoncus congue eu vehicula sem. Vestibulum venenatis mauris ac urna porta placerat. Ut ante neque, malesuada ut lobortis ullamcorper, consectetur vitae ipsum. Morbi sodales, justo eu pretium venenatis, sem libero dapibus sem, at molestie lectus felis ut nunc. Praesent ultrices sagittis porta. Curabitur diam elit, lacinia nec egestas sit amet, convallis a felis.</w:t>
       </w:r>
     </w:p>
+    <w:bookmarkStart w:id="28" w:name="subsubsection-heading"/>
     <w:p>
       <w:pPr>
         <w:pStyle w:val="Heading3"/>
       </w:pPr>
-      <w:bookmarkStart w:id="25" w:name="subsubsection-heading"/>
       <w:r>
         <w:t xml:space="preserve">Subsubsection heading</w:t>
       </w:r>
-      <w:bookmarkEnd w:id="25"/>
     </w:p>
     <w:p>
       <w:pPr>
@@ -7548,15 +7545,14 @@
         <w:t xml:space="preserve">Nullam nec est ut mauris eleifend pulvinar ac in nisl. In eleifend, velit et rhoncus pretium, justo lectus viverra enim, nec feugiat ante mauris vitae magna. Lorem ipsum dolor sit amet, consectetur adipiscing elit. Morbi felis nulla, iaculis dapibus sapien quis, pretium laoreet est. Mauris vel sapien tempor, dapibus ipsum sit amet, sagittis tellus. Aliquam ipsum metus, ultricies eleifend dolor nec, ultricies mollis sapien. Integer placerat ante condimentum sagittis elementum. Fusce aliquam, libero a iaculis eleifend, ipsum ante tincidunt ante, ut bibendum dolor risus ut nibh. Sed fermentum tellus id ligula sodales, ut condimentum tortor tempus. Phasellus suscipit dapibus est sed consectetur.</w:t>
       </w:r>
     </w:p>
+    <w:bookmarkStart w:id="27" w:name="paragraph-heading"/>
     <w:p>
       <w:pPr>
         <w:pStyle w:val="Heading4"/>
       </w:pPr>
-      <w:bookmarkStart w:id="26" w:name="paragraph-heading"/>
       <w:r>
         <w:t xml:space="preserve">Paragraph heading</w:t>
       </w:r>
-      <w:bookmarkEnd w:id="26"/>
     </w:p>
     <w:p>
       <w:pPr>
@@ -7572,15 +7568,14 @@
         <w:t xml:space="preserve">Praesent ultrices sagittis porta. Curabitur diam elit, lacinia nec egestas sit amet, convallis a felis. Praesent dictum nec mauris quis molestie. Proin ullamcorper, mauris sed molestie aliquet, nisi sapien tempor risus, quis congue sapien turpis et justo. Suspendisse potenti. Duis viverra aliquet metus, eget aliquam tellus mollis imperdiet.</w:t>
       </w:r>
     </w:p>
+    <w:bookmarkStart w:id="26" w:name="subparagraph-heading"/>
     <w:p>
       <w:pPr>
         <w:pStyle w:val="Heading5"/>
       </w:pPr>
-      <w:bookmarkStart w:id="27" w:name="subparagraph-heading"/>
       <w:r>
         <w:t xml:space="preserve">Subparagraph heading</w:t>
       </w:r>
-      <w:bookmarkEnd w:id="27"/>
     </w:p>
     <w:p>
       <w:pPr>
@@ -7596,15 +7591,14 @@
         <w:t xml:space="preserve">Praesent ultrices sagittis porta. Curabitur diam elit, lacinia nec egestas sit amet, convallis a felis. Praesent dictum nec mauris quis molestie. Proin ullamcorper, mauris sed molestie aliquet, nisi sapien tempor risus, quis congue sapien turpis et justo. Suspendisse potenti. Duis viverra aliquet metus, eget aliquam tellus mollis imperdiet.</w:t>
       </w:r>
     </w:p>
+    <w:bookmarkStart w:id="25" w:name="X264e91b662c03a7afc52d151664fffac4d2898f"/>
     <w:p>
       <w:pPr>
         <w:pStyle w:val="Heading6"/>
       </w:pPr>
-      <w:bookmarkStart w:id="28" w:name="X264e91b662c03a7afc52d151664fffac4d2898f"/>
       <w:r>
         <w:t xml:space="preserve">Getting silly with the amount of subheadings</w:t>
       </w:r>
-      <w:bookmarkEnd w:id="28"/>
     </w:p>
     <w:p>
       <w:pPr>
@@ -7622,15 +7616,14 @@
         <w:t xml:space="preserve">Nullam nec est ut mauris eleifend pulvinar ac in nisl. In eleifend, velit et rhoncus pretium, justo lectus viverra enim, nec feugiat ante mauris vitae magna. Lorem ipsum dolor sit amet, consectetur adipiscing elit. Morbi felis nulla, iaculis dapibus sapien quis, pretium laoreet est. Mauris vel sapien tempor, dapibus ipsum sit amet, sagittis tellus. Aliquam ipsum metus, ultricies eleifend dolor nec, ultricies mollis sapien. Integer placerat ante condimentum sagittis elementum. Fusce aliquam, libero a iaculis eleifend, ipsum ante tincidunt ante, ut bibendum dolor risus ut nibh. Sed fermentum tellus id ligula sodales, ut condimentum tortor tempus. Phasellus suscipit dapibus est sed consectetur.</w:t>
       </w:r>
     </w:p>
+    <w:bookmarkStart w:id="24" w:name="heading-7"/>
     <w:p>
       <w:pPr>
         <w:pStyle w:val="Heading7"/>
       </w:pPr>
-      <w:bookmarkStart w:id="29" w:name="heading-7"/>
       <w:r>
         <w:t xml:space="preserve">Heading 7</w:t>
       </w:r>
-      <w:bookmarkEnd w:id="29"/>
     </w:p>
     <w:p>
       <w:pPr>
@@ -7640,15 +7633,14 @@
         <w:t xml:space="preserve">Lorem ipsum dolor sit amet, consectetur adipiscing elit.</w:t>
       </w:r>
     </w:p>
+    <w:bookmarkStart w:id="23" w:name="heading-8"/>
     <w:p>
       <w:pPr>
         <w:pStyle w:val="Heading8"/>
       </w:pPr>
-      <w:bookmarkStart w:id="30" w:name="heading-8"/>
       <w:r>
         <w:t xml:space="preserve">Heading 8</w:t>
       </w:r>
-      <w:bookmarkEnd w:id="30"/>
     </w:p>
     <w:p>
       <w:pPr>
@@ -7675,18 +7667,25 @@
         <w:t xml:space="preserve"> </w:t>
       </w:r>
     </w:p>
+    <w:bookmarkEnd w:id="23"/>
+    <w:bookmarkEnd w:id="24"/>
+    <w:bookmarkEnd w:id="25"/>
+    <w:bookmarkEnd w:id="26"/>
+    <w:bookmarkEnd w:id="27"/>
+    <w:bookmarkEnd w:id="28"/>
+    <w:bookmarkEnd w:id="29"/>
+    <w:bookmarkEnd w:id="30"/>
+    <w:bookmarkStart w:id="35" w:name="references"/>
     <w:p>
       <w:pPr>
         <w:pStyle w:val="Heading1"/>
       </w:pPr>
-      <w:bookmarkStart w:id="31" w:name="references"/>
       <w:r>
         <w:t xml:space="preserve">References</w:t>
       </w:r>
-      <w:bookmarkEnd w:id="31"/>
     </w:p>
-    <w:bookmarkStart w:id="35" w:name="refs"/>
-    <w:bookmarkStart w:id="33" w:name="ref-anotherArticle"/>
+    <w:bookmarkStart w:id="34" w:name="refs"/>
+    <w:bookmarkStart w:id="32" w:name="ref-anotherArticle"/>
     <w:p>
       <w:pPr>
         <w:pStyle w:val="Bibliography"/>
@@ -7721,7 +7720,7 @@
       <w:r>
         <w:t xml:space="preserve"> </w:t>
       </w:r>
-      <w:hyperlink r:id="rId32">
+      <w:hyperlink r:id="rId31">
         <w:r>
           <w:rPr>
             <w:rStyle w:val="Hyperlink"/>
@@ -7730,8 +7729,8 @@
         </w:r>
       </w:hyperlink>
     </w:p>
-    <w:bookmarkEnd w:id="33"/>
-    <w:bookmarkStart w:id="34" w:name="ref-someArticle"/>
+    <w:bookmarkEnd w:id="32"/>
+    <w:bookmarkStart w:id="33" w:name="ref-someArticle"/>
     <w:p>
       <w:pPr>
         <w:pStyle w:val="Bibliography"/>
@@ -7764,6 +7763,7 @@
         <w:t xml:space="preserve">, 1–50.</w:t>
       </w:r>
     </w:p>
+    <w:bookmarkEnd w:id="33"/>
     <w:bookmarkEnd w:id="34"/>
     <w:bookmarkEnd w:id="35"/>
     <w:sectPr>
@@ -7800,7 +7800,7 @@
       </w:r>
     </w:p>
   </w:footnote>
-  <w:footnote w:id="23">
+  <w:footnote w:id="22">
     <w:p>
       <w:pPr>
         <w:pStyle w:val="FootnoteText"/>

</xml_diff>

<commit_message>
updated to pandoc version 2.11
</commit_message>
<xml_diff>
--- a/example/apa_test.docx
+++ b/example/apa_test.docx
@@ -1021,7 +1021,7 @@
         <w:t xml:space="preserve"> </w:t>
       </w:r>
       <w:r>
-        <w:t xml:space="preserve">too. Sometimes you need some typewrite-like font, like when writing code:</w:t>
+        <w:t xml:space="preserve">too. Sometimes you need some typewriter-like font, like when writing code:</w:t>
       </w:r>
       <w:r>
         <w:t xml:space="preserve"> </w:t>
@@ -1304,7 +1304,7 @@
           <wp:inline>
             <wp:extent cx="3047695" cy="3047695"/>
             <wp:effectExtent b="0" l="0" r="0" t="0"/>
-            <wp:docPr descr="Figure 1: Your figure caption goes here." title="" id="1" name="Picture"/>
+            <wp:docPr descr="Figure 1: Your figure caption goes here." title="" id="1" name="Picture"/>
             <a:graphic>
               <a:graphicData uri="http://schemas.openxmlformats.org/drawingml/2006/picture">
                 <pic:pic>
@@ -1348,7 +1348,7 @@
         <w:pStyle w:val="ImageCaption"/>
       </w:pPr>
       <w:r>
-        <w:t xml:space="preserve">Figure 1: Your figure caption goes here.</w:t>
+        <w:t xml:space="preserve">Figure 1: Your figure caption goes here.</w:t>
       </w:r>
     </w:p>
     <w:bookmarkEnd w:id="0"/>
@@ -9785,9 +9785,11 @@
   <w:style w:type="character" w:customStyle="1" w:styleId="VerbatimChar">
     <w:name w:val="Verbatim Char"/>
     <w:basedOn w:val="CaptionChar"/>
+    <w:link w:val="SourceCode"/>
+    <w:rsid w:val="00D9701B"/>
     <w:rPr>
       <w:rFonts w:ascii="Consolas" w:hAnsi="Consolas"/>
-      <w:i/>
+      <w:i w:val="0"/>
       <w:sz w:val="22"/>
     </w:rPr>
   </w:style>
@@ -10012,6 +10014,7 @@
       <w:rFonts w:ascii="Times New Roman" w:hAnsi="Times New Roman"/>
       <w:sz w:val="22"/>
       <w:szCs w:val="20"/>
+      <w:lang w:eastAsia="ja-JP"/>
     </w:rPr>
     <w:tblPr>
       <w:jc w:val="center"/>
@@ -10203,11 +10206,18 @@
   </w:style>
   <w:style w:type="paragraph" w:customStyle="1" w:styleId="SourceCode">
     <w:name w:val="Source Code"/>
-    <w:basedOn w:val="Normal"/>
+    <w:basedOn w:val="BodyText"/>
+    <w:next w:val="Normal"/>
     <w:link w:val="VerbatimChar"/>
+    <w:rsid w:val="00D9701B"/>
     <w:pPr>
-      <w:wordWrap w:val="off"/>
+      <w:wordWrap w:val="0"/>
+      <w:ind w:firstLine="0"/>
     </w:pPr>
+    <w:rPr>
+      <w:rFonts w:ascii="Consolas" w:hAnsi="Consolas"/>
+      <w:sz w:val="22"/>
+    </w:rPr>
   </w:style>
   <w:style w:type="character" w:customStyle="1" w:styleId="KeywordTok">
     <w:name w:val="KeywordTok"/>

</xml_diff>